<commit_message>
New Documents and Git Ignore
Just ignoring temporary files and including the original report model.
</commit_message>
<xml_diff>
--- a/resources/documents/semana1/doc-projeto.docx
+++ b/resources/documents/semana1/doc-projeto.docx
@@ -73,15 +73,9 @@
       </w:pPr>
       <w:r>
         <w:rPr>
-          <w:rFonts w:ascii="Verdana" w:hAnsi="Verdana"/>
+          <w:rFonts w:ascii="Verdana" w:eastAsia="Verdana" w:hAnsi="Verdana" w:cs="Verdana"/>
         </w:rPr>
-        <w:t xml:space="preserve"> </w:t>
-      </w:r>
-      <w:r>
-        <w:rPr>
-          <w:rFonts w:ascii="Verdana" w:hAnsi="Verdana"/>
-        </w:rPr>
-        <w:t>&lt;Título&gt;</w:t>
+        <w:t xml:space="preserve"> Reconhecimento de Faces</w:t>
       </w:r>
     </w:p>
     <w:p>
@@ -97,17 +91,9 @@
       </w:pPr>
       <w:r>
         <w:rPr>
-          <w:rFonts w:ascii="Verdana" w:hAnsi="Verdana"/>
+          <w:rFonts w:ascii="Verdana" w:eastAsia="Verdana" w:hAnsi="Verdana" w:cs="Verdana"/>
           <w:b w:val="0"/>
-          <w:color w:val="0070C0"/>
-          <w:sz w:val="24"/>
-        </w:rPr>
-        <w:t>&lt;Não modifique a formatação do documento&gt;</w:t>
-      </w:r>
-      <w:r>
-        <w:rPr>
-          <w:rFonts w:ascii="Verdana" w:hAnsi="Verdana"/>
-          <w:b w:val="0"/>
+          <w:bCs w:val="0"/>
           <w:color w:val="0070C0"/>
           <w:sz w:val="24"/>
         </w:rPr>
@@ -173,12 +159,11 @@
       </w:pPr>
       <w:r>
         <w:rPr>
-          <w:rFonts w:ascii="Verdana" w:hAnsi="Verdana"/>
+          <w:rFonts w:ascii="Verdana" w:eastAsia="Verdana" w:hAnsi="Verdana" w:cs="Verdana"/>
           <w:b w:val="0"/>
-          <w:bCs/>
           <w:sz w:val="24"/>
         </w:rPr>
-        <w:t>XXXX</w:t>
+        <w:t>FUCAPI/INDT</w:t>
       </w:r>
     </w:p>
     <w:p>
@@ -205,11 +190,58 @@
       </w:pPr>
       <w:r>
         <w:rPr>
-          <w:rFonts w:ascii="Verdana" w:hAnsi="Verdana"/>
+          <w:rFonts w:ascii="Verdana" w:eastAsia="Verdana" w:hAnsi="Verdana" w:cs="Verdana"/>
           <w:b w:val="0"/>
-          <w:bCs/>
         </w:rPr>
         <w:t xml:space="preserve">PROPONENTE: </w:t>
+      </w:r>
+    </w:p>
+    <w:p>
+      <w:pPr>
+        <w:pStyle w:val="ContedodaCapa"/>
+        <w:spacing w:line="276" w:lineRule="auto"/>
+        <w:ind w:firstLine="709"/>
+      </w:pPr>
+      <w:r>
+        <w:rPr>
+          <w:rFonts w:eastAsia="Arial" w:cs="Arial"/>
+          <w:b w:val="0"/>
+          <w:color w:val="0070C0"/>
+          <w:sz w:val="24"/>
+        </w:rPr>
+        <w:t>Alexandre de Oliveira e Rocha</w:t>
+      </w:r>
+    </w:p>
+    <w:p>
+      <w:pPr>
+        <w:pStyle w:val="ContedodaCapa"/>
+        <w:spacing w:line="276" w:lineRule="auto"/>
+        <w:ind w:firstLine="709"/>
+      </w:pPr>
+      <w:r>
+        <w:rPr>
+          <w:rFonts w:eastAsia="Arial" w:cs="Arial"/>
+          <w:b w:val="0"/>
+          <w:color w:val="0070C0"/>
+          <w:sz w:val="24"/>
+        </w:rPr>
+        <w:t>Darlisson Marinho de Jesus</w:t>
+      </w:r>
+    </w:p>
+    <w:p>
+      <w:pPr>
+        <w:pStyle w:val="ContedodaCapa"/>
+        <w:spacing w:line="276" w:lineRule="auto"/>
+        <w:ind w:firstLine="709"/>
+      </w:pPr>
+      <w:r>
+        <w:rPr>
+          <w:rFonts w:eastAsia="Arial" w:cs="Arial"/>
+          <w:b w:val="0"/>
+          <w:color w:val="0070C0"/>
+          <w:sz w:val="24"/>
+        </w:rPr>
+        <w:t>Fabrício Marinho</w:t>
       </w:r>
     </w:p>
     <w:p>
@@ -220,39 +252,49 @@
         <w:rPr>
           <w:rFonts w:cs="Arial"/>
           <w:b w:val="0"/>
+          <w:color w:val="0070C0"/>
           <w:sz w:val="24"/>
         </w:rPr>
       </w:pPr>
       <w:r>
         <w:rPr>
-          <w:rFonts w:cs="Arial"/>
+          <w:rFonts w:eastAsia="Arial" w:cs="Arial"/>
           <w:b w:val="0"/>
+          <w:color w:val="0070C0"/>
           <w:sz w:val="24"/>
         </w:rPr>
-        <w:t>XXXX</w:t>
+        <w:t>Gabriel Bezerra de Menezes Armelin</w:t>
       </w:r>
     </w:p>
     <w:p>
       <w:pPr>
         <w:pStyle w:val="ContedodaCapa"/>
         <w:spacing w:line="276" w:lineRule="auto"/>
+        <w:ind w:firstLine="709"/>
+      </w:pPr>
+      <w:r>
+        <w:rPr>
+          <w:rFonts w:eastAsia="Arial" w:cs="Arial"/>
+          <w:b w:val="0"/>
+          <w:color w:val="0070C0"/>
+          <w:sz w:val="24"/>
+        </w:rPr>
+        <w:t>Willian Rodrigues Alves</w:t>
+      </w:r>
+    </w:p>
+    <w:p>
+      <w:pPr>
+        <w:pStyle w:val="ContedodaCapa"/>
+        <w:spacing w:line="276" w:lineRule="auto"/>
+        <w:ind w:firstLine="709"/>
         <w:rPr>
           <w:rFonts w:ascii="Verdana" w:hAnsi="Verdana"/>
         </w:rPr>
       </w:pPr>
     </w:p>
-    <w:p>
-      <w:pPr>
-        <w:pStyle w:val="ContedodaCapa"/>
-        <w:spacing w:line="276" w:lineRule="auto"/>
-        <w:rPr>
-          <w:rFonts w:ascii="Verdana" w:hAnsi="Verdana"/>
-        </w:rPr>
-      </w:pPr>
-    </w:p>
     <w:tbl>
       <w:tblPr>
-        <w:tblW w:w="9325" w:type="dxa"/>
+        <w:tblW w:w="9750" w:type="dxa"/>
         <w:tblInd w:w="65" w:type="dxa"/>
         <w:tblBorders>
           <w:top w:val="single" w:sz="12" w:space="0" w:color="auto"/>
@@ -266,10 +308,10 @@
         <w:tblLook w:val="01E0" w:firstRow="1" w:lastRow="1" w:firstColumn="1" w:lastColumn="1" w:noHBand="0" w:noVBand="0"/>
       </w:tblPr>
       <w:tblGrid>
-        <w:gridCol w:w="1085"/>
+        <w:gridCol w:w="1281"/>
         <w:gridCol w:w="1080"/>
         <w:gridCol w:w="1260"/>
-        <w:gridCol w:w="1400"/>
+        <w:gridCol w:w="1629"/>
         <w:gridCol w:w="4500"/>
       </w:tblGrid>
       <w:tr>
@@ -278,7 +320,7 @@
         </w:trPr>
         <w:tc>
           <w:tcPr>
-            <w:tcW w:w="9325" w:type="dxa"/>
+            <w:tcW w:w="9750" w:type="dxa"/>
             <w:gridSpan w:val="5"/>
             <w:tcBorders>
               <w:top w:val="single" w:sz="12" w:space="0" w:color="auto"/>
@@ -319,7 +361,7 @@
         </w:trPr>
         <w:tc>
           <w:tcPr>
-            <w:tcW w:w="1085" w:type="dxa"/>
+            <w:tcW w:w="1281" w:type="dxa"/>
             <w:tcBorders>
               <w:top w:val="single" w:sz="12" w:space="0" w:color="auto"/>
             </w:tcBorders>
@@ -403,7 +445,7 @@
         </w:tc>
         <w:tc>
           <w:tcPr>
-            <w:tcW w:w="1400" w:type="dxa"/>
+            <w:tcW w:w="1629" w:type="dxa"/>
             <w:tcBorders>
               <w:top w:val="single" w:sz="12" w:space="0" w:color="auto"/>
             </w:tcBorders>
@@ -466,7 +508,7 @@
         </w:trPr>
         <w:tc>
           <w:tcPr>
-            <w:tcW w:w="1085" w:type="dxa"/>
+            <w:tcW w:w="1281" w:type="dxa"/>
             <w:vAlign w:val="center"/>
           </w:tcPr>
           <w:p>
@@ -475,9 +517,18 @@
               <w:spacing w:line="276" w:lineRule="auto"/>
               <w:rPr>
                 <w:rFonts w:ascii="Verdana" w:hAnsi="Verdana"/>
+                <w:color w:val="0070C0"/>
                 <w:sz w:val="16"/>
               </w:rPr>
             </w:pPr>
+            <w:r>
+              <w:rPr>
+                <w:rFonts w:ascii="Verdana" w:hAnsi="Verdana"/>
+                <w:color w:val="0070C0"/>
+                <w:sz w:val="16"/>
+              </w:rPr>
+              <w:t>V1: semana 1</w:t>
+            </w:r>
           </w:p>
         </w:tc>
         <w:tc>
@@ -491,9 +542,18 @@
               <w:spacing w:line="276" w:lineRule="auto"/>
               <w:rPr>
                 <w:rFonts w:ascii="Verdana" w:hAnsi="Verdana"/>
+                <w:color w:val="0070C0"/>
                 <w:sz w:val="16"/>
               </w:rPr>
             </w:pPr>
+            <w:r>
+              <w:rPr>
+                <w:rFonts w:ascii="Verdana" w:hAnsi="Verdana"/>
+                <w:color w:val="0070C0"/>
+                <w:sz w:val="16"/>
+              </w:rPr>
+              <w:t>xx/xx/xxxx</w:t>
+            </w:r>
           </w:p>
         </w:tc>
         <w:tc>
@@ -507,14 +567,23 @@
               <w:spacing w:line="276" w:lineRule="auto"/>
               <w:rPr>
                 <w:rFonts w:ascii="Verdana" w:hAnsi="Verdana"/>
+                <w:color w:val="0070C0"/>
                 <w:sz w:val="16"/>
               </w:rPr>
             </w:pPr>
+            <w:r>
+              <w:rPr>
+                <w:rFonts w:ascii="Verdana" w:hAnsi="Verdana"/>
+                <w:color w:val="0070C0"/>
+                <w:sz w:val="16"/>
+              </w:rPr>
+              <w:t>-</w:t>
+            </w:r>
           </w:p>
         </w:tc>
         <w:tc>
           <w:tcPr>
-            <w:tcW w:w="1400" w:type="dxa"/>
+            <w:tcW w:w="1629" w:type="dxa"/>
             <w:vAlign w:val="center"/>
           </w:tcPr>
           <w:p>
@@ -523,9 +592,18 @@
               <w:spacing w:line="276" w:lineRule="auto"/>
               <w:rPr>
                 <w:rFonts w:ascii="Verdana" w:hAnsi="Verdana"/>
+                <w:color w:val="0070C0"/>
                 <w:sz w:val="16"/>
               </w:rPr>
             </w:pPr>
+            <w:r>
+              <w:rPr>
+                <w:rFonts w:ascii="Verdana" w:hAnsi="Verdana"/>
+                <w:color w:val="0070C0"/>
+                <w:sz w:val="14"/>
+              </w:rPr>
+              <w:t>&lt;coorenador&gt;</w:t>
+            </w:r>
           </w:p>
         </w:tc>
         <w:tc>
@@ -539,16 +617,242 @@
               <w:spacing w:line="276" w:lineRule="auto"/>
               <w:rPr>
                 <w:rFonts w:ascii="Verdana" w:hAnsi="Verdana"/>
+                <w:color w:val="0070C0"/>
                 <w:sz w:val="16"/>
               </w:rPr>
             </w:pPr>
             <w:r>
+              <w:rPr>
+                <w:rFonts w:ascii="Verdana" w:hAnsi="Verdana"/>
+                <w:color w:val="0070C0"/>
+                <w:sz w:val="16"/>
+              </w:rPr>
+              <w:t>Breves comentários</w:t>
+            </w:r>
+          </w:p>
+        </w:tc>
+      </w:tr>
+      <w:tr>
+        <w:trPr>
+          <w:trHeight w:val="227"/>
+        </w:trPr>
+        <w:tc>
+          <w:tcPr>
+            <w:tcW w:w="1281" w:type="dxa"/>
+            <w:vAlign w:val="center"/>
+          </w:tcPr>
+          <w:p>
+            <w:pPr>
+              <w:pStyle w:val="ControledeVerso"/>
+              <w:spacing w:line="276" w:lineRule="auto"/>
+              <w:rPr>
+                <w:rFonts w:ascii="Verdana" w:hAnsi="Verdana"/>
+                <w:color w:val="0070C0"/>
+                <w:sz w:val="16"/>
+              </w:rPr>
+            </w:pPr>
+            <w:r>
+              <w:rPr>
+                <w:rFonts w:ascii="Verdana" w:hAnsi="Verdana"/>
+                <w:color w:val="0070C0"/>
+                <w:sz w:val="16"/>
+              </w:rPr>
+              <w:t xml:space="preserve">V1: semana </w:t>
+            </w:r>
+            <w:r>
+              <w:rPr>
+                <w:rFonts w:ascii="Verdana" w:hAnsi="Verdana"/>
+                <w:color w:val="0070C0"/>
+                <w:sz w:val="16"/>
+              </w:rPr>
+              <w:t>2</w:t>
+            </w:r>
+          </w:p>
+        </w:tc>
+        <w:tc>
+          <w:tcPr>
+            <w:tcW w:w="1080" w:type="dxa"/>
+            <w:vAlign w:val="center"/>
+          </w:tcPr>
+          <w:p>
+            <w:pPr>
+              <w:pStyle w:val="ControledeVerso"/>
+              <w:spacing w:line="276" w:lineRule="auto"/>
+              <w:rPr>
+                <w:rFonts w:ascii="Verdana" w:hAnsi="Verdana"/>
+                <w:color w:val="0070C0"/>
+                <w:sz w:val="16"/>
+              </w:rPr>
+            </w:pPr>
+            <w:r>
+              <w:rPr>
+                <w:rFonts w:ascii="Verdana" w:hAnsi="Verdana"/>
+                <w:color w:val="0070C0"/>
+                <w:sz w:val="16"/>
+              </w:rPr>
+              <w:t>xx/xx/xxxx</w:t>
+            </w:r>
+          </w:p>
+        </w:tc>
+        <w:tc>
+          <w:tcPr>
+            <w:tcW w:w="1260" w:type="dxa"/>
+            <w:vAlign w:val="center"/>
+          </w:tcPr>
+          <w:p>
+            <w:pPr>
+              <w:pStyle w:val="ControledeVerso"/>
+              <w:spacing w:line="276" w:lineRule="auto"/>
+              <w:rPr>
+                <w:rFonts w:ascii="Verdana" w:hAnsi="Verdana"/>
+                <w:color w:val="0070C0"/>
+                <w:sz w:val="16"/>
+              </w:rPr>
+            </w:pPr>
+            <w:r>
+              <w:rPr>
+                <w:rFonts w:ascii="Verdana" w:hAnsi="Verdana"/>
+                <w:color w:val="0070C0"/>
+                <w:sz w:val="16"/>
+              </w:rPr>
+              <w:t>-</w:t>
+            </w:r>
+          </w:p>
+        </w:tc>
+        <w:tc>
+          <w:tcPr>
+            <w:tcW w:w="1629" w:type="dxa"/>
+            <w:vAlign w:val="center"/>
+          </w:tcPr>
+          <w:p>
+            <w:pPr>
+              <w:pStyle w:val="ControledeVerso"/>
+              <w:spacing w:line="276" w:lineRule="auto"/>
+              <w:rPr>
+                <w:rFonts w:ascii="Verdana" w:hAnsi="Verdana"/>
+                <w:color w:val="0070C0"/>
+                <w:sz w:val="16"/>
+              </w:rPr>
+            </w:pPr>
+            <w:r>
+              <w:rPr>
+                <w:rFonts w:ascii="Verdana" w:hAnsi="Verdana"/>
+                <w:color w:val="0070C0"/>
+                <w:sz w:val="14"/>
+              </w:rPr>
+              <w:t>&lt;coorenador&gt;</w:t>
+            </w:r>
+          </w:p>
+        </w:tc>
+        <w:tc>
+          <w:tcPr>
+            <w:tcW w:w="4500" w:type="dxa"/>
+            <w:vAlign w:val="center"/>
+          </w:tcPr>
+          <w:p>
+            <w:pPr>
+              <w:pStyle w:val="ControledeVerso"/>
+              <w:spacing w:line="276" w:lineRule="auto"/>
+              <w:rPr>
+                <w:rFonts w:ascii="Verdana" w:hAnsi="Verdana"/>
+                <w:color w:val="0070C0"/>
+                <w:sz w:val="16"/>
+              </w:rPr>
+            </w:pPr>
+            <w:r>
+              <w:rPr>
+                <w:rFonts w:ascii="Verdana" w:hAnsi="Verdana"/>
+                <w:color w:val="0070C0"/>
+                <w:sz w:val="16"/>
+              </w:rPr>
+              <w:t>Breves comentários</w:t>
+            </w:r>
+          </w:p>
+        </w:tc>
+      </w:tr>
+      <w:tr>
+        <w:trPr>
+          <w:trHeight w:val="227"/>
+        </w:trPr>
+        <w:tc>
+          <w:tcPr>
+            <w:tcW w:w="1281" w:type="dxa"/>
+            <w:vAlign w:val="center"/>
+          </w:tcPr>
+          <w:p>
+            <w:pPr>
+              <w:pStyle w:val="ControledeVerso"/>
+              <w:spacing w:line="276" w:lineRule="auto"/>
+              <w:jc w:val="both"/>
               <w:rPr>
                 <w:rFonts w:ascii="Verdana" w:hAnsi="Verdana"/>
                 <w:sz w:val="16"/>
               </w:rPr>
-              <w:t>Versão inicial</w:t>
-            </w:r>
+            </w:pPr>
+          </w:p>
+        </w:tc>
+        <w:tc>
+          <w:tcPr>
+            <w:tcW w:w="1080" w:type="dxa"/>
+            <w:vAlign w:val="center"/>
+          </w:tcPr>
+          <w:p>
+            <w:pPr>
+              <w:pStyle w:val="ControledeVerso"/>
+              <w:spacing w:line="276" w:lineRule="auto"/>
+              <w:rPr>
+                <w:rFonts w:ascii="Verdana" w:hAnsi="Verdana"/>
+                <w:sz w:val="16"/>
+              </w:rPr>
+            </w:pPr>
+          </w:p>
+        </w:tc>
+        <w:tc>
+          <w:tcPr>
+            <w:tcW w:w="1260" w:type="dxa"/>
+            <w:vAlign w:val="center"/>
+          </w:tcPr>
+          <w:p>
+            <w:pPr>
+              <w:pStyle w:val="ControledeVerso"/>
+              <w:spacing w:line="276" w:lineRule="auto"/>
+              <w:rPr>
+                <w:rFonts w:ascii="Verdana" w:hAnsi="Verdana"/>
+                <w:sz w:val="16"/>
+              </w:rPr>
+            </w:pPr>
+          </w:p>
+        </w:tc>
+        <w:tc>
+          <w:tcPr>
+            <w:tcW w:w="1629" w:type="dxa"/>
+            <w:vAlign w:val="center"/>
+          </w:tcPr>
+          <w:p>
+            <w:pPr>
+              <w:pStyle w:val="ControledeVerso"/>
+              <w:spacing w:line="276" w:lineRule="auto"/>
+              <w:rPr>
+                <w:rFonts w:ascii="Verdana" w:hAnsi="Verdana"/>
+                <w:sz w:val="16"/>
+              </w:rPr>
+            </w:pPr>
+          </w:p>
+        </w:tc>
+        <w:tc>
+          <w:tcPr>
+            <w:tcW w:w="4500" w:type="dxa"/>
+            <w:vAlign w:val="center"/>
+          </w:tcPr>
+          <w:p>
+            <w:pPr>
+              <w:pStyle w:val="ControledeVerso"/>
+              <w:spacing w:line="276" w:lineRule="auto"/>
+              <w:rPr>
+                <w:rFonts w:ascii="Verdana" w:hAnsi="Verdana"/>
+                <w:sz w:val="16"/>
+              </w:rPr>
+            </w:pPr>
           </w:p>
         </w:tc>
       </w:tr>
@@ -566,7 +870,7 @@
     </w:p>
     <w:p>
       <w:pPr>
-        <w:pStyle w:val="Ttulo1"/>
+        <w:pStyle w:val="Heading1"/>
         <w:tabs>
           <w:tab w:val="clear" w:pos="1850"/>
           <w:tab w:val="num" w:pos="540"/>
@@ -592,89 +896,513 @@
         </w:rPr>
         <w:br w:type="page"/>
       </w:r>
+      <w:bookmarkEnd w:id="5"/>
+      <w:bookmarkEnd w:id="6"/>
+      <w:bookmarkEnd w:id="7"/>
+      <w:bookmarkEnd w:id="8"/>
+      <w:bookmarkEnd w:id="9"/>
+      <w:bookmarkEnd w:id="10"/>
+      <w:bookmarkEnd w:id="11"/>
+      <w:bookmarkEnd w:id="12"/>
       <w:r>
         <w:rPr>
           <w:rFonts w:ascii="Verdana" w:hAnsi="Verdana"/>
         </w:rPr>
         <w:lastRenderedPageBreak/>
-        <w:t xml:space="preserve">Introdução e </w:t>
+        <w:t>Introdução e Escopo do Projeto</w:t>
       </w:r>
-      <w:r>
-        <w:rPr>
-          <w:rFonts w:ascii="Verdana" w:hAnsi="Verdana"/>
-        </w:rPr>
-        <w:t>Escopo d</w:t>
-      </w:r>
-      <w:r>
-        <w:rPr>
-          <w:rFonts w:ascii="Verdana" w:hAnsi="Verdana"/>
-        </w:rPr>
-        <w:t>o Projeto</w:t>
-      </w:r>
-      <w:bookmarkEnd w:id="5"/>
+    </w:p>
+    <w:tbl>
+      <w:tblPr>
+        <w:tblStyle w:val="TableGrid"/>
+        <w:tblW w:w="0" w:type="auto"/>
+        <w:tblLook w:val="04A0" w:firstRow="1" w:lastRow="0" w:firstColumn="1" w:lastColumn="0" w:noHBand="0" w:noVBand="1"/>
+      </w:tblPr>
+      <w:tblGrid>
+        <w:gridCol w:w="1238"/>
+        <w:gridCol w:w="8063"/>
+      </w:tblGrid>
+      <w:tr>
+        <w:tc>
+          <w:tcPr>
+            <w:tcW w:w="1242" w:type="dxa"/>
+          </w:tcPr>
+          <w:p>
+            <w:pPr>
+              <w:spacing w:line="276" w:lineRule="auto"/>
+              <w:rPr>
+                <w:b/>
+                <w:color w:val="0070C0"/>
+                <w:sz w:val="20"/>
+                <w:szCs w:val="20"/>
+              </w:rPr>
+            </w:pPr>
+            <w:r>
+              <w:rPr>
+                <w:b/>
+                <w:color w:val="FF0000"/>
+                <w:sz w:val="20"/>
+                <w:szCs w:val="20"/>
+              </w:rPr>
+              <w:t>Semana 1</w:t>
+            </w:r>
+          </w:p>
+        </w:tc>
+        <w:tc>
+          <w:tcPr>
+            <w:tcW w:w="8119" w:type="dxa"/>
+          </w:tcPr>
+          <w:p>
+            <w:pPr>
+              <w:spacing w:line="276" w:lineRule="auto"/>
+              <w:rPr>
+                <w:color w:val="0070C0"/>
+                <w:sz w:val="20"/>
+                <w:szCs w:val="20"/>
+              </w:rPr>
+            </w:pPr>
+            <w:r>
+              <w:rPr>
+                <w:color w:val="0070C0"/>
+                <w:sz w:val="20"/>
+                <w:szCs w:val="20"/>
+              </w:rPr>
+              <w:t>A habilidade de reconhecer faces é importante para a vida cotidiana das pessoas. É através dela que pode-se distinguir pessoas ou coisas, reconhecer familiares e amigos, e determinar emoções. Os seres humanos possuem um avançado sistema de reconhecimento facial que vem sendo aperfeiçoado ao longo de várias gerações tornando-os capazes de identificar sutis diferenças em várias categorias de faces [1] e de identificar uma pessoa com alterações visuais, tais como: envelhecimento, barba, óculos, chapéu, etc [3]. Realizar tal tarefa automaticamente, sem interação humana e utilizando um modelo computacional, é considerado um problema difícil de ser resolvido porque faces são complexas, multidimensionais e contém estímulos visuais [2].</w:t>
+            </w:r>
+          </w:p>
+          <w:p>
+            <w:pPr>
+              <w:spacing w:line="276" w:lineRule="auto"/>
+              <w:rPr>
+                <w:color w:val="0070C0"/>
+                <w:sz w:val="20"/>
+                <w:szCs w:val="20"/>
+              </w:rPr>
+            </w:pPr>
+          </w:p>
+          <w:p>
+            <w:pPr>
+              <w:spacing w:line="276" w:lineRule="auto"/>
+              <w:rPr>
+                <w:color w:val="0070C0"/>
+                <w:sz w:val="20"/>
+                <w:szCs w:val="20"/>
+              </w:rPr>
+            </w:pPr>
+            <w:r>
+              <w:rPr>
+                <w:color w:val="0070C0"/>
+                <w:sz w:val="20"/>
+                <w:szCs w:val="20"/>
+              </w:rPr>
+              <w:t>Este projeto objetiva desenvolver uma solução automát</w:t>
+            </w:r>
+            <w:r>
+              <w:rPr>
+                <w:color w:val="0070C0"/>
+                <w:sz w:val="20"/>
+                <w:szCs w:val="20"/>
+              </w:rPr>
+              <w:t xml:space="preserve">ica de reconhecimento de faces </w:t>
+            </w:r>
+            <w:r>
+              <w:rPr>
+                <w:color w:val="0070C0"/>
+                <w:sz w:val="20"/>
+                <w:szCs w:val="20"/>
+              </w:rPr>
+              <w:t>usando o banco</w:t>
+            </w:r>
+            <w:r>
+              <w:rPr>
+                <w:color w:val="0070C0"/>
+                <w:sz w:val="20"/>
+                <w:szCs w:val="20"/>
+              </w:rPr>
+              <w:t xml:space="preserve"> de dados disponível em</w:t>
+            </w:r>
+            <w:r>
+              <w:rPr>
+                <w:color w:val="0070C0"/>
+                <w:sz w:val="20"/>
+                <w:szCs w:val="20"/>
+              </w:rPr>
+              <w:t xml:space="preserve"> [</w:t>
+            </w:r>
+            <w:r>
+              <w:rPr>
+                <w:color w:val="0070C0"/>
+                <w:sz w:val="20"/>
+                <w:szCs w:val="20"/>
+              </w:rPr>
+              <w:t>4</w:t>
+            </w:r>
+            <w:r>
+              <w:rPr>
+                <w:color w:val="0070C0"/>
+                <w:sz w:val="20"/>
+                <w:szCs w:val="20"/>
+              </w:rPr>
+              <w:t>]</w:t>
+            </w:r>
+            <w:r>
+              <w:rPr>
+                <w:color w:val="0070C0"/>
+                <w:sz w:val="20"/>
+                <w:szCs w:val="20"/>
+              </w:rPr>
+              <w:t xml:space="preserve"> de acordo com o  </w:t>
+            </w:r>
+            <w:bookmarkStart w:id="13" w:name="_GoBack"/>
+            <w:bookmarkEnd w:id="13"/>
+          </w:p>
+          <w:p>
+            <w:pPr>
+              <w:spacing w:line="276" w:lineRule="auto"/>
+              <w:rPr>
+                <w:color w:val="0070C0"/>
+                <w:sz w:val="20"/>
+                <w:szCs w:val="20"/>
+              </w:rPr>
+            </w:pPr>
+          </w:p>
+          <w:p>
+            <w:pPr>
+              <w:spacing w:line="276" w:lineRule="auto"/>
+              <w:rPr>
+                <w:color w:val="0070C0"/>
+                <w:sz w:val="20"/>
+                <w:szCs w:val="20"/>
+              </w:rPr>
+            </w:pPr>
+          </w:p>
+          <w:p>
+            <w:pPr>
+              <w:spacing w:line="276" w:lineRule="auto"/>
+              <w:rPr>
+                <w:color w:val="0070C0"/>
+                <w:sz w:val="20"/>
+                <w:szCs w:val="20"/>
+              </w:rPr>
+            </w:pPr>
+          </w:p>
+          <w:p>
+            <w:pPr>
+              <w:spacing w:line="276" w:lineRule="auto"/>
+              <w:rPr>
+                <w:color w:val="0070C0"/>
+                <w:sz w:val="20"/>
+                <w:szCs w:val="20"/>
+              </w:rPr>
+            </w:pPr>
+            <w:r>
+              <w:rPr>
+                <w:color w:val="0070C0"/>
+                <w:sz w:val="20"/>
+                <w:szCs w:val="20"/>
+              </w:rPr>
+              <w:t>Para tal, ele é divid</w:t>
+            </w:r>
+            <w:r>
+              <w:rPr>
+                <w:color w:val="0070C0"/>
+                <w:sz w:val="20"/>
+                <w:szCs w:val="20"/>
+              </w:rPr>
+              <w:t>id</w:t>
+            </w:r>
+            <w:r>
+              <w:rPr>
+                <w:color w:val="0070C0"/>
+                <w:sz w:val="20"/>
+                <w:szCs w:val="20"/>
+              </w:rPr>
+              <w:t xml:space="preserve">o </w:t>
+            </w:r>
+            <w:r>
+              <w:rPr>
+                <w:color w:val="0070C0"/>
+                <w:sz w:val="20"/>
+                <w:szCs w:val="20"/>
+              </w:rPr>
+              <w:t>nas etapas de</w:t>
+            </w:r>
+            <w:r>
+              <w:rPr>
+                <w:color w:val="0070C0"/>
+                <w:sz w:val="20"/>
+                <w:szCs w:val="20"/>
+              </w:rPr>
+              <w:t xml:space="preserve"> </w:t>
+            </w:r>
+            <w:r>
+              <w:rPr>
+                <w:color w:val="0070C0"/>
+                <w:sz w:val="20"/>
+                <w:szCs w:val="20"/>
+              </w:rPr>
+              <w:t>detecção e reconhecimento de faces</w:t>
+            </w:r>
+            <w:r>
+              <w:rPr>
+                <w:color w:val="0070C0"/>
+                <w:sz w:val="20"/>
+                <w:szCs w:val="20"/>
+              </w:rPr>
+              <w:t>.</w:t>
+            </w:r>
+            <w:r>
+              <w:rPr>
+                <w:color w:val="0070C0"/>
+                <w:sz w:val="20"/>
+                <w:szCs w:val="20"/>
+              </w:rPr>
+              <w:t xml:space="preserve"> </w:t>
+            </w:r>
+            <w:r>
+              <w:rPr>
+                <w:color w:val="0070C0"/>
+                <w:sz w:val="20"/>
+                <w:szCs w:val="20"/>
+              </w:rPr>
+              <w:t xml:space="preserve">A detecção de faces </w:t>
+            </w:r>
+          </w:p>
+          <w:p>
+            <w:pPr>
+              <w:spacing w:line="276" w:lineRule="auto"/>
+            </w:pPr>
+          </w:p>
+          <w:p>
+            <w:pPr>
+              <w:spacing w:line="276" w:lineRule="auto"/>
+            </w:pPr>
+          </w:p>
+          <w:p>
+            <w:pPr>
+              <w:spacing w:line="276" w:lineRule="auto"/>
+            </w:pPr>
+            <w:r>
+              <w:t>O algoritmo Viola-Jones será utilizado para a identificação de faces</w:t>
+            </w:r>
+          </w:p>
+          <w:p>
+            <w:pPr>
+              <w:spacing w:line="276" w:lineRule="auto"/>
+            </w:pPr>
+          </w:p>
+          <w:p>
+            <w:pPr>
+              <w:spacing w:line="276" w:lineRule="auto"/>
+            </w:pPr>
+            <w:r>
+              <w:t>Gabriel&gt; Falta os parágrafos 2 e 3. Estou trabalhando neles.</w:t>
+            </w:r>
+          </w:p>
+          <w:p>
+            <w:pPr>
+              <w:spacing w:line="276" w:lineRule="auto"/>
+            </w:pPr>
+          </w:p>
+          <w:p>
+            <w:pPr>
+              <w:spacing w:line="276" w:lineRule="auto"/>
+            </w:pPr>
+          </w:p>
+          <w:p>
+            <w:pPr>
+              <w:spacing w:line="276" w:lineRule="auto"/>
+              <w:rPr>
+                <w:color w:val="0070C0"/>
+                <w:sz w:val="20"/>
+                <w:szCs w:val="20"/>
+              </w:rPr>
+            </w:pPr>
+            <w:r>
+              <w:rPr>
+                <w:color w:val="0070C0"/>
+                <w:sz w:val="20"/>
+                <w:szCs w:val="20"/>
+              </w:rPr>
+              <w:t xml:space="preserve">Roteiro: </w:t>
+            </w:r>
+            <w:r>
+              <w:rPr>
+                <w:b/>
+                <w:color w:val="0070C0"/>
+                <w:sz w:val="20"/>
+                <w:szCs w:val="20"/>
+              </w:rPr>
+              <w:t>três parágrafos de 5 linhas</w:t>
+            </w:r>
+            <w:r>
+              <w:rPr>
+                <w:color w:val="0070C0"/>
+                <w:sz w:val="20"/>
+                <w:szCs w:val="20"/>
+              </w:rPr>
+              <w:t>, com uma breve introdução, utilizar referências bibliográficas e indicar qual seria a investigação proposta.</w:t>
+            </w:r>
+          </w:p>
+        </w:tc>
+      </w:tr>
+      <w:tr>
+        <w:tc>
+          <w:tcPr>
+            <w:tcW w:w="1242" w:type="dxa"/>
+          </w:tcPr>
+          <w:p>
+            <w:pPr>
+              <w:spacing w:line="276" w:lineRule="auto"/>
+              <w:rPr>
+                <w:b/>
+                <w:color w:val="FF0000"/>
+                <w:sz w:val="20"/>
+                <w:szCs w:val="20"/>
+              </w:rPr>
+            </w:pPr>
+            <w:r>
+              <w:rPr>
+                <w:b/>
+                <w:color w:val="FF0000"/>
+                <w:sz w:val="20"/>
+                <w:szCs w:val="20"/>
+              </w:rPr>
+              <w:t>Semana 2</w:t>
+            </w:r>
+          </w:p>
+        </w:tc>
+        <w:tc>
+          <w:tcPr>
+            <w:tcW w:w="8119" w:type="dxa"/>
+          </w:tcPr>
+          <w:p>
+            <w:pPr>
+              <w:spacing w:line="276" w:lineRule="auto"/>
+              <w:rPr>
+                <w:color w:val="0070C0"/>
+                <w:sz w:val="20"/>
+                <w:szCs w:val="20"/>
+              </w:rPr>
+            </w:pPr>
+            <w:r>
+              <w:rPr>
+                <w:color w:val="0070C0"/>
+                <w:sz w:val="20"/>
+                <w:szCs w:val="20"/>
+              </w:rPr>
+              <w:t>Roteiro: Faça as correções da semana anterior</w:t>
+            </w:r>
+            <w:r>
+              <w:rPr>
+                <w:color w:val="0070C0"/>
+                <w:sz w:val="20"/>
+                <w:szCs w:val="20"/>
+              </w:rPr>
+              <w:t xml:space="preserve">. Escreva mais </w:t>
+            </w:r>
+            <w:r>
+              <w:rPr>
+                <w:b/>
+                <w:color w:val="0070C0"/>
+                <w:sz w:val="20"/>
+                <w:szCs w:val="20"/>
+              </w:rPr>
+              <w:t>quatro parágrafos de 10 linhas</w:t>
+            </w:r>
+            <w:r>
+              <w:rPr>
+                <w:color w:val="0070C0"/>
+                <w:sz w:val="20"/>
+                <w:szCs w:val="20"/>
+              </w:rPr>
+              <w:t xml:space="preserve"> sobre os trabalhos da literatura (somente artigos dos últimos 5 anos) que estão relacionados com o seu tema. Nestes parágrafos, faça um pequeno resumo principalmente da proposta do artigo e das técnicas/métodos/algoritmos utilizados.</w:t>
+            </w:r>
+          </w:p>
+          <w:p>
+            <w:pPr>
+              <w:spacing w:line="276" w:lineRule="auto"/>
+              <w:rPr>
+                <w:color w:val="0070C0"/>
+                <w:sz w:val="20"/>
+                <w:szCs w:val="20"/>
+              </w:rPr>
+            </w:pPr>
+            <w:r>
+              <w:rPr>
+                <w:i/>
+                <w:color w:val="FF0000"/>
+                <w:sz w:val="22"/>
+              </w:rPr>
+              <w:t xml:space="preserve">Questão: </w:t>
+            </w:r>
+            <w:r>
+              <w:rPr>
+                <w:i/>
+                <w:sz w:val="22"/>
+              </w:rPr>
+              <w:t>O que é, matematicamente (ou sistemicamente/diagrama em blocos</w:t>
+            </w:r>
+            <w:r>
+              <w:rPr>
+                <w:i/>
+                <w:sz w:val="22"/>
+              </w:rPr>
+              <w:t xml:space="preserve">)? </w:t>
+            </w:r>
+            <w:r>
+              <w:rPr>
+                <w:i/>
+                <w:sz w:val="22"/>
+              </w:rPr>
+              <w:t xml:space="preserve">Compare, </w:t>
+            </w:r>
+            <w:r>
+              <w:rPr>
+                <w:i/>
+                <w:sz w:val="22"/>
+              </w:rPr>
+              <w:t>matematicamente</w:t>
+            </w:r>
+            <w:r>
+              <w:rPr>
+                <w:i/>
+                <w:sz w:val="22"/>
+              </w:rPr>
+              <w:t>,</w:t>
+            </w:r>
+            <w:r>
+              <w:rPr>
+                <w:i/>
+                <w:sz w:val="22"/>
+              </w:rPr>
+              <w:t xml:space="preserve"> o seu tema com os que vc relacionou. Quais são as diferenças? </w:t>
+            </w:r>
+          </w:p>
+        </w:tc>
+      </w:tr>
+    </w:tbl>
+    <w:p>
+      <w:pPr>
+        <w:spacing w:line="276" w:lineRule="auto"/>
+      </w:pPr>
     </w:p>
     <w:p>
       <w:pPr>
         <w:spacing w:line="276" w:lineRule="auto"/>
-        <w:rPr>
-          <w:color w:val="0070C0"/>
-        </w:rPr>
       </w:pPr>
       <w:r>
-        <w:rPr>
-          <w:color w:val="0070C0"/>
-        </w:rPr>
-        <w:t xml:space="preserve">Roteiro: </w:t>
-      </w:r>
-      <w:r>
-        <w:rPr>
-          <w:color w:val="0070C0"/>
-        </w:rPr>
-        <w:t>X</w:t>
-      </w:r>
-      <w:r>
-        <w:rPr>
-          <w:color w:val="0070C0"/>
-        </w:rPr>
-        <w:t xml:space="preserve"> parágrafos de 5 linhas</w:t>
-      </w:r>
-      <w:r>
-        <w:rPr>
-          <w:color w:val="0070C0"/>
-        </w:rPr>
-        <w:t>, com uma breve introdução, utilizar referencias bibliográficas e indicar qual seria a investigação proposta</w:t>
-      </w:r>
-      <w:r>
-        <w:rPr>
-          <w:color w:val="0070C0"/>
-        </w:rPr>
-        <w:t>.</w:t>
+        <w:t>&lt;formato do texto&gt;</w:t>
       </w:r>
     </w:p>
     <w:p>
       <w:pPr>
         <w:spacing w:line="276" w:lineRule="auto"/>
       </w:pPr>
-      <w:r>
-        <w:t>&lt;</w:t>
-      </w:r>
-      <w:proofErr w:type="gramStart"/>
-      <w:r>
-        <w:t>formato</w:t>
-      </w:r>
-      <w:proofErr w:type="gramEnd"/>
-      <w:r>
-        <w:t xml:space="preserve"> do texto&gt;</w:t>
-      </w:r>
     </w:p>
     <w:p>
       <w:pPr>
-        <w:spacing w:line="276" w:lineRule="auto"/>
-      </w:pPr>
-    </w:p>
-    <w:p>
-      <w:pPr>
-        <w:pStyle w:val="Ttulo1"/>
+        <w:pStyle w:val="Heading1"/>
         <w:tabs>
           <w:tab w:val="clear" w:pos="1850"/>
           <w:tab w:val="num" w:pos="540"/>
@@ -692,6 +1420,228 @@
         <w:t>Requisitos Científicos da Proposta</w:t>
       </w:r>
     </w:p>
+    <w:tbl>
+      <w:tblPr>
+        <w:tblStyle w:val="TableGrid"/>
+        <w:tblW w:w="0" w:type="auto"/>
+        <w:tblLook w:val="04A0" w:firstRow="1" w:lastRow="0" w:firstColumn="1" w:lastColumn="0" w:noHBand="0" w:noVBand="1"/>
+      </w:tblPr>
+      <w:tblGrid>
+        <w:gridCol w:w="1239"/>
+        <w:gridCol w:w="8062"/>
+      </w:tblGrid>
+      <w:tr>
+        <w:tc>
+          <w:tcPr>
+            <w:tcW w:w="1242" w:type="dxa"/>
+          </w:tcPr>
+          <w:p>
+            <w:pPr>
+              <w:spacing w:line="276" w:lineRule="auto"/>
+              <w:rPr>
+                <w:b/>
+                <w:color w:val="0070C0"/>
+                <w:sz w:val="20"/>
+                <w:szCs w:val="20"/>
+              </w:rPr>
+            </w:pPr>
+            <w:r>
+              <w:rPr>
+                <w:b/>
+                <w:color w:val="FF0000"/>
+                <w:sz w:val="20"/>
+                <w:szCs w:val="20"/>
+              </w:rPr>
+              <w:t>Semana 1</w:t>
+            </w:r>
+          </w:p>
+        </w:tc>
+        <w:tc>
+          <w:tcPr>
+            <w:tcW w:w="8119" w:type="dxa"/>
+          </w:tcPr>
+          <w:p>
+            <w:pPr>
+              <w:spacing w:line="276" w:lineRule="auto"/>
+              <w:rPr>
+                <w:color w:val="0070C0"/>
+                <w:sz w:val="20"/>
+                <w:szCs w:val="20"/>
+              </w:rPr>
+            </w:pPr>
+            <w:r>
+              <w:rPr>
+                <w:color w:val="0070C0"/>
+                <w:sz w:val="20"/>
+                <w:szCs w:val="20"/>
+              </w:rPr>
+              <w:t xml:space="preserve">Roteiro: </w:t>
+            </w:r>
+            <w:r>
+              <w:rPr>
+                <w:b/>
+                <w:color w:val="0070C0"/>
+                <w:sz w:val="20"/>
+                <w:szCs w:val="20"/>
+              </w:rPr>
+              <w:t>três parágrafos de 5 linhas</w:t>
+            </w:r>
+            <w:r>
+              <w:rPr>
+                <w:color w:val="0070C0"/>
+                <w:sz w:val="20"/>
+                <w:szCs w:val="20"/>
+              </w:rPr>
+              <w:t>: indicar claramente qual será a contribuição cientifica proposta e comentar sua importância para a comunidade cientifica entre outros.</w:t>
+            </w:r>
+          </w:p>
+        </w:tc>
+      </w:tr>
+      <w:tr>
+        <w:tc>
+          <w:tcPr>
+            <w:tcW w:w="1242" w:type="dxa"/>
+          </w:tcPr>
+          <w:p>
+            <w:pPr>
+              <w:spacing w:line="276" w:lineRule="auto"/>
+              <w:rPr>
+                <w:b/>
+                <w:color w:val="FF0000"/>
+                <w:sz w:val="20"/>
+                <w:szCs w:val="20"/>
+              </w:rPr>
+            </w:pPr>
+            <w:r>
+              <w:rPr>
+                <w:b/>
+                <w:color w:val="FF0000"/>
+                <w:sz w:val="20"/>
+                <w:szCs w:val="20"/>
+              </w:rPr>
+              <w:t>Semana 2</w:t>
+            </w:r>
+          </w:p>
+        </w:tc>
+        <w:tc>
+          <w:tcPr>
+            <w:tcW w:w="8119" w:type="dxa"/>
+          </w:tcPr>
+          <w:p>
+            <w:pPr>
+              <w:spacing w:line="276" w:lineRule="auto"/>
+              <w:rPr>
+                <w:color w:val="0070C0"/>
+                <w:sz w:val="20"/>
+                <w:szCs w:val="20"/>
+              </w:rPr>
+            </w:pPr>
+            <w:r>
+              <w:rPr>
+                <w:color w:val="0070C0"/>
+                <w:sz w:val="20"/>
+                <w:szCs w:val="20"/>
+              </w:rPr>
+              <w:t>Roteiro: Faça as correções da semana anterior</w:t>
+            </w:r>
+            <w:r>
+              <w:rPr>
+                <w:color w:val="0070C0"/>
+                <w:sz w:val="20"/>
+                <w:szCs w:val="20"/>
+              </w:rPr>
+              <w:t xml:space="preserve">. </w:t>
+            </w:r>
+            <w:r>
+              <w:rPr>
+                <w:color w:val="0070C0"/>
+                <w:sz w:val="20"/>
+                <w:szCs w:val="20"/>
+              </w:rPr>
+              <w:t xml:space="preserve">explique </w:t>
+            </w:r>
+            <w:r>
+              <w:rPr>
+                <w:b/>
+                <w:color w:val="0070C0"/>
+                <w:sz w:val="20"/>
+                <w:szCs w:val="20"/>
+              </w:rPr>
+              <w:t>tecnicamente</w:t>
+            </w:r>
+            <w:r>
+              <w:rPr>
+                <w:b/>
+                <w:color w:val="0070C0"/>
+                <w:sz w:val="20"/>
+                <w:szCs w:val="20"/>
+              </w:rPr>
+              <w:t xml:space="preserve"> (ou seja com detalhes)</w:t>
+            </w:r>
+            <w:r>
+              <w:rPr>
+                <w:color w:val="0070C0"/>
+                <w:sz w:val="20"/>
+                <w:szCs w:val="20"/>
+              </w:rPr>
+              <w:t xml:space="preserve">  contribuição científica da proposta e comentar de que tipo ela se encaixa (ou seja, se é uma pesquisa incremental, ou totalmente nova, ou uma fusão de duas pesquisas).</w:t>
+            </w:r>
+            <w:r>
+              <w:rPr>
+                <w:color w:val="0070C0"/>
+                <w:sz w:val="20"/>
+                <w:szCs w:val="20"/>
+              </w:rPr>
+              <w:t xml:space="preserve"> Tente visualizar quais contribuições o tema traz. </w:t>
+            </w:r>
+            <w:r>
+              <w:rPr>
+                <w:color w:val="0070C0"/>
+                <w:sz w:val="20"/>
+                <w:szCs w:val="20"/>
+              </w:rPr>
+              <w:t xml:space="preserve">Em termos de escrita: </w:t>
+            </w:r>
+            <w:r>
+              <w:rPr>
+                <w:b/>
+                <w:color w:val="0070C0"/>
+                <w:sz w:val="20"/>
+                <w:szCs w:val="20"/>
+              </w:rPr>
+              <w:t>e</w:t>
+            </w:r>
+            <w:r>
+              <w:rPr>
+                <w:b/>
+                <w:color w:val="0070C0"/>
+                <w:sz w:val="20"/>
+                <w:szCs w:val="20"/>
+              </w:rPr>
+              <w:t>screva um parágrafo de 10 lin</w:t>
+            </w:r>
+            <w:r>
+              <w:rPr>
+                <w:b/>
+                <w:color w:val="0070C0"/>
+                <w:sz w:val="20"/>
+                <w:szCs w:val="20"/>
+              </w:rPr>
+              <w:t>h</w:t>
+            </w:r>
+            <w:r>
+              <w:rPr>
+                <w:b/>
+                <w:color w:val="0070C0"/>
+                <w:sz w:val="20"/>
+                <w:szCs w:val="20"/>
+              </w:rPr>
+              <w:t>as.</w:t>
+            </w:r>
+          </w:p>
+        </w:tc>
+      </w:tr>
+    </w:tbl>
     <w:p>
       <w:pPr>
         <w:spacing w:line="276" w:lineRule="auto"/>
@@ -699,37 +1649,23 @@
           <w:color w:val="0070C0"/>
         </w:rPr>
       </w:pPr>
+    </w:p>
+    <w:p>
+      <w:pPr>
+        <w:spacing w:line="276" w:lineRule="auto"/>
+      </w:pPr>
       <w:r>
-        <w:rPr>
-          <w:color w:val="0070C0"/>
-        </w:rPr>
-        <w:t>Roteiro: três parágrafos de 5 linhas: indicar claramente qual será a contribuição cientifica proposta e comentar sua importância para a comunidade cientifica entre outros.</w:t>
+        <w:t>&lt;formato do texto&gt;</w:t>
       </w:r>
     </w:p>
     <w:p>
       <w:pPr>
         <w:spacing w:line="276" w:lineRule="auto"/>
       </w:pPr>
-      <w:r>
-        <w:t>&lt;</w:t>
-      </w:r>
-      <w:proofErr w:type="gramStart"/>
-      <w:r>
-        <w:t>formato</w:t>
-      </w:r>
-      <w:proofErr w:type="gramEnd"/>
-      <w:r>
-        <w:t xml:space="preserve"> do texto&gt;</w:t>
-      </w:r>
     </w:p>
     <w:p>
       <w:pPr>
-        <w:spacing w:line="276" w:lineRule="auto"/>
-      </w:pPr>
-    </w:p>
-    <w:p>
-      <w:pPr>
-        <w:pStyle w:val="Ttulo1"/>
+        <w:pStyle w:val="Heading1"/>
         <w:tabs>
           <w:tab w:val="clear" w:pos="1850"/>
           <w:tab w:val="num" w:pos="540"/>
@@ -744,68 +1680,207 @@
         <w:rPr>
           <w:rFonts w:ascii="Verdana" w:hAnsi="Verdana"/>
         </w:rPr>
-        <w:t>Revisão da Literatura</w:t>
+        <w:t>Fundamentos Teóricos</w:t>
+      </w:r>
+    </w:p>
+    <w:tbl>
+      <w:tblPr>
+        <w:tblStyle w:val="TableGrid"/>
+        <w:tblW w:w="0" w:type="auto"/>
+        <w:tblLook w:val="04A0" w:firstRow="1" w:lastRow="0" w:firstColumn="1" w:lastColumn="0" w:noHBand="0" w:noVBand="1"/>
+      </w:tblPr>
+      <w:tblGrid>
+        <w:gridCol w:w="1239"/>
+        <w:gridCol w:w="8062"/>
+      </w:tblGrid>
+      <w:tr>
+        <w:tc>
+          <w:tcPr>
+            <w:tcW w:w="1242" w:type="dxa"/>
+          </w:tcPr>
+          <w:p>
+            <w:pPr>
+              <w:spacing w:line="276" w:lineRule="auto"/>
+              <w:rPr>
+                <w:b/>
+                <w:color w:val="0070C0"/>
+                <w:sz w:val="20"/>
+              </w:rPr>
+            </w:pPr>
+            <w:r>
+              <w:rPr>
+                <w:b/>
+                <w:color w:val="FF0000"/>
+                <w:sz w:val="20"/>
+              </w:rPr>
+              <w:t>Semana 1</w:t>
+            </w:r>
+          </w:p>
+        </w:tc>
+        <w:tc>
+          <w:tcPr>
+            <w:tcW w:w="8119" w:type="dxa"/>
+          </w:tcPr>
+          <w:p>
+            <w:pPr>
+              <w:spacing w:line="276" w:lineRule="auto"/>
+              <w:rPr>
+                <w:color w:val="0070C0"/>
+                <w:sz w:val="20"/>
+              </w:rPr>
+            </w:pPr>
+            <w:r>
+              <w:rPr>
+                <w:color w:val="0070C0"/>
+                <w:sz w:val="20"/>
+              </w:rPr>
+              <w:t>Roteiro: faça uma síntese de todos os fundamentos relacionados nessa seção. Ela é atualizada dinamicamente.</w:t>
+            </w:r>
+          </w:p>
+        </w:tc>
+      </w:tr>
+      <w:tr>
+        <w:tc>
+          <w:tcPr>
+            <w:tcW w:w="1242" w:type="dxa"/>
+          </w:tcPr>
+          <w:p>
+            <w:pPr>
+              <w:spacing w:line="276" w:lineRule="auto"/>
+              <w:rPr>
+                <w:b/>
+                <w:color w:val="FF0000"/>
+                <w:sz w:val="20"/>
+              </w:rPr>
+            </w:pPr>
+            <w:r>
+              <w:rPr>
+                <w:b/>
+                <w:color w:val="FF0000"/>
+                <w:sz w:val="20"/>
+              </w:rPr>
+              <w:t>Semana 2</w:t>
+            </w:r>
+          </w:p>
+        </w:tc>
+        <w:tc>
+          <w:tcPr>
+            <w:tcW w:w="8119" w:type="dxa"/>
+          </w:tcPr>
+          <w:p>
+            <w:pPr>
+              <w:spacing w:line="276" w:lineRule="auto"/>
+              <w:rPr>
+                <w:color w:val="0070C0"/>
+                <w:sz w:val="20"/>
+              </w:rPr>
+            </w:pPr>
+            <w:r>
+              <w:rPr>
+                <w:color w:val="0070C0"/>
+                <w:sz w:val="20"/>
+              </w:rPr>
+              <w:t xml:space="preserve">Roteiro: </w:t>
+            </w:r>
+            <w:r>
+              <w:rPr>
+                <w:b/>
+                <w:color w:val="0070C0"/>
+                <w:sz w:val="20"/>
+              </w:rPr>
+              <w:t>estude amplamente</w:t>
+            </w:r>
+            <w:r>
+              <w:rPr>
+                <w:color w:val="0070C0"/>
+                <w:sz w:val="20"/>
+              </w:rPr>
+              <w:t xml:space="preserve"> todas as técnicas/métodos que o artigo usa. Vc deve ser capaz de explicar cada um</w:t>
+            </w:r>
+            <w:r>
+              <w:rPr>
+                <w:color w:val="0070C0"/>
+                <w:sz w:val="20"/>
+              </w:rPr>
+              <w:t>a</w:t>
+            </w:r>
+            <w:r>
+              <w:rPr>
+                <w:color w:val="0070C0"/>
+                <w:sz w:val="20"/>
+              </w:rPr>
+              <w:t xml:space="preserve"> </w:t>
+            </w:r>
+            <w:r>
+              <w:rPr>
+                <w:b/>
+                <w:color w:val="0070C0"/>
+                <w:sz w:val="20"/>
+              </w:rPr>
+              <w:t>com clareza</w:t>
+            </w:r>
+            <w:r>
+              <w:rPr>
+                <w:color w:val="0070C0"/>
+                <w:sz w:val="20"/>
+              </w:rPr>
+              <w:t>. Relacione quais as</w:t>
+            </w:r>
+            <w:r>
+              <w:rPr>
+                <w:color w:val="0070C0"/>
+                <w:sz w:val="20"/>
+              </w:rPr>
+              <w:t xml:space="preserve"> técnicas/método que vc estudou e faça um breve resumo de cada. Vc deve relacionar, ao menos, </w:t>
+            </w:r>
+            <w:r>
+              <w:rPr>
+                <w:b/>
+                <w:color w:val="0070C0"/>
+                <w:sz w:val="20"/>
+              </w:rPr>
+              <w:t>5</w:t>
+            </w:r>
+            <w:r>
+              <w:rPr>
+                <w:b/>
+                <w:color w:val="0070C0"/>
+                <w:sz w:val="20"/>
+              </w:rPr>
+              <w:t xml:space="preserve"> itens e escrever de 5 até 10 linhas para cada</w:t>
+            </w:r>
+            <w:r>
+              <w:rPr>
+                <w:color w:val="0070C0"/>
+                <w:sz w:val="20"/>
+              </w:rPr>
+              <w:t>.</w:t>
+            </w:r>
+          </w:p>
+        </w:tc>
+      </w:tr>
+    </w:tbl>
+    <w:p>
+      <w:pPr>
+        <w:spacing w:line="276" w:lineRule="auto"/>
+      </w:pPr>
+    </w:p>
+    <w:p>
+      <w:pPr>
+        <w:spacing w:line="276" w:lineRule="auto"/>
+      </w:pPr>
+      <w:r>
+        <w:t>&lt;formato do texto&gt;</w:t>
       </w:r>
     </w:p>
     <w:p>
       <w:pPr>
         <w:spacing w:line="276" w:lineRule="auto"/>
       </w:pPr>
-      <w:r>
-        <w:rPr>
-          <w:color w:val="0070C0"/>
-        </w:rPr>
-        <w:t xml:space="preserve">Roteiro: </w:t>
-      </w:r>
-      <w:r>
-        <w:rPr>
-          <w:color w:val="0070C0"/>
-        </w:rPr>
-        <w:t>X</w:t>
-      </w:r>
-      <w:r>
-        <w:rPr>
-          <w:color w:val="0070C0"/>
-        </w:rPr>
-        <w:t xml:space="preserve"> página</w:t>
-      </w:r>
-      <w:r>
-        <w:rPr>
-          <w:color w:val="0070C0"/>
-        </w:rPr>
-        <w:t>s</w:t>
-      </w:r>
-      <w:r>
-        <w:rPr>
-          <w:color w:val="0070C0"/>
-        </w:rPr>
-        <w:t>, com uma revisão teórica e uma breve revisão dos trabalhos relacionados atuais.</w:t>
-      </w:r>
     </w:p>
     <w:p>
       <w:pPr>
-        <w:spacing w:line="276" w:lineRule="auto"/>
-      </w:pPr>
-      <w:r>
-        <w:t>&lt;</w:t>
-      </w:r>
-      <w:proofErr w:type="gramStart"/>
-      <w:r>
-        <w:t>formato</w:t>
-      </w:r>
-      <w:proofErr w:type="gramEnd"/>
-      <w:r>
-        <w:t xml:space="preserve"> do texto&gt;</w:t>
-      </w:r>
-    </w:p>
-    <w:p>
-      <w:pPr>
-        <w:spacing w:line="276" w:lineRule="auto"/>
-      </w:pPr>
-    </w:p>
-    <w:p>
-      <w:pPr>
-        <w:pStyle w:val="Ttulo1"/>
+        <w:pStyle w:val="Heading1"/>
         <w:tabs>
           <w:tab w:val="clear" w:pos="1850"/>
           <w:tab w:val="num" w:pos="540"/>
@@ -823,71 +1898,214 @@
         <w:t>Experimentos e Resultados</w:t>
       </w:r>
     </w:p>
+    <w:tbl>
+      <w:tblPr>
+        <w:tblStyle w:val="TableGrid"/>
+        <w:tblW w:w="0" w:type="auto"/>
+        <w:tblLook w:val="04A0" w:firstRow="1" w:lastRow="0" w:firstColumn="1" w:lastColumn="0" w:noHBand="0" w:noVBand="1"/>
+      </w:tblPr>
+      <w:tblGrid>
+        <w:gridCol w:w="1239"/>
+        <w:gridCol w:w="8062"/>
+      </w:tblGrid>
+      <w:tr>
+        <w:tc>
+          <w:tcPr>
+            <w:tcW w:w="1242" w:type="dxa"/>
+          </w:tcPr>
+          <w:p>
+            <w:pPr>
+              <w:spacing w:line="276" w:lineRule="auto"/>
+              <w:rPr>
+                <w:b/>
+                <w:color w:val="0070C0"/>
+                <w:sz w:val="20"/>
+              </w:rPr>
+            </w:pPr>
+            <w:r>
+              <w:rPr>
+                <w:b/>
+                <w:color w:val="FF0000"/>
+                <w:sz w:val="20"/>
+              </w:rPr>
+              <w:t>Semana 1</w:t>
+            </w:r>
+          </w:p>
+        </w:tc>
+        <w:tc>
+          <w:tcPr>
+            <w:tcW w:w="8119" w:type="dxa"/>
+          </w:tcPr>
+          <w:p>
+            <w:pPr>
+              <w:spacing w:line="276" w:lineRule="auto"/>
+              <w:rPr>
+                <w:color w:val="0070C0"/>
+                <w:sz w:val="20"/>
+              </w:rPr>
+            </w:pPr>
+            <w:r>
+              <w:rPr>
+                <w:color w:val="0070C0"/>
+                <w:sz w:val="20"/>
+              </w:rPr>
+              <w:t>-</w:t>
+            </w:r>
+          </w:p>
+        </w:tc>
+      </w:tr>
+      <w:tr>
+        <w:tc>
+          <w:tcPr>
+            <w:tcW w:w="1242" w:type="dxa"/>
+          </w:tcPr>
+          <w:p>
+            <w:pPr>
+              <w:spacing w:line="276" w:lineRule="auto"/>
+              <w:rPr>
+                <w:b/>
+                <w:color w:val="FF0000"/>
+                <w:sz w:val="20"/>
+              </w:rPr>
+            </w:pPr>
+            <w:r>
+              <w:rPr>
+                <w:b/>
+                <w:color w:val="FF0000"/>
+                <w:sz w:val="20"/>
+              </w:rPr>
+              <w:t>Semana 2</w:t>
+            </w:r>
+          </w:p>
+        </w:tc>
+        <w:tc>
+          <w:tcPr>
+            <w:tcW w:w="8119" w:type="dxa"/>
+          </w:tcPr>
+          <w:p>
+            <w:pPr>
+              <w:spacing w:line="276" w:lineRule="auto"/>
+              <w:rPr>
+                <w:color w:val="0070C0"/>
+                <w:sz w:val="20"/>
+              </w:rPr>
+            </w:pPr>
+            <w:r>
+              <w:rPr>
+                <w:color w:val="0070C0"/>
+                <w:sz w:val="20"/>
+              </w:rPr>
+              <w:t>Roteiro:</w:t>
+            </w:r>
+            <w:r>
+              <w:rPr>
+                <w:color w:val="0070C0"/>
+                <w:sz w:val="20"/>
+              </w:rPr>
+              <w:t xml:space="preserve"> </w:t>
+            </w:r>
+            <w:r>
+              <w:rPr>
+                <w:color w:val="0070C0"/>
+                <w:sz w:val="20"/>
+              </w:rPr>
+              <w:t>explicar o s</w:t>
+            </w:r>
+            <w:r>
+              <w:rPr>
+                <w:color w:val="0070C0"/>
+                <w:sz w:val="20"/>
+              </w:rPr>
+              <w:t>etup de experimentos. É necessário explicar sistemicamente a proposta. Vc precisa responder o questionamento chave abaixo com respostas mais completas.</w:t>
+            </w:r>
+            <w:r>
+              <w:rPr>
+                <w:color w:val="0070C0"/>
+                <w:sz w:val="20"/>
+              </w:rPr>
+              <w:t xml:space="preserve"> </w:t>
+            </w:r>
+          </w:p>
+          <w:p>
+            <w:pPr>
+              <w:spacing w:line="276" w:lineRule="auto"/>
+              <w:rPr>
+                <w:i/>
+                <w:sz w:val="22"/>
+              </w:rPr>
+            </w:pPr>
+            <w:r>
+              <w:rPr>
+                <w:i/>
+                <w:color w:val="FF0000"/>
+                <w:sz w:val="22"/>
+              </w:rPr>
+              <w:t xml:space="preserve">Questão: </w:t>
+            </w:r>
+            <w:r>
+              <w:rPr>
+                <w:i/>
+                <w:sz w:val="22"/>
+              </w:rPr>
+              <w:t>Como posso implementar a proposta? Tente elencar as etapas para implementação.</w:t>
+            </w:r>
+          </w:p>
+          <w:p>
+            <w:pPr>
+              <w:rPr>
+                <w:i/>
+                <w:sz w:val="22"/>
+              </w:rPr>
+            </w:pPr>
+            <w:r>
+              <w:rPr>
+                <w:i/>
+                <w:color w:val="FF0000"/>
+                <w:sz w:val="22"/>
+              </w:rPr>
+              <w:t xml:space="preserve">Questão: </w:t>
+            </w:r>
+            <w:r>
+              <w:rPr>
+                <w:i/>
+                <w:sz w:val="22"/>
+              </w:rPr>
+              <w:t>O que esperar como resultado para cada etapa? Podemos fazer uma previsão da saída?</w:t>
+            </w:r>
+          </w:p>
+          <w:p>
+            <w:r>
+              <w:rPr>
+                <w:color w:val="0070C0"/>
+                <w:sz w:val="20"/>
+              </w:rPr>
+              <w:t>Em termos de código é necessário ter uma boa noção de como será implementada a proposta e cada etapa.</w:t>
+            </w:r>
+          </w:p>
+        </w:tc>
+      </w:tr>
+    </w:tbl>
     <w:p>
       <w:pPr>
         <w:spacing w:line="276" w:lineRule="auto"/>
       </w:pPr>
+    </w:p>
+    <w:p>
+      <w:pPr>
+        <w:spacing w:line="276" w:lineRule="auto"/>
+      </w:pPr>
       <w:r>
-        <w:rPr>
-          <w:color w:val="0070C0"/>
-        </w:rPr>
-        <w:t xml:space="preserve">Roteiro: </w:t>
-      </w:r>
-      <w:r>
-        <w:rPr>
-          <w:color w:val="0070C0"/>
-        </w:rPr>
-        <w:t xml:space="preserve">explicar o setup de experimentos (veja com o professor como). A seguir, </w:t>
-      </w:r>
-      <w:r>
-        <w:rPr>
-          <w:color w:val="0070C0"/>
-        </w:rPr>
-        <w:t>um parágrafo</w:t>
-      </w:r>
-      <w:r>
-        <w:rPr>
-          <w:color w:val="0070C0"/>
-        </w:rPr>
-        <w:t xml:space="preserve"> de 5 linhas</w:t>
-      </w:r>
-      <w:r>
-        <w:rPr>
-          <w:color w:val="0070C0"/>
-        </w:rPr>
-        <w:t xml:space="preserve"> para cada resultado: explicar os resultados esperados em termos de sistema, ou blocos, ou modificação do algoritmo, que contemple o requisito científico</w:t>
-      </w:r>
-      <w:r>
-        <w:rPr>
-          <w:color w:val="0070C0"/>
-        </w:rPr>
-        <w:t>.</w:t>
+        <w:t>&lt;formato do texto&gt;</w:t>
       </w:r>
     </w:p>
     <w:p>
       <w:pPr>
         <w:spacing w:line="276" w:lineRule="auto"/>
       </w:pPr>
-      <w:r>
-        <w:t>&lt;</w:t>
-      </w:r>
-      <w:proofErr w:type="gramStart"/>
-      <w:r>
-        <w:t>formato</w:t>
-      </w:r>
-      <w:proofErr w:type="gramEnd"/>
-      <w:r>
-        <w:t xml:space="preserve"> do texto&gt;</w:t>
-      </w:r>
     </w:p>
     <w:p>
       <w:pPr>
-        <w:spacing w:line="276" w:lineRule="auto"/>
-      </w:pPr>
-    </w:p>
-    <w:p>
-      <w:pPr>
-        <w:pStyle w:val="Ttulo1"/>
+        <w:pStyle w:val="Heading1"/>
         <w:tabs>
           <w:tab w:val="clear" w:pos="1850"/>
           <w:tab w:val="num" w:pos="540"/>
@@ -905,49 +2123,131 @@
         <w:t>Cronograma</w:t>
       </w:r>
     </w:p>
-    <w:p>
-      <w:pPr>
-        <w:spacing w:line="276" w:lineRule="auto"/>
-      </w:pPr>
-      <w:r>
-        <w:rPr>
-          <w:color w:val="0070C0"/>
-        </w:rPr>
-        <w:t>Roteiro: o</w:t>
-      </w:r>
-      <w:r>
-        <w:rPr>
-          <w:color w:val="0070C0"/>
-        </w:rPr>
-        <w:t xml:space="preserve"> cronograma macro do projeto é descrito conforme a tabela abaixo.</w:t>
-      </w:r>
-      <w:r>
-        <w:rPr>
-          <w:color w:val="0070C0"/>
-        </w:rPr>
-        <w:t xml:space="preserve"> Faça com cuidado pois ele deve estar próximo do cronograma real de pesquisa. Neste caso, consulte </w:t>
-      </w:r>
-      <w:r>
-        <w:rPr>
-          <w:color w:val="0070C0"/>
-        </w:rPr>
-        <w:t xml:space="preserve">as atividades macro do seu tema como </w:t>
-      </w:r>
-      <w:proofErr w:type="spellStart"/>
-      <w:r>
-        <w:rPr>
-          <w:color w:val="0070C0"/>
-        </w:rPr>
-        <w:t>referencia</w:t>
-      </w:r>
-      <w:proofErr w:type="spellEnd"/>
-      <w:r>
-        <w:rPr>
-          <w:color w:val="0070C0"/>
-        </w:rPr>
-        <w:t>.</w:t>
-      </w:r>
-    </w:p>
+    <w:tbl>
+      <w:tblPr>
+        <w:tblStyle w:val="TableGrid"/>
+        <w:tblW w:w="0" w:type="auto"/>
+        <w:tblLook w:val="04A0" w:firstRow="1" w:lastRow="0" w:firstColumn="1" w:lastColumn="0" w:noHBand="0" w:noVBand="1"/>
+      </w:tblPr>
+      <w:tblGrid>
+        <w:gridCol w:w="1239"/>
+        <w:gridCol w:w="8062"/>
+      </w:tblGrid>
+      <w:tr>
+        <w:tc>
+          <w:tcPr>
+            <w:tcW w:w="1242" w:type="dxa"/>
+          </w:tcPr>
+          <w:p>
+            <w:pPr>
+              <w:spacing w:line="276" w:lineRule="auto"/>
+              <w:rPr>
+                <w:b/>
+                <w:color w:val="0070C0"/>
+                <w:sz w:val="20"/>
+              </w:rPr>
+            </w:pPr>
+            <w:r>
+              <w:rPr>
+                <w:b/>
+                <w:color w:val="FF0000"/>
+                <w:sz w:val="20"/>
+              </w:rPr>
+              <w:t>Semana 1</w:t>
+            </w:r>
+          </w:p>
+        </w:tc>
+        <w:tc>
+          <w:tcPr>
+            <w:tcW w:w="8119" w:type="dxa"/>
+          </w:tcPr>
+          <w:p>
+            <w:pPr>
+              <w:spacing w:line="276" w:lineRule="auto"/>
+              <w:rPr>
+                <w:color w:val="0070C0"/>
+                <w:sz w:val="20"/>
+              </w:rPr>
+            </w:pPr>
+            <w:r>
+              <w:rPr>
+                <w:color w:val="0070C0"/>
+                <w:sz w:val="22"/>
+              </w:rPr>
+              <w:t>Roteiro: o cronograma macro do projeto é descrito conforme a tabela abaixo. Faça com cuidado pois ele deve estar próximo do cronograma real de pesquisa. Neste caso, consulte seu orientador e/ou acadêmicos mais avançados em suas pesquisas. Indique quantas horas por dia serão dedicadas para o projeto de pesquisa.</w:t>
+            </w:r>
+          </w:p>
+        </w:tc>
+      </w:tr>
+      <w:tr>
+        <w:tc>
+          <w:tcPr>
+            <w:tcW w:w="1242" w:type="dxa"/>
+          </w:tcPr>
+          <w:p>
+            <w:pPr>
+              <w:spacing w:line="276" w:lineRule="auto"/>
+              <w:rPr>
+                <w:b/>
+                <w:color w:val="FF0000"/>
+                <w:sz w:val="20"/>
+              </w:rPr>
+            </w:pPr>
+            <w:r>
+              <w:rPr>
+                <w:b/>
+                <w:color w:val="FF0000"/>
+                <w:sz w:val="20"/>
+              </w:rPr>
+              <w:t>Semana 2</w:t>
+            </w:r>
+          </w:p>
+        </w:tc>
+        <w:tc>
+          <w:tcPr>
+            <w:tcW w:w="8119" w:type="dxa"/>
+          </w:tcPr>
+          <w:p>
+            <w:pPr>
+              <w:spacing w:line="276" w:lineRule="auto"/>
+              <w:rPr>
+                <w:color w:val="0070C0"/>
+                <w:sz w:val="20"/>
+              </w:rPr>
+            </w:pPr>
+            <w:r>
+              <w:rPr>
+                <w:color w:val="0070C0"/>
+                <w:sz w:val="20"/>
+              </w:rPr>
+              <w:t xml:space="preserve">Roteiro: Faça as correções da semana anterior </w:t>
+            </w:r>
+            <w:r>
+              <w:rPr>
+                <w:color w:val="0070C0"/>
+                <w:sz w:val="20"/>
+              </w:rPr>
+              <w:t xml:space="preserve">e; atualize o status de execução na coluna </w:t>
+            </w:r>
+            <w:r>
+              <w:rPr>
+                <w:i/>
+                <w:color w:val="0070C0"/>
+                <w:sz w:val="20"/>
+              </w:rPr>
+              <w:t>comments</w:t>
+            </w:r>
+            <w:r>
+              <w:rPr>
+                <w:color w:val="0070C0"/>
+                <w:sz w:val="20"/>
+              </w:rPr>
+              <w:t>.</w:t>
+            </w:r>
+          </w:p>
+        </w:tc>
+      </w:tr>
+    </w:tbl>
     <w:p>
       <w:pPr>
         <w:spacing w:line="276" w:lineRule="auto"/>
@@ -955,7 +2255,7 @@
     </w:p>
     <w:tbl>
       <w:tblPr>
-        <w:tblW w:w="8235" w:type="dxa"/>
+        <w:tblW w:w="9115" w:type="dxa"/>
         <w:tblInd w:w="65" w:type="dxa"/>
         <w:tblBorders>
           <w:top w:val="double" w:sz="4" w:space="0" w:color="auto"/>
@@ -974,6 +2274,7 @@
       <w:tblGrid>
         <w:gridCol w:w="572"/>
         <w:gridCol w:w="3014"/>
+        <w:gridCol w:w="880"/>
         <w:gridCol w:w="760"/>
         <w:gridCol w:w="3889"/>
       </w:tblGrid>
@@ -1011,7 +2312,7 @@
                 <w:sz w:val="20"/>
                 <w:szCs w:val="20"/>
               </w:rPr>
-              <w:t>#</w:t>
+              <w:t>ID</w:t>
             </w:r>
           </w:p>
         </w:tc>
@@ -1044,7 +2345,41 @@
                 <w:sz w:val="20"/>
                 <w:szCs w:val="20"/>
               </w:rPr>
-              <w:t>Atividade</w:t>
+              <w:t>Story Name</w:t>
+            </w:r>
+          </w:p>
+        </w:tc>
+        <w:tc>
+          <w:tcPr>
+            <w:tcW w:w="880" w:type="dxa"/>
+            <w:shd w:val="clear" w:color="000000" w:fill="C2D69A"/>
+            <w:noWrap/>
+            <w:hideMark/>
+          </w:tcPr>
+          <w:p>
+            <w:pPr>
+              <w:widowControl/>
+              <w:adjustRightInd/>
+              <w:spacing w:before="0" w:after="0" w:line="276" w:lineRule="auto"/>
+              <w:jc w:val="center"/>
+              <w:textAlignment w:val="auto"/>
+              <w:rPr>
+                <w:rFonts w:ascii="Verdana" w:hAnsi="Verdana" w:cs="Arial"/>
+                <w:b/>
+                <w:bCs/>
+                <w:sz w:val="20"/>
+                <w:szCs w:val="20"/>
+              </w:rPr>
+            </w:pPr>
+            <w:r>
+              <w:rPr>
+                <w:rFonts w:ascii="Verdana" w:hAnsi="Verdana" w:cs="Arial"/>
+                <w:b/>
+                <w:bCs/>
+                <w:sz w:val="20"/>
+                <w:szCs w:val="20"/>
+              </w:rPr>
+              <w:t>Status</w:t>
             </w:r>
           </w:p>
         </w:tc>
@@ -1077,8 +2412,9 @@
                 <w:bCs/>
                 <w:sz w:val="20"/>
                 <w:szCs w:val="20"/>
-              </w:rPr>
-              <w:t>Dias</w:t>
+                <w:lang w:val="en-US"/>
+              </w:rPr>
+              <w:t>Days</w:t>
             </w:r>
           </w:p>
         </w:tc>
@@ -1111,7 +2447,7 @@
                 <w:sz w:val="20"/>
                 <w:szCs w:val="20"/>
               </w:rPr>
-              <w:t>Comentário/Detalhes</w:t>
+              <w:t>Comments</w:t>
             </w:r>
           </w:p>
         </w:tc>
@@ -1183,6 +2519,37 @@
         </w:tc>
         <w:tc>
           <w:tcPr>
+            <w:tcW w:w="880" w:type="dxa"/>
+            <w:shd w:val="clear" w:color="auto" w:fill="auto"/>
+            <w:noWrap/>
+            <w:vAlign w:val="center"/>
+            <w:hideMark/>
+          </w:tcPr>
+          <w:p>
+            <w:pPr>
+              <w:widowControl/>
+              <w:adjustRightInd/>
+              <w:spacing w:before="0" w:after="0" w:line="276" w:lineRule="auto"/>
+              <w:jc w:val="center"/>
+              <w:textAlignment w:val="auto"/>
+              <w:rPr>
+                <w:rFonts w:ascii="Arial" w:hAnsi="Arial" w:cs="Arial"/>
+                <w:sz w:val="20"/>
+                <w:szCs w:val="20"/>
+              </w:rPr>
+            </w:pPr>
+            <w:r>
+              <w:rPr>
+                <w:rFonts w:ascii="Arial" w:hAnsi="Arial" w:cs="Arial"/>
+                <w:sz w:val="20"/>
+                <w:szCs w:val="20"/>
+              </w:rPr>
+              <w:t>Planned</w:t>
+            </w:r>
+          </w:p>
+        </w:tc>
+        <w:tc>
+          <w:tcPr>
             <w:tcW w:w="760" w:type="dxa"/>
             <w:shd w:val="clear" w:color="auto" w:fill="auto"/>
             <w:noWrap/>
@@ -1310,6 +2677,37 @@
         </w:tc>
         <w:tc>
           <w:tcPr>
+            <w:tcW w:w="880" w:type="dxa"/>
+            <w:shd w:val="clear" w:color="auto" w:fill="auto"/>
+            <w:noWrap/>
+            <w:vAlign w:val="center"/>
+            <w:hideMark/>
+          </w:tcPr>
+          <w:p>
+            <w:pPr>
+              <w:widowControl/>
+              <w:adjustRightInd/>
+              <w:spacing w:before="0" w:after="0" w:line="276" w:lineRule="auto"/>
+              <w:jc w:val="center"/>
+              <w:textAlignment w:val="auto"/>
+              <w:rPr>
+                <w:rFonts w:ascii="Arial" w:hAnsi="Arial" w:cs="Arial"/>
+                <w:sz w:val="20"/>
+                <w:szCs w:val="20"/>
+              </w:rPr>
+            </w:pPr>
+            <w:r>
+              <w:rPr>
+                <w:rFonts w:ascii="Arial" w:hAnsi="Arial" w:cs="Arial"/>
+                <w:sz w:val="20"/>
+                <w:szCs w:val="20"/>
+              </w:rPr>
+              <w:t>Planned</w:t>
+            </w:r>
+          </w:p>
+        </w:tc>
+        <w:tc>
+          <w:tcPr>
             <w:tcW w:w="760" w:type="dxa"/>
             <w:shd w:val="clear" w:color="auto" w:fill="auto"/>
             <w:noWrap/>
@@ -1401,7 +2799,6 @@
                 <w:sz w:val="20"/>
                 <w:szCs w:val="20"/>
               </w:rPr>
-              <w:lastRenderedPageBreak/>
               <w:t>3</w:t>
             </w:r>
           </w:p>
@@ -1433,6 +2830,37 @@
                 <w:szCs w:val="20"/>
               </w:rPr>
               <w:t>Validação dos dados recebido do AC</w:t>
+            </w:r>
+          </w:p>
+        </w:tc>
+        <w:tc>
+          <w:tcPr>
+            <w:tcW w:w="880" w:type="dxa"/>
+            <w:shd w:val="clear" w:color="auto" w:fill="auto"/>
+            <w:noWrap/>
+            <w:vAlign w:val="center"/>
+            <w:hideMark/>
+          </w:tcPr>
+          <w:p>
+            <w:pPr>
+              <w:widowControl/>
+              <w:adjustRightInd/>
+              <w:spacing w:before="0" w:after="0" w:line="276" w:lineRule="auto"/>
+              <w:jc w:val="center"/>
+              <w:textAlignment w:val="auto"/>
+              <w:rPr>
+                <w:rFonts w:ascii="Arial" w:hAnsi="Arial" w:cs="Arial"/>
+                <w:sz w:val="20"/>
+                <w:szCs w:val="20"/>
+              </w:rPr>
+            </w:pPr>
+            <w:r>
+              <w:rPr>
+                <w:rFonts w:ascii="Arial" w:hAnsi="Arial" w:cs="Arial"/>
+                <w:sz w:val="20"/>
+                <w:szCs w:val="20"/>
+              </w:rPr>
+              <w:t>Planned</w:t>
             </w:r>
           </w:p>
         </w:tc>
@@ -1494,6 +2922,175 @@
                 <w:szCs w:val="16"/>
               </w:rPr>
               <w:t>Armazenar temporariamente em um vetor e checar cada campo dos dados recebidos pela porta USB</w:t>
+            </w:r>
+          </w:p>
+        </w:tc>
+      </w:tr>
+      <w:tr>
+        <w:trPr>
+          <w:trHeight w:val="870"/>
+        </w:trPr>
+        <w:tc>
+          <w:tcPr>
+            <w:tcW w:w="572" w:type="dxa"/>
+            <w:shd w:val="clear" w:color="auto" w:fill="auto"/>
+            <w:noWrap/>
+            <w:vAlign w:val="center"/>
+            <w:hideMark/>
+          </w:tcPr>
+          <w:p>
+            <w:pPr>
+              <w:widowControl/>
+              <w:adjustRightInd/>
+              <w:spacing w:before="0" w:after="0" w:line="276" w:lineRule="auto"/>
+              <w:jc w:val="center"/>
+              <w:textAlignment w:val="auto"/>
+              <w:rPr>
+                <w:rFonts w:ascii="Arial" w:hAnsi="Arial" w:cs="Arial"/>
+                <w:sz w:val="20"/>
+                <w:szCs w:val="20"/>
+              </w:rPr>
+            </w:pPr>
+            <w:r>
+              <w:rPr>
+                <w:rFonts w:ascii="Arial" w:hAnsi="Arial" w:cs="Arial"/>
+                <w:sz w:val="20"/>
+                <w:szCs w:val="20"/>
+              </w:rPr>
+              <w:t>4</w:t>
+            </w:r>
+          </w:p>
+        </w:tc>
+        <w:tc>
+          <w:tcPr>
+            <w:tcW w:w="3014" w:type="dxa"/>
+            <w:shd w:val="clear" w:color="auto" w:fill="auto"/>
+            <w:vAlign w:val="center"/>
+            <w:hideMark/>
+          </w:tcPr>
+          <w:p>
+            <w:pPr>
+              <w:widowControl/>
+              <w:adjustRightInd/>
+              <w:spacing w:before="0" w:after="0" w:line="276" w:lineRule="auto"/>
+              <w:jc w:val="left"/>
+              <w:textAlignment w:val="auto"/>
+              <w:rPr>
+                <w:rFonts w:ascii="Arial" w:hAnsi="Arial" w:cs="Arial"/>
+                <w:sz w:val="18"/>
+                <w:szCs w:val="18"/>
+              </w:rPr>
+            </w:pPr>
+            <w:r>
+              <w:rPr>
+                <w:rFonts w:ascii="Arial" w:hAnsi="Arial" w:cs="Arial"/>
+                <w:sz w:val="18"/>
+                <w:szCs w:val="18"/>
+              </w:rPr>
+              <w:t>Geração do arquivo XML (carimbo de tempo, número CF-e, chave de consulta, assinatura)</w:t>
+            </w:r>
+          </w:p>
+        </w:tc>
+        <w:tc>
+          <w:tcPr>
+            <w:tcW w:w="880" w:type="dxa"/>
+            <w:shd w:val="clear" w:color="auto" w:fill="auto"/>
+            <w:noWrap/>
+            <w:vAlign w:val="center"/>
+            <w:hideMark/>
+          </w:tcPr>
+          <w:p>
+            <w:pPr>
+              <w:widowControl/>
+              <w:adjustRightInd/>
+              <w:spacing w:before="0" w:after="0" w:line="276" w:lineRule="auto"/>
+              <w:jc w:val="center"/>
+              <w:textAlignment w:val="auto"/>
+              <w:rPr>
+                <w:rFonts w:ascii="Arial" w:hAnsi="Arial" w:cs="Arial"/>
+                <w:sz w:val="20"/>
+                <w:szCs w:val="20"/>
+              </w:rPr>
+            </w:pPr>
+            <w:r>
+              <w:rPr>
+                <w:rFonts w:ascii="Arial" w:hAnsi="Arial" w:cs="Arial"/>
+                <w:sz w:val="20"/>
+                <w:szCs w:val="20"/>
+              </w:rPr>
+              <w:t>Planned</w:t>
+            </w:r>
+          </w:p>
+        </w:tc>
+        <w:tc>
+          <w:tcPr>
+            <w:tcW w:w="760" w:type="dxa"/>
+            <w:shd w:val="clear" w:color="auto" w:fill="auto"/>
+            <w:noWrap/>
+            <w:vAlign w:val="center"/>
+            <w:hideMark/>
+          </w:tcPr>
+          <w:p>
+            <w:pPr>
+              <w:widowControl/>
+              <w:adjustRightInd/>
+              <w:spacing w:before="0" w:after="0" w:line="276" w:lineRule="auto"/>
+              <w:jc w:val="center"/>
+              <w:textAlignment w:val="auto"/>
+              <w:rPr>
+                <w:rFonts w:ascii="Arial" w:hAnsi="Arial" w:cs="Arial"/>
+                <w:sz w:val="20"/>
+                <w:szCs w:val="20"/>
+              </w:rPr>
+            </w:pPr>
+            <w:r>
+              <w:rPr>
+                <w:rFonts w:ascii="Arial" w:hAnsi="Arial" w:cs="Arial"/>
+                <w:sz w:val="20"/>
+                <w:szCs w:val="20"/>
+              </w:rPr>
+              <w:t>15</w:t>
+            </w:r>
+          </w:p>
+        </w:tc>
+        <w:tc>
+          <w:tcPr>
+            <w:tcW w:w="3889" w:type="dxa"/>
+            <w:shd w:val="clear" w:color="auto" w:fill="auto"/>
+            <w:vAlign w:val="center"/>
+            <w:hideMark/>
+          </w:tcPr>
+          <w:p>
+            <w:pPr>
+              <w:widowControl/>
+              <w:adjustRightInd/>
+              <w:spacing w:before="0" w:after="0" w:line="276" w:lineRule="auto"/>
+              <w:jc w:val="left"/>
+              <w:textAlignment w:val="auto"/>
+              <w:rPr>
+                <w:rFonts w:ascii="Arial" w:hAnsi="Arial" w:cs="Arial"/>
+                <w:color w:val="FF0000"/>
+                <w:sz w:val="16"/>
+                <w:szCs w:val="16"/>
+              </w:rPr>
+            </w:pPr>
+            <w:r>
+              <w:rPr>
+                <w:rFonts w:ascii="Arial" w:hAnsi="Arial" w:cs="Arial"/>
+                <w:color w:val="FF0000"/>
+                <w:sz w:val="16"/>
+                <w:szCs w:val="16"/>
+              </w:rPr>
+              <w:t> </w:t>
+            </w:r>
+            <w:r>
+              <w:rPr>
+                <w:rFonts w:ascii="Arial" w:hAnsi="Arial" w:cs="Arial"/>
+                <w:color w:val="FF0000"/>
+                <w:sz w:val="16"/>
+                <w:szCs w:val="16"/>
+              </w:rPr>
+              <w:t>?</w:t>
             </w:r>
           </w:p>
         </w:tc>
@@ -1529,7 +3126,7 @@
                 <w:sz w:val="20"/>
                 <w:szCs w:val="20"/>
               </w:rPr>
-              <w:t>4</w:t>
+              <w:t>5</w:t>
             </w:r>
           </w:p>
         </w:tc>
@@ -1559,18 +3156,39 @@
                 <w:sz w:val="20"/>
                 <w:szCs w:val="20"/>
               </w:rPr>
-              <w:t xml:space="preserve">Associar a sessão recebida do AC ao XML - </w:t>
-            </w:r>
-            <w:proofErr w:type="spellStart"/>
-            <w:r>
+              <w:t>Associar a sessão recebida do AC ao XML - CF-e</w:t>
+            </w:r>
+          </w:p>
+        </w:tc>
+        <w:tc>
+          <w:tcPr>
+            <w:tcW w:w="880" w:type="dxa"/>
+            <w:shd w:val="clear" w:color="auto" w:fill="auto"/>
+            <w:noWrap/>
+            <w:vAlign w:val="center"/>
+            <w:hideMark/>
+          </w:tcPr>
+          <w:p>
+            <w:pPr>
+              <w:widowControl/>
+              <w:adjustRightInd/>
+              <w:spacing w:before="0" w:after="0" w:line="276" w:lineRule="auto"/>
+              <w:jc w:val="center"/>
+              <w:textAlignment w:val="auto"/>
               <w:rPr>
                 <w:rFonts w:ascii="Arial" w:hAnsi="Arial" w:cs="Arial"/>
                 <w:sz w:val="20"/>
                 <w:szCs w:val="20"/>
               </w:rPr>
-              <w:t>CF-e</w:t>
-            </w:r>
-            <w:proofErr w:type="spellEnd"/>
+            </w:pPr>
+            <w:r>
+              <w:rPr>
+                <w:rFonts w:ascii="Arial" w:hAnsi="Arial" w:cs="Arial"/>
+                <w:sz w:val="20"/>
+                <w:szCs w:val="20"/>
+              </w:rPr>
+              <w:t>Planned</w:t>
+            </w:r>
           </w:p>
         </w:tc>
         <w:tc>
@@ -1630,43 +3248,7 @@
                 <w:sz w:val="16"/>
                 <w:szCs w:val="16"/>
               </w:rPr>
-              <w:t xml:space="preserve">Integrar uma biblioteca para manipular arquivos XML (p.e., </w:t>
-            </w:r>
-            <w:proofErr w:type="spellStart"/>
-            <w:r>
-              <w:rPr>
-                <w:rFonts w:ascii="Arial" w:hAnsi="Arial" w:cs="Arial"/>
-                <w:sz w:val="16"/>
-                <w:szCs w:val="16"/>
-              </w:rPr>
-              <w:t>libxml</w:t>
-            </w:r>
-            <w:proofErr w:type="spellEnd"/>
-            <w:r>
-              <w:rPr>
-                <w:rFonts w:ascii="Arial" w:hAnsi="Arial" w:cs="Arial"/>
-                <w:sz w:val="16"/>
-                <w:szCs w:val="16"/>
-              </w:rPr>
-              <w:t xml:space="preserve">) ou desenvolver um programa para realizar o </w:t>
-            </w:r>
-            <w:proofErr w:type="spellStart"/>
-            <w:r>
-              <w:rPr>
-                <w:rFonts w:ascii="Arial" w:hAnsi="Arial" w:cs="Arial"/>
-                <w:sz w:val="16"/>
-                <w:szCs w:val="16"/>
-              </w:rPr>
-              <w:t>parser</w:t>
-            </w:r>
-            <w:proofErr w:type="spellEnd"/>
-            <w:r>
-              <w:rPr>
-                <w:rFonts w:ascii="Arial" w:hAnsi="Arial" w:cs="Arial"/>
-                <w:sz w:val="16"/>
-                <w:szCs w:val="16"/>
-              </w:rPr>
-              <w:t xml:space="preserve"> do XML</w:t>
+              <w:t>Integrar uma biblioteca para manipular arquivos XML (p.e., libxml) ou desenvolver um programa para realizar o parser do XML</w:t>
             </w:r>
           </w:p>
         </w:tc>
@@ -1702,7 +3284,7 @@
                 <w:sz w:val="20"/>
                 <w:szCs w:val="20"/>
               </w:rPr>
-              <w:t>5</w:t>
+              <w:t>6</w:t>
             </w:r>
           </w:p>
         </w:tc>
@@ -1733,6 +3315,37 @@
                 <w:szCs w:val="20"/>
               </w:rPr>
               <w:t>Codificar em BASE64 o XML-CF-e</w:t>
+            </w:r>
+          </w:p>
+        </w:tc>
+        <w:tc>
+          <w:tcPr>
+            <w:tcW w:w="880" w:type="dxa"/>
+            <w:shd w:val="clear" w:color="auto" w:fill="auto"/>
+            <w:noWrap/>
+            <w:vAlign w:val="center"/>
+            <w:hideMark/>
+          </w:tcPr>
+          <w:p>
+            <w:pPr>
+              <w:widowControl/>
+              <w:adjustRightInd/>
+              <w:spacing w:before="0" w:after="0" w:line="276" w:lineRule="auto"/>
+              <w:jc w:val="center"/>
+              <w:textAlignment w:val="auto"/>
+              <w:rPr>
+                <w:rFonts w:ascii="Arial" w:hAnsi="Arial" w:cs="Arial"/>
+                <w:sz w:val="20"/>
+                <w:szCs w:val="20"/>
+              </w:rPr>
+            </w:pPr>
+            <w:r>
+              <w:rPr>
+                <w:rFonts w:ascii="Arial" w:hAnsi="Arial" w:cs="Arial"/>
+                <w:sz w:val="20"/>
+                <w:szCs w:val="20"/>
+              </w:rPr>
+              <w:t>Planned</w:t>
             </w:r>
           </w:p>
         </w:tc>
@@ -1829,7 +3442,7 @@
                 <w:sz w:val="20"/>
                 <w:szCs w:val="20"/>
               </w:rPr>
-              <w:t>6</w:t>
+              <w:t>7</w:t>
             </w:r>
           </w:p>
         </w:tc>
@@ -1859,25 +3472,38 @@
                 <w:sz w:val="20"/>
                 <w:szCs w:val="20"/>
               </w:rPr>
-              <w:t xml:space="preserve">Configuração da pilha do </w:t>
-            </w:r>
-            <w:proofErr w:type="spellStart"/>
-            <w:r>
+              <w:t>Configuração da pilha do procotolo TCP/IP</w:t>
+            </w:r>
+          </w:p>
+        </w:tc>
+        <w:tc>
+          <w:tcPr>
+            <w:tcW w:w="880" w:type="dxa"/>
+            <w:shd w:val="clear" w:color="auto" w:fill="auto"/>
+            <w:noWrap/>
+            <w:vAlign w:val="center"/>
+            <w:hideMark/>
+          </w:tcPr>
+          <w:p>
+            <w:pPr>
+              <w:widowControl/>
+              <w:adjustRightInd/>
+              <w:spacing w:before="0" w:after="0" w:line="276" w:lineRule="auto"/>
+              <w:jc w:val="center"/>
+              <w:textAlignment w:val="auto"/>
               <w:rPr>
                 <w:rFonts w:ascii="Arial" w:hAnsi="Arial" w:cs="Arial"/>
                 <w:sz w:val="20"/>
                 <w:szCs w:val="20"/>
               </w:rPr>
-              <w:t>procotolo</w:t>
-            </w:r>
-            <w:proofErr w:type="spellEnd"/>
+            </w:pPr>
             <w:r>
               <w:rPr>
                 <w:rFonts w:ascii="Arial" w:hAnsi="Arial" w:cs="Arial"/>
                 <w:sz w:val="20"/>
                 <w:szCs w:val="20"/>
               </w:rPr>
-              <w:t xml:space="preserve"> TCP/IP</w:t>
+              <w:t>Planned</w:t>
             </w:r>
           </w:p>
         </w:tc>
@@ -1943,13 +3569,6 @@
           </w:p>
         </w:tc>
       </w:tr>
-      <w:bookmarkEnd w:id="6"/>
-      <w:bookmarkEnd w:id="7"/>
-      <w:bookmarkEnd w:id="8"/>
-      <w:bookmarkEnd w:id="9"/>
-      <w:bookmarkEnd w:id="10"/>
-      <w:bookmarkEnd w:id="11"/>
-      <w:bookmarkEnd w:id="12"/>
     </w:tbl>
     <w:p>
       <w:pPr>
@@ -1958,7 +3577,12 @@
     </w:p>
     <w:p>
       <w:pPr>
-        <w:pStyle w:val="Ttulo1"/>
+        <w:spacing w:line="276" w:lineRule="auto"/>
+      </w:pPr>
+    </w:p>
+    <w:p>
+      <w:pPr>
+        <w:pStyle w:val="Heading1"/>
         <w:tabs>
           <w:tab w:val="clear" w:pos="1850"/>
           <w:tab w:val="num" w:pos="540"/>
@@ -1969,8 +3593,6 @@
           <w:rFonts w:ascii="Verdana" w:hAnsi="Verdana"/>
         </w:rPr>
       </w:pPr>
-      <w:bookmarkStart w:id="13" w:name="_GoBack"/>
-      <w:bookmarkEnd w:id="13"/>
       <w:r>
         <w:rPr>
           <w:rFonts w:ascii="Verdana" w:hAnsi="Verdana"/>
@@ -1978,39 +3600,126 @@
         <w:t>Conclusão</w:t>
       </w:r>
     </w:p>
+    <w:tbl>
+      <w:tblPr>
+        <w:tblStyle w:val="TableGrid"/>
+        <w:tblW w:w="0" w:type="auto"/>
+        <w:tblLook w:val="04A0" w:firstRow="1" w:lastRow="0" w:firstColumn="1" w:lastColumn="0" w:noHBand="0" w:noVBand="1"/>
+      </w:tblPr>
+      <w:tblGrid>
+        <w:gridCol w:w="1239"/>
+        <w:gridCol w:w="8062"/>
+      </w:tblGrid>
+      <w:tr>
+        <w:tc>
+          <w:tcPr>
+            <w:tcW w:w="1242" w:type="dxa"/>
+          </w:tcPr>
+          <w:p>
+            <w:pPr>
+              <w:spacing w:line="276" w:lineRule="auto"/>
+              <w:rPr>
+                <w:b/>
+                <w:color w:val="0070C0"/>
+                <w:sz w:val="20"/>
+              </w:rPr>
+            </w:pPr>
+            <w:r>
+              <w:rPr>
+                <w:b/>
+                <w:color w:val="FF0000"/>
+                <w:sz w:val="20"/>
+              </w:rPr>
+              <w:t>Semana 1</w:t>
+            </w:r>
+          </w:p>
+        </w:tc>
+        <w:tc>
+          <w:tcPr>
+            <w:tcW w:w="8119" w:type="dxa"/>
+          </w:tcPr>
+          <w:p>
+            <w:pPr>
+              <w:spacing w:line="276" w:lineRule="auto"/>
+              <w:rPr>
+                <w:color w:val="0070C0"/>
+                <w:sz w:val="20"/>
+              </w:rPr>
+            </w:pPr>
+            <w:r>
+              <w:rPr>
+                <w:color w:val="0070C0"/>
+                <w:sz w:val="20"/>
+              </w:rPr>
+              <w:t>-</w:t>
+            </w:r>
+          </w:p>
+        </w:tc>
+      </w:tr>
+      <w:tr>
+        <w:tc>
+          <w:tcPr>
+            <w:tcW w:w="1242" w:type="dxa"/>
+          </w:tcPr>
+          <w:p>
+            <w:pPr>
+              <w:spacing w:line="276" w:lineRule="auto"/>
+              <w:rPr>
+                <w:b/>
+                <w:color w:val="FF0000"/>
+                <w:sz w:val="20"/>
+              </w:rPr>
+            </w:pPr>
+            <w:r>
+              <w:rPr>
+                <w:b/>
+                <w:color w:val="FF0000"/>
+                <w:sz w:val="20"/>
+              </w:rPr>
+              <w:t>Semana 2</w:t>
+            </w:r>
+          </w:p>
+        </w:tc>
+        <w:tc>
+          <w:tcPr>
+            <w:tcW w:w="8119" w:type="dxa"/>
+          </w:tcPr>
+          <w:p>
+            <w:pPr>
+              <w:spacing w:line="276" w:lineRule="auto"/>
+              <w:rPr>
+                <w:color w:val="0070C0"/>
+                <w:sz w:val="20"/>
+              </w:rPr>
+            </w:pPr>
+            <w:r>
+              <w:rPr>
+                <w:color w:val="0070C0"/>
+                <w:sz w:val="20"/>
+              </w:rPr>
+              <w:t>-</w:t>
+            </w:r>
+          </w:p>
+        </w:tc>
+      </w:tr>
+    </w:tbl>
     <w:p>
       <w:pPr>
-        <w:rPr>
-          <w:color w:val="0070C0"/>
-        </w:rPr>
-      </w:pPr>
-      <w:r>
-        <w:rPr>
-          <w:color w:val="0070C0"/>
-        </w:rPr>
-        <w:t>Roteiro: fazer conclusões cientificas da proposta.</w:t>
-      </w:r>
+        <w:spacing w:line="276" w:lineRule="auto"/>
+      </w:pPr>
     </w:p>
     <w:p>
       <w:pPr>
         <w:spacing w:line="276" w:lineRule="auto"/>
       </w:pPr>
       <w:r>
-        <w:t>&lt;</w:t>
-      </w:r>
-      <w:proofErr w:type="gramStart"/>
-      <w:r>
-        <w:t>formato</w:t>
-      </w:r>
-      <w:proofErr w:type="gramEnd"/>
-      <w:r>
-        <w:t xml:space="preserve"> do texto&gt;</w:t>
+        <w:t>&lt;formato do texto&gt;</w:t>
       </w:r>
     </w:p>
     <w:p/>
     <w:p>
       <w:pPr>
-        <w:pStyle w:val="Ttulo1"/>
+        <w:pStyle w:val="Heading1"/>
         <w:tabs>
           <w:tab w:val="clear" w:pos="1850"/>
           <w:tab w:val="num" w:pos="540"/>
@@ -2028,6 +3737,342 @@
         <w:t>Referências Bibliográficas</w:t>
       </w:r>
     </w:p>
+    <w:tbl>
+      <w:tblPr>
+        <w:tblStyle w:val="TableGrid"/>
+        <w:tblW w:w="0" w:type="auto"/>
+        <w:tblLook w:val="04A0" w:firstRow="1" w:lastRow="0" w:firstColumn="1" w:lastColumn="0" w:noHBand="0" w:noVBand="1"/>
+      </w:tblPr>
+      <w:tblGrid>
+        <w:gridCol w:w="1232"/>
+        <w:gridCol w:w="8069"/>
+      </w:tblGrid>
+      <w:tr>
+        <w:tc>
+          <w:tcPr>
+            <w:tcW w:w="1242" w:type="dxa"/>
+          </w:tcPr>
+          <w:p>
+            <w:pPr>
+              <w:spacing w:line="276" w:lineRule="auto"/>
+              <w:rPr>
+                <w:b/>
+                <w:color w:val="0070C0"/>
+                <w:sz w:val="20"/>
+              </w:rPr>
+            </w:pPr>
+            <w:r>
+              <w:rPr>
+                <w:b/>
+                <w:color w:val="FF0000"/>
+                <w:sz w:val="20"/>
+              </w:rPr>
+              <w:t>Semana 1</w:t>
+            </w:r>
+          </w:p>
+        </w:tc>
+        <w:tc>
+          <w:tcPr>
+            <w:tcW w:w="8119" w:type="dxa"/>
+          </w:tcPr>
+          <w:p>
+            <w:pPr>
+              <w:pStyle w:val="ListParagraph"/>
+              <w:spacing w:line="276" w:lineRule="auto"/>
+              <w:rPr>
+                <w:color w:val="FF0000"/>
+                <w:sz w:val="20"/>
+              </w:rPr>
+            </w:pPr>
+            <w:r>
+              <w:rPr>
+                <w:color w:val="FF0000"/>
+                <w:sz w:val="20"/>
+              </w:rPr>
+              <w:t>(TODO: formalizar as referências).</w:t>
+            </w:r>
+          </w:p>
+          <w:p>
+            <w:pPr>
+              <w:pStyle w:val="ListParagraph"/>
+              <w:spacing w:line="276" w:lineRule="auto"/>
+              <w:rPr>
+                <w:color w:val="0070C0"/>
+                <w:sz w:val="20"/>
+              </w:rPr>
+            </w:pPr>
+            <w:r>
+              <w:rPr>
+                <w:color w:val="0070C0"/>
+                <w:sz w:val="20"/>
+              </w:rPr>
+              <w:t>1. A specialized face-processing network consistent with the</w:t>
+            </w:r>
+          </w:p>
+          <w:p>
+            <w:pPr>
+              <w:pStyle w:val="ListParagraph"/>
+              <w:spacing w:line="276" w:lineRule="auto"/>
+              <w:rPr>
+                <w:color w:val="0070C0"/>
+                <w:sz w:val="20"/>
+              </w:rPr>
+            </w:pPr>
+            <w:r>
+              <w:rPr>
+                <w:color w:val="0070C0"/>
+                <w:sz w:val="20"/>
+              </w:rPr>
+              <w:t>representational geometry of monkey face patches</w:t>
+            </w:r>
+          </w:p>
+          <w:p>
+            <w:pPr>
+              <w:pStyle w:val="ListParagraph"/>
+              <w:spacing w:line="276" w:lineRule="auto"/>
+              <w:rPr>
+                <w:color w:val="0070C0"/>
+                <w:sz w:val="20"/>
+              </w:rPr>
+            </w:pPr>
+            <w:r>
+              <w:rPr>
+                <w:color w:val="0070C0"/>
+                <w:sz w:val="20"/>
+              </w:rPr>
+              <w:t>http://arxiv.org/ftp/arxiv/papers/1502/1502.01241.pdf</w:t>
+            </w:r>
+          </w:p>
+          <w:p>
+            <w:pPr>
+              <w:pStyle w:val="ListParagraph"/>
+              <w:spacing w:line="276" w:lineRule="auto"/>
+              <w:rPr>
+                <w:color w:val="0070C0"/>
+                <w:sz w:val="20"/>
+              </w:rPr>
+            </w:pPr>
+          </w:p>
+          <w:p>
+            <w:pPr>
+              <w:pStyle w:val="ListParagraph"/>
+              <w:spacing w:line="276" w:lineRule="auto"/>
+              <w:rPr>
+                <w:color w:val="0070C0"/>
+                <w:sz w:val="20"/>
+              </w:rPr>
+            </w:pPr>
+            <w:r>
+              <w:rPr>
+                <w:color w:val="0070C0"/>
+                <w:sz w:val="20"/>
+              </w:rPr>
+              <w:t>2. Face Recognition Using Eigenfaces</w:t>
+            </w:r>
+          </w:p>
+          <w:p>
+            <w:pPr>
+              <w:pStyle w:val="ListParagraph"/>
+              <w:spacing w:line="276" w:lineRule="auto"/>
+              <w:rPr>
+                <w:color w:val="0070C0"/>
+                <w:sz w:val="20"/>
+              </w:rPr>
+            </w:pPr>
+            <w:r>
+              <w:rPr>
+                <w:color w:val="0070C0"/>
+                <w:sz w:val="20"/>
+              </w:rPr>
+              <w:t>http://www.cs.ucsb.edu/~mturk/Papers/mturk-CVPR91.pdf</w:t>
+            </w:r>
+          </w:p>
+          <w:p>
+            <w:pPr>
+              <w:pStyle w:val="ListParagraph"/>
+              <w:spacing w:line="276" w:lineRule="auto"/>
+              <w:rPr>
+                <w:color w:val="0070C0"/>
+                <w:sz w:val="20"/>
+              </w:rPr>
+            </w:pPr>
+          </w:p>
+          <w:p>
+            <w:pPr>
+              <w:pStyle w:val="ListParagraph"/>
+              <w:spacing w:line="276" w:lineRule="auto"/>
+              <w:rPr>
+                <w:color w:val="0070C0"/>
+                <w:sz w:val="20"/>
+              </w:rPr>
+            </w:pPr>
+            <w:r>
+              <w:rPr>
+                <w:color w:val="0070C0"/>
+                <w:sz w:val="20"/>
+              </w:rPr>
+              <w:t>3. Eigenfaces for Recognition</w:t>
+            </w:r>
+          </w:p>
+          <w:p>
+            <w:pPr>
+              <w:pStyle w:val="ListParagraph"/>
+              <w:spacing w:line="276" w:lineRule="auto"/>
+              <w:rPr>
+                <w:color w:val="0070C0"/>
+                <w:sz w:val="20"/>
+              </w:rPr>
+            </w:pPr>
+            <w:hyperlink r:id="rId7" w:history="1">
+              <w:r>
+                <w:rPr>
+                  <w:rStyle w:val="Hyperlink"/>
+                  <w:sz w:val="20"/>
+                </w:rPr>
+                <w:t>http://www.cs.ucsb.edu/~mturk/Papers/jcn.pdf</w:t>
+              </w:r>
+            </w:hyperlink>
+          </w:p>
+          <w:p>
+            <w:pPr>
+              <w:pStyle w:val="ListParagraph"/>
+              <w:spacing w:line="276" w:lineRule="auto"/>
+              <w:rPr>
+                <w:color w:val="0070C0"/>
+                <w:sz w:val="20"/>
+              </w:rPr>
+            </w:pPr>
+          </w:p>
+          <w:p>
+            <w:pPr>
+              <w:pStyle w:val="ListParagraph"/>
+              <w:spacing w:line="276" w:lineRule="auto"/>
+              <w:rPr>
+                <w:color w:val="0070C0"/>
+                <w:sz w:val="20"/>
+              </w:rPr>
+            </w:pPr>
+            <w:r>
+              <w:rPr>
+                <w:color w:val="0070C0"/>
+                <w:sz w:val="20"/>
+              </w:rPr>
+              <w:t xml:space="preserve">4. Base de dados: </w:t>
+            </w:r>
+            <w:r>
+              <w:rPr>
+                <w:color w:val="0563C1"/>
+                <w:sz w:val="20"/>
+                <w:szCs w:val="20"/>
+              </w:rPr>
+              <w:t>http://www02.smt.ufrj.br/~tvdigital/muque/page_02.html#SEC2.1</w:t>
+            </w:r>
+            <w:r>
+              <w:rPr>
+                <w:color w:val="0070C0"/>
+                <w:sz w:val="20"/>
+              </w:rPr>
+              <w:t xml:space="preserve"> </w:t>
+            </w:r>
+          </w:p>
+          <w:p>
+            <w:pPr>
+              <w:pStyle w:val="ListParagraph"/>
+              <w:spacing w:line="276" w:lineRule="auto"/>
+              <w:rPr>
+                <w:color w:val="0070C0"/>
+                <w:sz w:val="20"/>
+              </w:rPr>
+            </w:pPr>
+          </w:p>
+          <w:p>
+            <w:pPr>
+              <w:pStyle w:val="ListParagraph"/>
+              <w:spacing w:line="276" w:lineRule="auto"/>
+              <w:rPr>
+                <w:color w:val="0070C0"/>
+                <w:sz w:val="20"/>
+              </w:rPr>
+            </w:pPr>
+            <w:r>
+              <w:rPr>
+                <w:color w:val="0070C0"/>
+                <w:sz w:val="20"/>
+              </w:rPr>
+              <w:t xml:space="preserve">5. </w:t>
+            </w:r>
+            <w:r>
+              <w:rPr>
+                <w:color w:val="0070C0"/>
+                <w:sz w:val="20"/>
+              </w:rPr>
+              <w:t>R. L. Prates et al., "Filtros de correlação e características Invariantes à escala para o</w:t>
+            </w:r>
+            <w:r>
+              <w:rPr>
+                <w:color w:val="0070C0"/>
+                <w:sz w:val="20"/>
+              </w:rPr>
+              <w:br/>
+              <w:t>reconhecimento de faces," in Simpósio Brasileiro de Telecomunicações, 2012</w:t>
+            </w:r>
+          </w:p>
+        </w:tc>
+      </w:tr>
+      <w:tr>
+        <w:tc>
+          <w:tcPr>
+            <w:tcW w:w="1242" w:type="dxa"/>
+          </w:tcPr>
+          <w:p>
+            <w:pPr>
+              <w:spacing w:line="276" w:lineRule="auto"/>
+              <w:rPr>
+                <w:b/>
+                <w:color w:val="FF0000"/>
+                <w:sz w:val="20"/>
+              </w:rPr>
+            </w:pPr>
+            <w:r>
+              <w:rPr>
+                <w:b/>
+                <w:color w:val="FF0000"/>
+                <w:sz w:val="20"/>
+              </w:rPr>
+              <w:t>Semana 2</w:t>
+            </w:r>
+          </w:p>
+        </w:tc>
+        <w:tc>
+          <w:tcPr>
+            <w:tcW w:w="8119" w:type="dxa"/>
+          </w:tcPr>
+          <w:p>
+            <w:pPr>
+              <w:spacing w:line="276" w:lineRule="auto"/>
+              <w:rPr>
+                <w:color w:val="0070C0"/>
+                <w:sz w:val="20"/>
+              </w:rPr>
+            </w:pPr>
+            <w:r>
+              <w:rPr>
+                <w:color w:val="0070C0"/>
+                <w:sz w:val="20"/>
+              </w:rPr>
+              <w:t>Roteiro: Faça as correções da semana anterior e;</w:t>
+            </w:r>
+            <w:r>
+              <w:rPr>
+                <w:color w:val="0070C0"/>
+                <w:sz w:val="20"/>
+              </w:rPr>
+              <w:t xml:space="preserve"> atualize e GUARDE as referências</w:t>
+            </w:r>
+          </w:p>
+        </w:tc>
+      </w:tr>
+    </w:tbl>
     <w:p>
       <w:pPr>
         <w:spacing w:line="276" w:lineRule="auto"/>
@@ -2035,52 +4080,32 @@
           <w:color w:val="0070C0"/>
         </w:rPr>
       </w:pPr>
+    </w:p>
+    <w:p>
+      <w:pPr>
+        <w:spacing w:line="276" w:lineRule="auto"/>
+      </w:pPr>
       <w:r>
+        <w:t>&lt;formato do texto&gt;</w:t>
+      </w:r>
+    </w:p>
+    <w:p>
+      <w:pPr>
+        <w:pStyle w:val="Heading1"/>
+        <w:numPr>
+          <w:ilvl w:val="0"/>
+          <w:numId w:val="0"/>
+        </w:numPr>
+        <w:spacing w:line="276" w:lineRule="auto"/>
+        <w:ind w:left="540"/>
         <w:rPr>
           <w:color w:val="0070C0"/>
         </w:rPr>
-        <w:t>Roteiro: i</w:t>
-      </w:r>
-      <w:r>
-        <w:rPr>
-          <w:color w:val="0070C0"/>
-        </w:rPr>
-        <w:t>ndicar referências</w:t>
-      </w:r>
-      <w:r>
-        <w:rPr>
-          <w:color w:val="0070C0"/>
-        </w:rPr>
-        <w:t>.</w:t>
-      </w:r>
-    </w:p>
-    <w:p>
-      <w:pPr>
-        <w:spacing w:line="276" w:lineRule="auto"/>
-      </w:pPr>
-      <w:r>
-        <w:t>&lt;</w:t>
-      </w:r>
-      <w:proofErr w:type="gramStart"/>
-      <w:r>
-        <w:t>formato</w:t>
-      </w:r>
-      <w:proofErr w:type="gramEnd"/>
-      <w:r>
-        <w:t xml:space="preserve"> do texto&gt;</w:t>
-      </w:r>
-    </w:p>
-    <w:p>
-      <w:pPr>
-        <w:spacing w:line="276" w:lineRule="auto"/>
-        <w:rPr>
-          <w:color w:val="0070C0"/>
-        </w:rPr>
       </w:pPr>
     </w:p>
     <w:sectPr>
-      <w:headerReference w:type="default" r:id="rId7"/>
-      <w:footerReference w:type="default" r:id="rId8"/>
+      <w:headerReference w:type="default" r:id="rId8"/>
+      <w:footerReference w:type="default" r:id="rId9"/>
       <w:pgSz w:w="11907" w:h="16840" w:code="9"/>
       <w:pgMar w:top="1440" w:right="1411" w:bottom="1411" w:left="1411" w:header="1022" w:footer="1253" w:gutter="0"/>
       <w:pgNumType w:start="1"/>
@@ -2115,7 +4140,7 @@
 <w:ftr xmlns:wpc="http://schemas.microsoft.com/office/word/2010/wordprocessingCanvas" xmlns:mc="http://schemas.openxmlformats.org/markup-compatibility/2006" xmlns:o="urn:schemas-microsoft-com:office:office" xmlns:r="http://schemas.openxmlformats.org/officeDocument/2006/relationships" xmlns:m="http://schemas.openxmlformats.org/officeDocument/2006/math" xmlns:v="urn:schemas-microsoft-com:vml" xmlns:wp14="http://schemas.microsoft.com/office/word/2010/wordprocessingDrawing" xmlns:wp="http://schemas.openxmlformats.org/drawingml/2006/wordprocessingDrawing" xmlns:w10="urn:schemas-microsoft-com:office:word" xmlns:w="http://schemas.openxmlformats.org/wordprocessingml/2006/main" xmlns:w14="http://schemas.microsoft.com/office/word/2010/wordml" xmlns:w15="http://schemas.microsoft.com/office/word/2012/wordml" xmlns:wpg="http://schemas.microsoft.com/office/word/2010/wordprocessingGroup" xmlns:wpi="http://schemas.microsoft.com/office/word/2010/wordprocessingInk" xmlns:wne="http://schemas.microsoft.com/office/word/2006/wordml" xmlns:wps="http://schemas.microsoft.com/office/word/2010/wordprocessingShape" mc:Ignorable="w14 w15 wp14">
   <w:p>
     <w:pPr>
-      <w:pStyle w:val="Rodap"/>
+      <w:pStyle w:val="Footer"/>
       <w:tabs>
         <w:tab w:val="clear" w:pos="4419"/>
         <w:tab w:val="clear" w:pos="8838"/>
@@ -2192,7 +4217,7 @@
         <w:bCs/>
         <w:noProof/>
       </w:rPr>
-      <w:t>3</w:t>
+      <w:t>5</w:t>
     </w:r>
     <w:r>
       <w:rPr>
@@ -2207,7 +4232,7 @@
   </w:p>
   <w:p>
     <w:pPr>
-      <w:pStyle w:val="Rodap"/>
+      <w:pStyle w:val="Footer"/>
       <w:pBdr>
         <w:top w:val="single" w:sz="4" w:space="1" w:color="auto"/>
       </w:pBdr>
@@ -2248,7 +4273,7 @@
 <w:hdr xmlns:wpc="http://schemas.microsoft.com/office/word/2010/wordprocessingCanvas" xmlns:mc="http://schemas.openxmlformats.org/markup-compatibility/2006" xmlns:o="urn:schemas-microsoft-com:office:office" xmlns:r="http://schemas.openxmlformats.org/officeDocument/2006/relationships" xmlns:m="http://schemas.openxmlformats.org/officeDocument/2006/math" xmlns:v="urn:schemas-microsoft-com:vml" xmlns:wp14="http://schemas.microsoft.com/office/word/2010/wordprocessingDrawing" xmlns:wp="http://schemas.openxmlformats.org/drawingml/2006/wordprocessingDrawing" xmlns:w10="urn:schemas-microsoft-com:office:word" xmlns:w="http://schemas.openxmlformats.org/wordprocessingml/2006/main" xmlns:w14="http://schemas.microsoft.com/office/word/2010/wordml" xmlns:w15="http://schemas.microsoft.com/office/word/2012/wordml" xmlns:wpg="http://schemas.microsoft.com/office/word/2010/wordprocessingGroup" xmlns:wpi="http://schemas.microsoft.com/office/word/2010/wordprocessingInk" xmlns:wne="http://schemas.microsoft.com/office/word/2006/wordml" xmlns:wps="http://schemas.microsoft.com/office/word/2010/wordprocessingShape" mc:Ignorable="w14 w15 wp14">
   <w:p>
     <w:pPr>
-      <w:pStyle w:val="Rodap"/>
+      <w:pStyle w:val="Footer"/>
       <w:pBdr>
         <w:top w:val="single" w:sz="4" w:space="1" w:color="auto"/>
       </w:pBdr>
@@ -3525,7 +5550,7 @@
     <w:lvl w:ilvl="0">
       <w:start w:val="1"/>
       <w:numFmt w:val="decimal"/>
-      <w:pStyle w:val="Ttulo1"/>
+      <w:pStyle w:val="Heading1"/>
       <w:lvlText w:val="%1"/>
       <w:lvlJc w:val="left"/>
       <w:pPr>
@@ -3541,7 +5566,7 @@
     <w:lvl w:ilvl="1">
       <w:start w:val="1"/>
       <w:numFmt w:val="decimal"/>
-      <w:pStyle w:val="Ttulo2"/>
+      <w:pStyle w:val="Heading2"/>
       <w:lvlText w:val="%1.%2"/>
       <w:lvlJc w:val="left"/>
       <w:pPr>
@@ -3557,7 +5582,7 @@
     <w:lvl w:ilvl="2">
       <w:start w:val="1"/>
       <w:numFmt w:val="decimal"/>
-      <w:pStyle w:val="Ttulo3"/>
+      <w:pStyle w:val="Heading3"/>
       <w:lvlText w:val="%1.%2.%3"/>
       <w:lvlJc w:val="left"/>
       <w:pPr>
@@ -3573,7 +5598,7 @@
     <w:lvl w:ilvl="3">
       <w:start w:val="1"/>
       <w:numFmt w:val="decimal"/>
-      <w:pStyle w:val="Ttulo4"/>
+      <w:pStyle w:val="Heading4"/>
       <w:lvlText w:val="%1.%2.%3.%4"/>
       <w:lvlJc w:val="left"/>
       <w:pPr>
@@ -3589,7 +5614,7 @@
     <w:lvl w:ilvl="4">
       <w:start w:val="1"/>
       <w:numFmt w:val="decimal"/>
-      <w:pStyle w:val="Ttulo5"/>
+      <w:pStyle w:val="Heading5"/>
       <w:lvlText w:val="%1.%2.%3.%4.%5"/>
       <w:lvlJc w:val="left"/>
       <w:pPr>
@@ -3605,7 +5630,7 @@
     <w:lvl w:ilvl="5">
       <w:start w:val="1"/>
       <w:numFmt w:val="decimal"/>
-      <w:pStyle w:val="Ttulo6"/>
+      <w:pStyle w:val="Heading6"/>
       <w:lvlText w:val="%1.%2.%3.%4.%5.%6"/>
       <w:lvlJc w:val="left"/>
       <w:pPr>
@@ -3621,7 +5646,7 @@
     <w:lvl w:ilvl="6">
       <w:start w:val="1"/>
       <w:numFmt w:val="decimal"/>
-      <w:pStyle w:val="Ttulo7"/>
+      <w:pStyle w:val="Heading7"/>
       <w:lvlText w:val="%1.%2.%3.%4.%5.%6.%7"/>
       <w:lvlJc w:val="left"/>
       <w:pPr>
@@ -3637,7 +5662,7 @@
     <w:lvl w:ilvl="7">
       <w:start w:val="1"/>
       <w:numFmt w:val="decimal"/>
-      <w:pStyle w:val="Ttulo8"/>
+      <w:pStyle w:val="Heading8"/>
       <w:lvlText w:val="%1.%2.%3.%4.%5.%6.%7.%8"/>
       <w:lvlJc w:val="left"/>
       <w:pPr>
@@ -3653,7 +5678,7 @@
     <w:lvl w:ilvl="8">
       <w:start w:val="1"/>
       <w:numFmt w:val="decimal"/>
-      <w:pStyle w:val="Ttulo9"/>
+      <w:pStyle w:val="Heading9"/>
       <w:lvlText w:val="%1.%2.%3.%4.%5.%6.%7.%8.%9"/>
       <w:lvlJc w:val="left"/>
       <w:pPr>
@@ -3950,6 +5975,95 @@
     </w:lvl>
   </w:abstractNum>
   <w:abstractNum w:abstractNumId="13">
+    <w:nsid w:val="2CA73394"/>
+    <w:multiLevelType w:val="hybridMultilevel"/>
+    <w:tmpl w:val="C20483EC"/>
+    <w:lvl w:ilvl="0" w:tplc="0409000F">
+      <w:start w:val="1"/>
+      <w:numFmt w:val="decimal"/>
+      <w:lvlText w:val="%1."/>
+      <w:lvlJc w:val="left"/>
+      <w:pPr>
+        <w:ind w:left="720" w:hanging="360"/>
+      </w:pPr>
+      <w:rPr>
+        <w:rFonts w:hint="default"/>
+      </w:rPr>
+    </w:lvl>
+    <w:lvl w:ilvl="1" w:tplc="04090019" w:tentative="1">
+      <w:start w:val="1"/>
+      <w:numFmt w:val="lowerLetter"/>
+      <w:lvlText w:val="%2."/>
+      <w:lvlJc w:val="left"/>
+      <w:pPr>
+        <w:ind w:left="1440" w:hanging="360"/>
+      </w:pPr>
+    </w:lvl>
+    <w:lvl w:ilvl="2" w:tplc="0409001B" w:tentative="1">
+      <w:start w:val="1"/>
+      <w:numFmt w:val="lowerRoman"/>
+      <w:lvlText w:val="%3."/>
+      <w:lvlJc w:val="right"/>
+      <w:pPr>
+        <w:ind w:left="2160" w:hanging="180"/>
+      </w:pPr>
+    </w:lvl>
+    <w:lvl w:ilvl="3" w:tplc="0409000F" w:tentative="1">
+      <w:start w:val="1"/>
+      <w:numFmt w:val="decimal"/>
+      <w:lvlText w:val="%4."/>
+      <w:lvlJc w:val="left"/>
+      <w:pPr>
+        <w:ind w:left="2880" w:hanging="360"/>
+      </w:pPr>
+    </w:lvl>
+    <w:lvl w:ilvl="4" w:tplc="04090019" w:tentative="1">
+      <w:start w:val="1"/>
+      <w:numFmt w:val="lowerLetter"/>
+      <w:lvlText w:val="%5."/>
+      <w:lvlJc w:val="left"/>
+      <w:pPr>
+        <w:ind w:left="3600" w:hanging="360"/>
+      </w:pPr>
+    </w:lvl>
+    <w:lvl w:ilvl="5" w:tplc="0409001B" w:tentative="1">
+      <w:start w:val="1"/>
+      <w:numFmt w:val="lowerRoman"/>
+      <w:lvlText w:val="%6."/>
+      <w:lvlJc w:val="right"/>
+      <w:pPr>
+        <w:ind w:left="4320" w:hanging="180"/>
+      </w:pPr>
+    </w:lvl>
+    <w:lvl w:ilvl="6" w:tplc="0409000F" w:tentative="1">
+      <w:start w:val="1"/>
+      <w:numFmt w:val="decimal"/>
+      <w:lvlText w:val="%7."/>
+      <w:lvlJc w:val="left"/>
+      <w:pPr>
+        <w:ind w:left="5040" w:hanging="360"/>
+      </w:pPr>
+    </w:lvl>
+    <w:lvl w:ilvl="7" w:tplc="04090019" w:tentative="1">
+      <w:start w:val="1"/>
+      <w:numFmt w:val="lowerLetter"/>
+      <w:lvlText w:val="%8."/>
+      <w:lvlJc w:val="left"/>
+      <w:pPr>
+        <w:ind w:left="5760" w:hanging="360"/>
+      </w:pPr>
+    </w:lvl>
+    <w:lvl w:ilvl="8" w:tplc="0409001B" w:tentative="1">
+      <w:start w:val="1"/>
+      <w:numFmt w:val="lowerRoman"/>
+      <w:lvlText w:val="%9."/>
+      <w:lvlJc w:val="right"/>
+      <w:pPr>
+        <w:ind w:left="6480" w:hanging="180"/>
+      </w:pPr>
+    </w:lvl>
+  </w:abstractNum>
+  <w:abstractNum w:abstractNumId="14">
     <w:nsid w:val="354E2685"/>
     <w:multiLevelType w:val="hybridMultilevel"/>
     <w:tmpl w:val="331C4A56"/>
@@ -4089,7 +6203,7 @@
       </w:rPr>
     </w:lvl>
   </w:abstractNum>
-  <w:abstractNum w:abstractNumId="14">
+  <w:abstractNum w:abstractNumId="15">
     <w:nsid w:val="38195405"/>
     <w:multiLevelType w:val="hybridMultilevel"/>
     <w:tmpl w:val="27CE93BC"/>
@@ -4231,7 +6345,7 @@
       </w:rPr>
     </w:lvl>
   </w:abstractNum>
-  <w:abstractNum w:abstractNumId="15">
+  <w:abstractNum w:abstractNumId="16">
     <w:nsid w:val="42241F92"/>
     <w:multiLevelType w:val="hybridMultilevel"/>
     <w:tmpl w:val="CB40E97A"/>
@@ -4371,14 +6485,14 @@
       </w:rPr>
     </w:lvl>
   </w:abstractNum>
-  <w:abstractNum w:abstractNumId="16">
+  <w:abstractNum w:abstractNumId="17">
     <w:nsid w:val="42516014"/>
     <w:multiLevelType w:val="multilevel"/>
     <w:tmpl w:val="D7CC6C9E"/>
     <w:lvl w:ilvl="0">
       <w:start w:val="1"/>
       <w:numFmt w:val="decimal"/>
-      <w:pStyle w:val="Remissivo5"/>
+      <w:pStyle w:val="Index5"/>
       <w:lvlText w:val="%1."/>
       <w:lvlJc w:val="left"/>
       <w:pPr>
@@ -4415,7 +6529,7 @@
     <w:lvl w:ilvl="3">
       <w:start w:val="1"/>
       <w:numFmt w:val="decimal"/>
-      <w:pStyle w:val="Remissivo4"/>
+      <w:pStyle w:val="Index4"/>
       <w:lvlText w:val="%1.%2.%3.%4."/>
       <w:lvlJc w:val="left"/>
       <w:pPr>
@@ -4486,7 +6600,7 @@
       </w:pPr>
     </w:lvl>
   </w:abstractNum>
-  <w:abstractNum w:abstractNumId="17">
+  <w:abstractNum w:abstractNumId="18">
     <w:nsid w:val="463E7082"/>
     <w:multiLevelType w:val="hybridMultilevel"/>
     <w:tmpl w:val="F93C068C"/>
@@ -4626,7 +6740,7 @@
       </w:rPr>
     </w:lvl>
   </w:abstractNum>
-  <w:abstractNum w:abstractNumId="18">
+  <w:abstractNum w:abstractNumId="19">
     <w:nsid w:val="49BF749C"/>
     <w:multiLevelType w:val="hybridMultilevel"/>
     <w:tmpl w:val="BE8A2DC8"/>
@@ -4739,7 +6853,7 @@
       </w:pPr>
     </w:lvl>
   </w:abstractNum>
-  <w:abstractNum w:abstractNumId="19">
+  <w:abstractNum w:abstractNumId="20">
     <w:nsid w:val="4EA02496"/>
     <w:multiLevelType w:val="hybridMultilevel"/>
     <w:tmpl w:val="A27E51A4"/>
@@ -4855,7 +6969,7 @@
       </w:pPr>
     </w:lvl>
   </w:abstractNum>
-  <w:abstractNum w:abstractNumId="20">
+  <w:abstractNum w:abstractNumId="21">
     <w:nsid w:val="4F5D7996"/>
     <w:multiLevelType w:val="hybridMultilevel"/>
     <w:tmpl w:val="74E02F44"/>
@@ -4995,7 +7109,7 @@
       </w:rPr>
     </w:lvl>
   </w:abstractNum>
-  <w:abstractNum w:abstractNumId="21">
+  <w:abstractNum w:abstractNumId="22">
     <w:nsid w:val="4FC90D28"/>
     <w:multiLevelType w:val="hybridMultilevel"/>
     <w:tmpl w:val="F0C68BBA"/>
@@ -5108,7 +7222,7 @@
       </w:pPr>
     </w:lvl>
   </w:abstractNum>
-  <w:abstractNum w:abstractNumId="22">
+  <w:abstractNum w:abstractNumId="23">
     <w:nsid w:val="51A14880"/>
     <w:multiLevelType w:val="hybridMultilevel"/>
     <w:tmpl w:val="49E06F8C"/>
@@ -5221,7 +7335,7 @@
       </w:pPr>
     </w:lvl>
   </w:abstractNum>
-  <w:abstractNum w:abstractNumId="23">
+  <w:abstractNum w:abstractNumId="24">
     <w:nsid w:val="51A7392C"/>
     <w:multiLevelType w:val="hybridMultilevel"/>
     <w:tmpl w:val="180E5666"/>
@@ -5334,7 +7448,7 @@
       </w:pPr>
     </w:lvl>
   </w:abstractNum>
-  <w:abstractNum w:abstractNumId="24">
+  <w:abstractNum w:abstractNumId="25">
     <w:nsid w:val="53A2385F"/>
     <w:multiLevelType w:val="hybridMultilevel"/>
     <w:tmpl w:val="B692A390"/>
@@ -5474,7 +7588,7 @@
       </w:rPr>
     </w:lvl>
   </w:abstractNum>
-  <w:abstractNum w:abstractNumId="25">
+  <w:abstractNum w:abstractNumId="26">
     <w:nsid w:val="54BE56FC"/>
     <w:multiLevelType w:val="hybridMultilevel"/>
     <w:tmpl w:val="621C63A8"/>
@@ -5614,7 +7728,7 @@
       </w:rPr>
     </w:lvl>
   </w:abstractNum>
-  <w:abstractNum w:abstractNumId="26">
+  <w:abstractNum w:abstractNumId="27">
     <w:nsid w:val="587A0E3A"/>
     <w:multiLevelType w:val="multilevel"/>
     <w:tmpl w:val="4F04B0A2"/>
@@ -5645,7 +7759,7 @@
     <w:lvl w:ilvl="2">
       <w:start w:val="1"/>
       <w:numFmt w:val="decimal"/>
-      <w:pStyle w:val="Remissivo3"/>
+      <w:pStyle w:val="Index3"/>
       <w:lvlText w:val="%1.%2.%3."/>
       <w:lvlJc w:val="left"/>
       <w:pPr>
@@ -5728,7 +7842,7 @@
       </w:pPr>
     </w:lvl>
   </w:abstractNum>
-  <w:abstractNum w:abstractNumId="27">
+  <w:abstractNum w:abstractNumId="28">
     <w:nsid w:val="5C0C79A5"/>
     <w:multiLevelType w:val="multilevel"/>
     <w:tmpl w:val="B692A390"/>
@@ -5868,7 +7982,7 @@
       </w:rPr>
     </w:lvl>
   </w:abstractNum>
-  <w:abstractNum w:abstractNumId="28">
+  <w:abstractNum w:abstractNumId="29">
     <w:nsid w:val="5FE070BB"/>
     <w:multiLevelType w:val="hybridMultilevel"/>
     <w:tmpl w:val="4F76D586"/>
@@ -5984,7 +8098,7 @@
       </w:pPr>
     </w:lvl>
   </w:abstractNum>
-  <w:abstractNum w:abstractNumId="29">
+  <w:abstractNum w:abstractNumId="30">
     <w:nsid w:val="62D552A1"/>
     <w:multiLevelType w:val="hybridMultilevel"/>
     <w:tmpl w:val="CCBE4752"/>
@@ -6103,7 +8217,7 @@
       </w:pPr>
     </w:lvl>
   </w:abstractNum>
-  <w:abstractNum w:abstractNumId="30">
+  <w:abstractNum w:abstractNumId="31">
     <w:nsid w:val="69134F54"/>
     <w:multiLevelType w:val="hybridMultilevel"/>
     <w:tmpl w:val="714A8D0C"/>
@@ -6219,7 +8333,7 @@
       </w:pPr>
     </w:lvl>
   </w:abstractNum>
-  <w:abstractNum w:abstractNumId="31">
+  <w:abstractNum w:abstractNumId="32">
     <w:nsid w:val="69AE13DF"/>
     <w:multiLevelType w:val="hybridMultilevel"/>
     <w:tmpl w:val="FEE671DA"/>
@@ -6359,7 +8473,7 @@
       </w:rPr>
     </w:lvl>
   </w:abstractNum>
-  <w:abstractNum w:abstractNumId="32">
+  <w:abstractNum w:abstractNumId="33">
     <w:nsid w:val="69E4207D"/>
     <w:multiLevelType w:val="hybridMultilevel"/>
     <w:tmpl w:val="0A8274CC"/>
@@ -6475,7 +8589,7 @@
       </w:pPr>
     </w:lvl>
   </w:abstractNum>
-  <w:abstractNum w:abstractNumId="33">
+  <w:abstractNum w:abstractNumId="34">
     <w:nsid w:val="6AE52B7D"/>
     <w:multiLevelType w:val="multilevel"/>
     <w:tmpl w:val="067E70FE"/>
@@ -6494,7 +8608,7 @@
     <w:lvl w:ilvl="1">
       <w:start w:val="1"/>
       <w:numFmt w:val="decimal"/>
-      <w:pStyle w:val="Remissivo2"/>
+      <w:pStyle w:val="Index2"/>
       <w:lvlText w:val="%1.%2."/>
       <w:lvlJc w:val="left"/>
       <w:pPr>
@@ -6589,7 +8703,7 @@
       </w:pPr>
     </w:lvl>
   </w:abstractNum>
-  <w:abstractNum w:abstractNumId="34">
+  <w:abstractNum w:abstractNumId="35">
     <w:nsid w:val="6CD32223"/>
     <w:multiLevelType w:val="hybridMultilevel"/>
     <w:tmpl w:val="BEDA2FF6"/>
@@ -6729,7 +8843,7 @@
       </w:rPr>
     </w:lvl>
   </w:abstractNum>
-  <w:abstractNum w:abstractNumId="35">
+  <w:abstractNum w:abstractNumId="36">
     <w:nsid w:val="6D9E26DF"/>
     <w:multiLevelType w:val="hybridMultilevel"/>
     <w:tmpl w:val="86FCF1EE"/>
@@ -6869,7 +8983,100 @@
       </w:rPr>
     </w:lvl>
   </w:abstractNum>
-  <w:abstractNum w:abstractNumId="36">
+  <w:abstractNum w:abstractNumId="37">
+    <w:nsid w:val="6ECC5F3F"/>
+    <w:multiLevelType w:val="hybridMultilevel"/>
+    <w:tmpl w:val="B41048FA"/>
+    <w:lvl w:ilvl="0" w:tplc="0416000F">
+      <w:start w:val="1"/>
+      <w:numFmt w:val="decimal"/>
+      <w:lvlText w:val="%1."/>
+      <w:lvlJc w:val="left"/>
+      <w:pPr>
+        <w:ind w:left="360" w:hanging="360"/>
+      </w:pPr>
+      <w:rPr>
+        <w:rFonts w:hint="default"/>
+      </w:rPr>
+    </w:lvl>
+    <w:lvl w:ilvl="1" w:tplc="04160019">
+      <w:start w:val="1"/>
+      <w:numFmt w:val="lowerLetter"/>
+      <w:lvlText w:val="%2."/>
+      <w:lvlJc w:val="left"/>
+      <w:pPr>
+        <w:ind w:left="1080" w:hanging="360"/>
+      </w:pPr>
+    </w:lvl>
+    <w:lvl w:ilvl="2" w:tplc="0A0E23C6">
+      <w:start w:val="3"/>
+      <w:numFmt w:val="bullet"/>
+      <w:lvlText w:val=""/>
+      <w:lvlJc w:val="left"/>
+      <w:pPr>
+        <w:ind w:left="1980" w:hanging="360"/>
+      </w:pPr>
+      <w:rPr>
+        <w:rFonts w:ascii="Symbol" w:eastAsiaTheme="minorHAnsi" w:hAnsi="Symbol" w:cstheme="minorBidi" w:hint="default"/>
+        <w:i/>
+      </w:rPr>
+    </w:lvl>
+    <w:lvl w:ilvl="3" w:tplc="0416000F" w:tentative="1">
+      <w:start w:val="1"/>
+      <w:numFmt w:val="decimal"/>
+      <w:lvlText w:val="%4."/>
+      <w:lvlJc w:val="left"/>
+      <w:pPr>
+        <w:ind w:left="2520" w:hanging="360"/>
+      </w:pPr>
+    </w:lvl>
+    <w:lvl w:ilvl="4" w:tplc="04160019" w:tentative="1">
+      <w:start w:val="1"/>
+      <w:numFmt w:val="lowerLetter"/>
+      <w:lvlText w:val="%5."/>
+      <w:lvlJc w:val="left"/>
+      <w:pPr>
+        <w:ind w:left="3240" w:hanging="360"/>
+      </w:pPr>
+    </w:lvl>
+    <w:lvl w:ilvl="5" w:tplc="0416001B" w:tentative="1">
+      <w:start w:val="1"/>
+      <w:numFmt w:val="lowerRoman"/>
+      <w:lvlText w:val="%6."/>
+      <w:lvlJc w:val="right"/>
+      <w:pPr>
+        <w:ind w:left="3960" w:hanging="180"/>
+      </w:pPr>
+    </w:lvl>
+    <w:lvl w:ilvl="6" w:tplc="0416000F" w:tentative="1">
+      <w:start w:val="1"/>
+      <w:numFmt w:val="decimal"/>
+      <w:lvlText w:val="%7."/>
+      <w:lvlJc w:val="left"/>
+      <w:pPr>
+        <w:ind w:left="4680" w:hanging="360"/>
+      </w:pPr>
+    </w:lvl>
+    <w:lvl w:ilvl="7" w:tplc="04160019" w:tentative="1">
+      <w:start w:val="1"/>
+      <w:numFmt w:val="lowerLetter"/>
+      <w:lvlText w:val="%8."/>
+      <w:lvlJc w:val="left"/>
+      <w:pPr>
+        <w:ind w:left="5400" w:hanging="360"/>
+      </w:pPr>
+    </w:lvl>
+    <w:lvl w:ilvl="8" w:tplc="0416001B" w:tentative="1">
+      <w:start w:val="1"/>
+      <w:numFmt w:val="lowerRoman"/>
+      <w:lvlText w:val="%9."/>
+      <w:lvlJc w:val="right"/>
+      <w:pPr>
+        <w:ind w:left="6120" w:hanging="180"/>
+      </w:pPr>
+    </w:lvl>
+  </w:abstractNum>
+  <w:abstractNum w:abstractNumId="38">
     <w:nsid w:val="70E96050"/>
     <w:multiLevelType w:val="hybridMultilevel"/>
     <w:tmpl w:val="30708DAC"/>
@@ -6982,14 +9189,14 @@
       </w:pPr>
     </w:lvl>
   </w:abstractNum>
-  <w:abstractNum w:abstractNumId="37">
+  <w:abstractNum w:abstractNumId="39">
     <w:nsid w:val="72767883"/>
     <w:multiLevelType w:val="multilevel"/>
     <w:tmpl w:val="68121988"/>
     <w:lvl w:ilvl="0">
       <w:start w:val="1"/>
       <w:numFmt w:val="decimal"/>
-      <w:pStyle w:val="Remissivo1"/>
+      <w:pStyle w:val="Index1"/>
       <w:lvlText w:val="%1."/>
       <w:lvlJc w:val="left"/>
       <w:pPr>
@@ -7096,7 +9303,7 @@
       </w:pPr>
     </w:lvl>
   </w:abstractNum>
-  <w:abstractNum w:abstractNumId="38">
+  <w:abstractNum w:abstractNumId="40">
     <w:nsid w:val="78911938"/>
     <w:multiLevelType w:val="multilevel"/>
     <w:tmpl w:val="56C2C2A6"/>
@@ -7238,22 +9445,22 @@
     </w:lvl>
   </w:abstractNum>
   <w:num w:numId="1">
-    <w:abstractNumId w:val="37"/>
+    <w:abstractNumId w:val="39"/>
   </w:num>
   <w:num w:numId="2">
-    <w:abstractNumId w:val="33"/>
+    <w:abstractNumId w:val="34"/>
   </w:num>
   <w:num w:numId="3">
-    <w:abstractNumId w:val="26"/>
+    <w:abstractNumId w:val="27"/>
   </w:num>
   <w:num w:numId="4">
-    <w:abstractNumId w:val="16"/>
+    <w:abstractNumId w:val="17"/>
   </w:num>
   <w:num w:numId="5">
     <w:abstractNumId w:val="7"/>
   </w:num>
   <w:num w:numId="6">
-    <w:abstractNumId w:val="38"/>
+    <w:abstractNumId w:val="40"/>
   </w:num>
   <w:num w:numId="7">
     <w:abstractNumId w:val="10"/>
@@ -7262,31 +9469,31 @@
     <w:abstractNumId w:val="12"/>
   </w:num>
   <w:num w:numId="9">
-    <w:abstractNumId w:val="32"/>
+    <w:abstractNumId w:val="33"/>
   </w:num>
   <w:num w:numId="10">
     <w:abstractNumId w:val="9"/>
   </w:num>
   <w:num w:numId="11">
-    <w:abstractNumId w:val="29"/>
+    <w:abstractNumId w:val="30"/>
   </w:num>
   <w:num w:numId="12">
     <w:abstractNumId w:val="6"/>
   </w:num>
   <w:num w:numId="13">
-    <w:abstractNumId w:val="34"/>
+    <w:abstractNumId w:val="35"/>
   </w:num>
   <w:num w:numId="14">
-    <w:abstractNumId w:val="19"/>
+    <w:abstractNumId w:val="20"/>
   </w:num>
   <w:num w:numId="15">
     <w:abstractNumId w:val="5"/>
   </w:num>
   <w:num w:numId="16">
-    <w:abstractNumId w:val="24"/>
+    <w:abstractNumId w:val="25"/>
   </w:num>
   <w:num w:numId="17">
-    <w:abstractNumId w:val="27"/>
+    <w:abstractNumId w:val="28"/>
   </w:num>
   <w:num w:numId="18">
     <w:abstractNumId w:val="3"/>
@@ -7295,7 +9502,7 @@
     <w:abstractNumId w:val="4"/>
   </w:num>
   <w:num w:numId="20">
-    <w:abstractNumId w:val="25"/>
+    <w:abstractNumId w:val="26"/>
   </w:num>
   <w:num w:numId="21">
     <w:abstractNumId w:val="11"/>
@@ -7304,31 +9511,31 @@
     <w:abstractNumId w:val="2"/>
   </w:num>
   <w:num w:numId="23">
-    <w:abstractNumId w:val="28"/>
+    <w:abstractNumId w:val="29"/>
   </w:num>
   <w:num w:numId="24">
-    <w:abstractNumId w:val="35"/>
+    <w:abstractNumId w:val="36"/>
   </w:num>
   <w:num w:numId="25">
-    <w:abstractNumId w:val="31"/>
+    <w:abstractNumId w:val="32"/>
   </w:num>
   <w:num w:numId="26">
-    <w:abstractNumId w:val="13"/>
+    <w:abstractNumId w:val="14"/>
   </w:num>
   <w:num w:numId="27">
-    <w:abstractNumId w:val="23"/>
+    <w:abstractNumId w:val="24"/>
   </w:num>
   <w:num w:numId="28">
-    <w:abstractNumId w:val="17"/>
+    <w:abstractNumId w:val="18"/>
   </w:num>
   <w:num w:numId="29">
-    <w:abstractNumId w:val="15"/>
+    <w:abstractNumId w:val="16"/>
   </w:num>
   <w:num w:numId="30">
-    <w:abstractNumId w:val="20"/>
+    <w:abstractNumId w:val="21"/>
   </w:num>
   <w:num w:numId="31">
-    <w:abstractNumId w:val="14"/>
+    <w:abstractNumId w:val="15"/>
   </w:num>
   <w:num w:numId="32">
     <w:abstractNumId w:val="10"/>
@@ -7337,19 +9544,19 @@
     <w:abstractNumId w:val="0"/>
   </w:num>
   <w:num w:numId="34">
-    <w:abstractNumId w:val="18"/>
+    <w:abstractNumId w:val="19"/>
   </w:num>
   <w:num w:numId="35">
+    <w:abstractNumId w:val="23"/>
+  </w:num>
+  <w:num w:numId="36">
+    <w:abstractNumId w:val="38"/>
+  </w:num>
+  <w:num w:numId="37">
     <w:abstractNumId w:val="22"/>
   </w:num>
-  <w:num w:numId="36">
-    <w:abstractNumId w:val="36"/>
-  </w:num>
-  <w:num w:numId="37">
-    <w:abstractNumId w:val="21"/>
-  </w:num>
   <w:num w:numId="38">
-    <w:abstractNumId w:val="30"/>
+    <w:abstractNumId w:val="31"/>
   </w:num>
   <w:num w:numId="39">
     <w:abstractNumId w:val="8"/>
@@ -7362,6 +9569,12 @@
   </w:num>
   <w:num w:numId="42">
     <w:abstractNumId w:val="10"/>
+  </w:num>
+  <w:num w:numId="43">
+    <w:abstractNumId w:val="37"/>
+  </w:num>
+  <w:num w:numId="44">
+    <w:abstractNumId w:val="13"/>
   </w:num>
 </w:numbering>
 </file>
@@ -7532,7 +9745,7 @@
     <w:lsdException w:name="Table Web 2" w:semiHidden="1" w:unhideWhenUsed="1"/>
     <w:lsdException w:name="Table Web 3" w:semiHidden="1" w:unhideWhenUsed="1"/>
     <w:lsdException w:name="Balloon Text" w:semiHidden="1" w:unhideWhenUsed="1"/>
-    <w:lsdException w:name="Table Grid" w:uiPriority="59"/>
+    <w:lsdException w:name="Table Grid" w:uiPriority="0"/>
     <w:lsdException w:name="Table Theme" w:semiHidden="1" w:unhideWhenUsed="1"/>
     <w:lsdException w:name="Placeholder Text" w:semiHidden="1"/>
     <w:lsdException w:name="No Spacing" w:uiPriority="1" w:qFormat="1"/>
@@ -7765,11 +9978,11 @@
       <w:szCs w:val="24"/>
     </w:rPr>
   </w:style>
-  <w:style w:type="paragraph" w:styleId="Ttulo1">
+  <w:style w:type="paragraph" w:styleId="Heading1">
     <w:name w:val="heading 1"/>
     <w:basedOn w:val="Normal"/>
     <w:next w:val="Normal"/>
-    <w:link w:val="Ttulo1Char"/>
+    <w:link w:val="Heading1Char"/>
     <w:qFormat/>
     <w:pPr>
       <w:keepNext/>
@@ -7787,9 +10000,9 @@
       <w:szCs w:val="32"/>
     </w:rPr>
   </w:style>
-  <w:style w:type="paragraph" w:styleId="Ttulo2">
+  <w:style w:type="paragraph" w:styleId="Heading2">
     <w:name w:val="heading 2"/>
-    <w:basedOn w:val="Ttulo1"/>
+    <w:basedOn w:val="Heading1"/>
     <w:next w:val="Normal"/>
     <w:qFormat/>
     <w:pPr>
@@ -7804,9 +10017,9 @@
       <w:sz w:val="28"/>
     </w:rPr>
   </w:style>
-  <w:style w:type="paragraph" w:styleId="Ttulo3">
+  <w:style w:type="paragraph" w:styleId="Heading3">
     <w:name w:val="heading 3"/>
-    <w:basedOn w:val="Ttulo2"/>
+    <w:basedOn w:val="Heading2"/>
     <w:next w:val="Normal"/>
     <w:autoRedefine/>
     <w:qFormat/>
@@ -7829,9 +10042,9 @@
       <w:szCs w:val="24"/>
     </w:rPr>
   </w:style>
-  <w:style w:type="paragraph" w:styleId="Ttulo4">
+  <w:style w:type="paragraph" w:styleId="Heading4">
     <w:name w:val="heading 4"/>
-    <w:basedOn w:val="Ttulo3"/>
+    <w:basedOn w:val="Heading3"/>
     <w:next w:val="Normal"/>
     <w:qFormat/>
     <w:pPr>
@@ -7848,9 +10061,9 @@
       <w:szCs w:val="28"/>
     </w:rPr>
   </w:style>
-  <w:style w:type="paragraph" w:styleId="Ttulo5">
+  <w:style w:type="paragraph" w:styleId="Heading5">
     <w:name w:val="heading 5"/>
-    <w:basedOn w:val="Ttulo4"/>
+    <w:basedOn w:val="Heading4"/>
     <w:next w:val="Normal"/>
     <w:qFormat/>
     <w:pPr>
@@ -7866,7 +10079,7 @@
       <w:szCs w:val="26"/>
     </w:rPr>
   </w:style>
-  <w:style w:type="paragraph" w:styleId="Ttulo6">
+  <w:style w:type="paragraph" w:styleId="Heading6">
     <w:name w:val="heading 6"/>
     <w:basedOn w:val="Normal"/>
     <w:next w:val="Normal"/>
@@ -7886,7 +10099,7 @@
       <w:szCs w:val="22"/>
     </w:rPr>
   </w:style>
-  <w:style w:type="paragraph" w:styleId="Ttulo7">
+  <w:style w:type="paragraph" w:styleId="Heading7">
     <w:name w:val="heading 7"/>
     <w:basedOn w:val="Normal"/>
     <w:next w:val="Normal"/>
@@ -7900,7 +10113,7 @@
       <w:outlineLvl w:val="6"/>
     </w:pPr>
   </w:style>
-  <w:style w:type="paragraph" w:styleId="Ttulo8">
+  <w:style w:type="paragraph" w:styleId="Heading8">
     <w:name w:val="heading 8"/>
     <w:basedOn w:val="Normal"/>
     <w:next w:val="Normal"/>
@@ -7918,7 +10131,7 @@
       <w:iCs/>
     </w:rPr>
   </w:style>
-  <w:style w:type="paragraph" w:styleId="Ttulo9">
+  <w:style w:type="paragraph" w:styleId="Heading9">
     <w:name w:val="heading 9"/>
     <w:basedOn w:val="Normal"/>
     <w:next w:val="Normal"/>
@@ -7937,13 +10150,13 @@
       <w:szCs w:val="22"/>
     </w:rPr>
   </w:style>
-  <w:style w:type="character" w:default="1" w:styleId="Fontepargpadro">
+  <w:style w:type="character" w:default="1" w:styleId="DefaultParagraphFont">
     <w:name w:val="Default Paragraph Font"/>
     <w:uiPriority w:val="1"/>
     <w:semiHidden/>
     <w:unhideWhenUsed/>
   </w:style>
-  <w:style w:type="table" w:default="1" w:styleId="Tabelanormal">
+  <w:style w:type="table" w:default="1" w:styleId="TableNormal">
     <w:name w:val="Normal Table"/>
     <w:uiPriority w:val="99"/>
     <w:semiHidden/>
@@ -7958,13 +10171,13 @@
       </w:tblCellMar>
     </w:tblPr>
   </w:style>
-  <w:style w:type="numbering" w:default="1" w:styleId="Semlista">
+  <w:style w:type="numbering" w:default="1" w:styleId="NoList">
     <w:name w:val="No List"/>
     <w:uiPriority w:val="99"/>
     <w:semiHidden/>
     <w:unhideWhenUsed/>
   </w:style>
-  <w:style w:type="paragraph" w:styleId="Sumrio1">
+  <w:style w:type="paragraph" w:styleId="TOC1">
     <w:name w:val="toc 1"/>
     <w:basedOn w:val="Normal"/>
     <w:next w:val="Normal"/>
@@ -7980,7 +10193,7 @@
       <w:caps/>
     </w:rPr>
   </w:style>
-  <w:style w:type="paragraph" w:styleId="Corpodetexto">
+  <w:style w:type="paragraph" w:styleId="BodyText">
     <w:name w:val="Body Text"/>
     <w:basedOn w:val="Normal"/>
     <w:autoRedefine/>
@@ -7993,21 +10206,21 @@
       <w:color w:val="FF0000"/>
     </w:rPr>
   </w:style>
-  <w:style w:type="paragraph" w:styleId="Recuodecorpodetexto">
+  <w:style w:type="paragraph" w:styleId="BodyTextIndent">
     <w:name w:val="Body Text Indent"/>
     <w:basedOn w:val="Normal"/>
     <w:pPr>
       <w:ind w:firstLine="1416"/>
     </w:pPr>
   </w:style>
-  <w:style w:type="paragraph" w:styleId="Recuodecorpodetexto2">
+  <w:style w:type="paragraph" w:styleId="BodyTextIndent2">
     <w:name w:val="Body Text Indent 2"/>
     <w:basedOn w:val="Normal"/>
     <w:pPr>
       <w:ind w:firstLine="1440"/>
     </w:pPr>
   </w:style>
-  <w:style w:type="paragraph" w:styleId="Recuodecorpodetexto3">
+  <w:style w:type="paragraph" w:styleId="BodyTextIndent3">
     <w:name w:val="Body Text Indent 3"/>
     <w:basedOn w:val="Normal"/>
     <w:pPr>
@@ -8023,11 +10236,11 @@
       <w:sz w:val="28"/>
     </w:rPr>
   </w:style>
-  <w:style w:type="paragraph" w:styleId="Corpodetexto2">
+  <w:style w:type="paragraph" w:styleId="BodyText2">
     <w:name w:val="Body Text 2"/>
     <w:basedOn w:val="Normal"/>
   </w:style>
-  <w:style w:type="paragraph" w:styleId="Cabealho">
+  <w:style w:type="paragraph" w:styleId="Header">
     <w:name w:val="header"/>
     <w:basedOn w:val="Normal"/>
     <w:pPr>
@@ -8038,10 +10251,10 @@
       <w:spacing w:before="0" w:after="0"/>
     </w:pPr>
   </w:style>
-  <w:style w:type="paragraph" w:styleId="Rodap">
+  <w:style w:type="paragraph" w:styleId="Footer">
     <w:name w:val="footer"/>
     <w:basedOn w:val="Normal"/>
-    <w:link w:val="RodapChar"/>
+    <w:link w:val="FooterChar"/>
     <w:uiPriority w:val="99"/>
     <w:pPr>
       <w:tabs>
@@ -8050,7 +10263,7 @@
       </w:tabs>
     </w:pPr>
   </w:style>
-  <w:style w:type="paragraph" w:styleId="Remissivo1">
+  <w:style w:type="paragraph" w:styleId="Index1">
     <w:name w:val="index 1"/>
     <w:basedOn w:val="Normal"/>
     <w:next w:val="Normal"/>
@@ -8069,13 +10282,13 @@
       <w:sz w:val="28"/>
     </w:rPr>
   </w:style>
-  <w:style w:type="paragraph" w:styleId="Ttulodendiceremissivo">
+  <w:style w:type="paragraph" w:styleId="IndexHeading">
     <w:name w:val="index heading"/>
     <w:basedOn w:val="Normal"/>
-    <w:next w:val="Remissivo1"/>
+    <w:next w:val="Index1"/>
     <w:semiHidden/>
   </w:style>
-  <w:style w:type="paragraph" w:styleId="Remissivo6">
+  <w:style w:type="paragraph" w:styleId="Index6">
     <w:name w:val="index 6"/>
     <w:basedOn w:val="Normal"/>
     <w:next w:val="Normal"/>
@@ -8085,7 +10298,7 @@
       <w:ind w:left="1440" w:hanging="240"/>
     </w:pPr>
   </w:style>
-  <w:style w:type="paragraph" w:styleId="Sumrio6">
+  <w:style w:type="paragraph" w:styleId="TOC6">
     <w:name w:val="toc 6"/>
     <w:basedOn w:val="Normal"/>
     <w:next w:val="Normal"/>
@@ -8100,11 +10313,11 @@
       <w:szCs w:val="21"/>
     </w:rPr>
   </w:style>
-  <w:style w:type="character" w:styleId="Nmerodepgina">
+  <w:style w:type="character" w:styleId="PageNumber">
     <w:name w:val="page number"/>
-    <w:basedOn w:val="Fontepargpadro"/>
+    <w:basedOn w:val="DefaultParagraphFont"/>
   </w:style>
-  <w:style w:type="paragraph" w:styleId="Sumrio2">
+  <w:style w:type="paragraph" w:styleId="TOC2">
     <w:name w:val="toc 2"/>
     <w:basedOn w:val="Normal"/>
     <w:next w:val="Normal"/>
@@ -8119,7 +10332,7 @@
       <w:smallCaps/>
     </w:rPr>
   </w:style>
-  <w:style w:type="paragraph" w:styleId="Remissivo2">
+  <w:style w:type="paragraph" w:styleId="Index2">
     <w:name w:val="index 2"/>
     <w:basedOn w:val="Normal"/>
     <w:next w:val="Normal"/>
@@ -8138,7 +10351,7 @@
       <w:caps/>
     </w:rPr>
   </w:style>
-  <w:style w:type="paragraph" w:styleId="Remissivo3">
+  <w:style w:type="paragraph" w:styleId="Index3">
     <w:name w:val="index 3"/>
     <w:basedOn w:val="Normal"/>
     <w:next w:val="Normal"/>
@@ -8157,7 +10370,7 @@
       <w:caps/>
     </w:rPr>
   </w:style>
-  <w:style w:type="paragraph" w:styleId="Remissivo4">
+  <w:style w:type="paragraph" w:styleId="Index4">
     <w:name w:val="index 4"/>
     <w:basedOn w:val="Normal"/>
     <w:next w:val="Normal"/>
@@ -8176,7 +10389,7 @@
       <w:caps/>
     </w:rPr>
   </w:style>
-  <w:style w:type="paragraph" w:styleId="Sumrio3">
+  <w:style w:type="paragraph" w:styleId="TOC3">
     <w:name w:val="toc 3"/>
     <w:basedOn w:val="Normal"/>
     <w:next w:val="Normal"/>
@@ -8192,7 +10405,7 @@
       <w:iCs/>
     </w:rPr>
   </w:style>
-  <w:style w:type="paragraph" w:styleId="Sumrio4">
+  <w:style w:type="paragraph" w:styleId="TOC4">
     <w:name w:val="toc 4"/>
     <w:basedOn w:val="Normal"/>
     <w:next w:val="Normal"/>
@@ -8207,7 +10420,7 @@
       <w:szCs w:val="21"/>
     </w:rPr>
   </w:style>
-  <w:style w:type="paragraph" w:styleId="Sumrio5">
+  <w:style w:type="paragraph" w:styleId="TOC5">
     <w:name w:val="toc 5"/>
     <w:basedOn w:val="Normal"/>
     <w:next w:val="Normal"/>
@@ -8222,7 +10435,7 @@
       <w:szCs w:val="21"/>
     </w:rPr>
   </w:style>
-  <w:style w:type="paragraph" w:styleId="Sumrio7">
+  <w:style w:type="paragraph" w:styleId="TOC7">
     <w:name w:val="toc 7"/>
     <w:basedOn w:val="Normal"/>
     <w:next w:val="Normal"/>
@@ -8237,7 +10450,7 @@
       <w:szCs w:val="21"/>
     </w:rPr>
   </w:style>
-  <w:style w:type="paragraph" w:styleId="Sumrio8">
+  <w:style w:type="paragraph" w:styleId="TOC8">
     <w:name w:val="toc 8"/>
     <w:basedOn w:val="Normal"/>
     <w:next w:val="Normal"/>
@@ -8252,7 +10465,7 @@
       <w:szCs w:val="21"/>
     </w:rPr>
   </w:style>
-  <w:style w:type="paragraph" w:styleId="Sumrio9">
+  <w:style w:type="paragraph" w:styleId="TOC9">
     <w:name w:val="toc 9"/>
     <w:basedOn w:val="Normal"/>
     <w:next w:val="Normal"/>
@@ -8275,7 +10488,7 @@
       <w:u w:val="single"/>
     </w:rPr>
   </w:style>
-  <w:style w:type="paragraph" w:styleId="Remissivo5">
+  <w:style w:type="paragraph" w:styleId="Index5">
     <w:name w:val="index 5"/>
     <w:basedOn w:val="Normal"/>
     <w:next w:val="Normal"/>
@@ -8292,7 +10505,7 @@
       <w:caps/>
     </w:rPr>
   </w:style>
-  <w:style w:type="paragraph" w:styleId="Remissivo7">
+  <w:style w:type="paragraph" w:styleId="Index7">
     <w:name w:val="index 7"/>
     <w:basedOn w:val="Normal"/>
     <w:next w:val="Normal"/>
@@ -8302,7 +10515,7 @@
       <w:ind w:left="1680" w:hanging="240"/>
     </w:pPr>
   </w:style>
-  <w:style w:type="paragraph" w:styleId="Remissivo8">
+  <w:style w:type="paragraph" w:styleId="Index8">
     <w:name w:val="index 8"/>
     <w:basedOn w:val="Normal"/>
     <w:next w:val="Normal"/>
@@ -8312,7 +10525,7 @@
       <w:ind w:left="1920" w:hanging="240"/>
     </w:pPr>
   </w:style>
-  <w:style w:type="paragraph" w:styleId="Remissivo9">
+  <w:style w:type="paragraph" w:styleId="Index9">
     <w:name w:val="index 9"/>
     <w:basedOn w:val="Normal"/>
     <w:next w:val="Normal"/>
@@ -8322,7 +10535,7 @@
       <w:ind w:left="2160" w:hanging="240"/>
     </w:pPr>
   </w:style>
-  <w:style w:type="character" w:styleId="HiperlinkVisitado">
+  <w:style w:type="character" w:styleId="FollowedHyperlink">
     <w:name w:val="FollowedHyperlink"/>
     <w:rPr>
       <w:color w:val="800080"/>
@@ -8390,7 +10603,7 @@
       <w:lang w:val="de-DE" w:eastAsia="de-DE"/>
     </w:rPr>
   </w:style>
-  <w:style w:type="paragraph" w:styleId="Legenda">
+  <w:style w:type="paragraph" w:styleId="Caption">
     <w:name w:val="caption"/>
     <w:basedOn w:val="Normal"/>
     <w:next w:val="Normal"/>
@@ -8407,22 +10620,22 @@
   </w:style>
   <w:style w:type="paragraph" w:customStyle="1" w:styleId="EstiloLegenda">
     <w:name w:val="Estilo Legenda"/>
-    <w:basedOn w:val="Legenda"/>
+    <w:basedOn w:val="Caption"/>
     <w:pPr>
       <w:jc w:val="center"/>
     </w:pPr>
   </w:style>
   <w:style w:type="paragraph" w:customStyle="1" w:styleId="StyleHeading214pt">
     <w:name w:val="Style Heading 2 + 14 pt"/>
-    <w:basedOn w:val="Ttulo2"/>
+    <w:basedOn w:val="Heading2"/>
     <w:autoRedefine/>
     <w:rPr>
       <w:bCs/>
     </w:rPr>
   </w:style>
-  <w:style w:type="paragraph" w:customStyle="1" w:styleId="CorpodeTexto20">
+  <w:style w:type="paragraph" w:customStyle="1" w:styleId="CorpodeTexto2">
     <w:name w:val="Corpo de Texto 2"/>
-    <w:basedOn w:val="Ttulo3"/>
+    <w:basedOn w:val="Heading3"/>
     <w:autoRedefine/>
     <w:pPr>
       <w:outlineLvl w:val="9"/>
@@ -8442,7 +10655,7 @@
       <w:ind w:left="1620" w:hanging="911"/>
     </w:pPr>
   </w:style>
-  <w:style w:type="paragraph" w:styleId="Corpodetexto3">
+  <w:style w:type="paragraph" w:styleId="BodyText3">
     <w:name w:val="Body Text 3"/>
     <w:basedOn w:val="Normal"/>
     <w:rPr>
@@ -8468,11 +10681,12 @@
       </w:numPr>
     </w:pPr>
   </w:style>
-  <w:style w:type="table" w:styleId="Tabelacomgrade">
+  <w:style w:type="table" w:styleId="TableGrid">
     <w:name w:val="Table Grid"/>
-    <w:basedOn w:val="Tabelanormal"/>
+    <w:basedOn w:val="TableNormal"/>
     <w:rsid w:val="00900172"/>
     <w:tblPr>
+      <w:tblInd w:w="0" w:type="dxa"/>
       <w:tblBorders>
         <w:top w:val="single" w:sz="4" w:space="0" w:color="auto"/>
         <w:left w:val="single" w:sz="4" w:space="0" w:color="auto"/>
@@ -8481,9 +10695,15 @@
         <w:insideH w:val="single" w:sz="4" w:space="0" w:color="auto"/>
         <w:insideV w:val="single" w:sz="4" w:space="0" w:color="auto"/>
       </w:tblBorders>
+      <w:tblCellMar>
+        <w:top w:w="0" w:type="dxa"/>
+        <w:left w:w="108" w:type="dxa"/>
+        <w:bottom w:w="0" w:type="dxa"/>
+        <w:right w:w="108" w:type="dxa"/>
+      </w:tblCellMar>
     </w:tblPr>
   </w:style>
-  <w:style w:type="paragraph" w:styleId="Textodenotaderodap">
+  <w:style w:type="paragraph" w:styleId="FootnoteText">
     <w:name w:val="footnote text"/>
     <w:basedOn w:val="Normal"/>
     <w:semiHidden/>
@@ -8493,7 +10713,7 @@
       <w:szCs w:val="20"/>
     </w:rPr>
   </w:style>
-  <w:style w:type="character" w:styleId="Refdenotaderodap">
+  <w:style w:type="character" w:styleId="FootnoteReference">
     <w:name w:val="footnote reference"/>
     <w:semiHidden/>
     <w:rsid w:val="000D6016"/>
@@ -8540,9 +10760,9 @@
       <w:lang w:eastAsia="ar-SA"/>
     </w:rPr>
   </w:style>
-  <w:style w:type="character" w:customStyle="1" w:styleId="RodapChar">
-    <w:name w:val="Rodapé Char"/>
-    <w:link w:val="Rodap"/>
+  <w:style w:type="character" w:customStyle="1" w:styleId="FooterChar">
+    <w:name w:val="Footer Char"/>
+    <w:link w:val="Footer"/>
     <w:uiPriority w:val="99"/>
     <w:rsid w:val="007469E7"/>
     <w:rPr>
@@ -8550,10 +10770,10 @@
       <w:szCs w:val="24"/>
     </w:rPr>
   </w:style>
-  <w:style w:type="character" w:customStyle="1" w:styleId="Ttulo1Char">
-    <w:name w:val="Título 1 Char"/>
-    <w:basedOn w:val="Fontepargpadro"/>
-    <w:link w:val="Ttulo1"/>
+  <w:style w:type="character" w:customStyle="1" w:styleId="Heading1Char">
+    <w:name w:val="Heading 1 Char"/>
+    <w:basedOn w:val="DefaultParagraphFont"/>
+    <w:link w:val="Heading1"/>
     <w:rsid w:val="008A211E"/>
     <w:rPr>
       <w:rFonts w:ascii="Arial" w:hAnsi="Arial"/>
@@ -8561,6 +10781,28 @@
       <w:bCs/>
       <w:sz w:val="32"/>
       <w:szCs w:val="32"/>
+    </w:rPr>
+  </w:style>
+  <w:style w:type="paragraph" w:styleId="ListParagraph">
+    <w:name w:val="List Paragraph"/>
+    <w:basedOn w:val="Normal"/>
+    <w:uiPriority w:val="34"/>
+    <w:qFormat/>
+    <w:rsid w:val="00282C43"/>
+    <w:pPr>
+      <w:widowControl/>
+      <w:adjustRightInd/>
+      <w:spacing w:before="0" w:after="160" w:line="259" w:lineRule="auto"/>
+      <w:ind w:left="720"/>
+      <w:contextualSpacing/>
+      <w:jc w:val="left"/>
+      <w:textAlignment w:val="auto"/>
+    </w:pPr>
+    <w:rPr>
+      <w:rFonts w:asciiTheme="minorHAnsi" w:eastAsiaTheme="minorHAnsi" w:hAnsiTheme="minorHAnsi" w:cstheme="minorBidi"/>
+      <w:sz w:val="22"/>
+      <w:szCs w:val="22"/>
+      <w:lang w:eastAsia="en-US"/>
     </w:rPr>
   </w:style>
 </w:styles>

</xml_diff>

<commit_message>
Finished introduction and related works
</commit_message>
<xml_diff>
--- a/resources/documents/semana1/doc-projeto.docx
+++ b/resources/documents/semana1/doc-projeto.docx
@@ -967,7 +967,24 @@
                 <w:sz w:val="20"/>
                 <w:szCs w:val="20"/>
               </w:rPr>
-              <w:t>A habilidade de reconhecer faces é importante para a vida cotidiana das pessoas. É através dela que pode-se distinguir pessoas ou coisas, reconhecer familiares e amigos, e determinar emoções. Os seres humanos possuem um avançado sistema de reconhecimento facial que vem sendo aperfeiçoado ao longo de várias gerações tornando-os capazes de identificar sutis diferenças em várias categorias de faces [1] e de identificar uma pessoa com alterações visuais, tais como: envelhecimento, barba, óculos, chapéu, etc [3]. Realizar tal tarefa automaticamente, sem interação humana e utilizando um modelo computacional, é considerado um problema difícil de ser resolvido porque faces são complexas, multidimensionais e contém estímulos visuais [2].</w:t>
+              <w:t xml:space="preserve">Roteiro: </w:t>
+            </w:r>
+            <w:r>
+              <w:rPr>
+                <w:b/>
+                <w:color w:val="0070C0"/>
+                <w:sz w:val="20"/>
+                <w:szCs w:val="20"/>
+              </w:rPr>
+              <w:t>três parágrafos de 5 linhas</w:t>
+            </w:r>
+            <w:r>
+              <w:rPr>
+                <w:color w:val="0070C0"/>
+                <w:sz w:val="20"/>
+                <w:szCs w:val="20"/>
+              </w:rPr>
+              <w:t>, com uma breve introdução, utilizar referências bibliográficas e indicar qual seria a investigação proposta.</w:t>
             </w:r>
           </w:p>
           <w:p>
@@ -995,66 +1012,156 @@
                 <w:sz w:val="20"/>
                 <w:szCs w:val="20"/>
               </w:rPr>
-              <w:t>Este projeto objetiva desenvolver uma solução automát</w:t>
-            </w:r>
-            <w:r>
-              <w:rPr>
-                <w:color w:val="0070C0"/>
-                <w:sz w:val="20"/>
-                <w:szCs w:val="20"/>
-              </w:rPr>
-              <w:t xml:space="preserve">ica de reconhecimento de faces </w:t>
-            </w:r>
-            <w:r>
-              <w:rPr>
-                <w:color w:val="0070C0"/>
-                <w:sz w:val="20"/>
-                <w:szCs w:val="20"/>
-              </w:rPr>
-              <w:t>usando o banco</w:t>
-            </w:r>
-            <w:r>
-              <w:rPr>
-                <w:color w:val="0070C0"/>
-                <w:sz w:val="20"/>
-                <w:szCs w:val="20"/>
-              </w:rPr>
-              <w:t xml:space="preserve"> de dados disponível em</w:t>
-            </w:r>
-            <w:r>
-              <w:rPr>
-                <w:color w:val="0070C0"/>
-                <w:sz w:val="20"/>
-                <w:szCs w:val="20"/>
-              </w:rPr>
-              <w:t xml:space="preserve"> [</w:t>
-            </w:r>
-            <w:r>
-              <w:rPr>
-                <w:color w:val="0070C0"/>
-                <w:sz w:val="20"/>
-                <w:szCs w:val="20"/>
-              </w:rPr>
-              <w:t>4</w:t>
-            </w:r>
-            <w:r>
-              <w:rPr>
-                <w:color w:val="0070C0"/>
-                <w:sz w:val="20"/>
-                <w:szCs w:val="20"/>
-              </w:rPr>
-              <w:t>]</w:t>
-            </w:r>
-            <w:r>
-              <w:rPr>
-                <w:color w:val="0070C0"/>
-                <w:sz w:val="20"/>
-                <w:szCs w:val="20"/>
-              </w:rPr>
-              <w:t xml:space="preserve"> de acordo com o  </w:t>
-            </w:r>
-            <w:bookmarkStart w:id="13" w:name="_GoBack"/>
-            <w:bookmarkEnd w:id="13"/>
+              <w:t xml:space="preserve">A habilidade de reconhecer faces é importante para a vida cotidiana das pessoas. É através dela que </w:t>
+            </w:r>
+            <w:r>
+              <w:rPr>
+                <w:color w:val="0070C0"/>
+                <w:sz w:val="20"/>
+                <w:szCs w:val="20"/>
+              </w:rPr>
+              <w:t xml:space="preserve">se </w:t>
+            </w:r>
+            <w:r>
+              <w:rPr>
+                <w:color w:val="0070C0"/>
+                <w:sz w:val="20"/>
+                <w:szCs w:val="20"/>
+              </w:rPr>
+              <w:t xml:space="preserve">pode distinguir pessoas ou coisas, reconhecer familiares e amigos, e determinar emoções. Os seres humanos possuem um avançado sistema de reconhecimento facial que vem sendo aperfeiçoado ao longo de várias gerações tornando-os capazes de identificar sutis diferenças em várias categorias de faces </w:t>
+            </w:r>
+            <w:sdt>
+              <w:sdtPr>
+                <w:rPr>
+                  <w:color w:val="0070C0"/>
+                  <w:sz w:val="20"/>
+                  <w:szCs w:val="20"/>
+                </w:rPr>
+                <w:id w:val="-972132703"/>
+                <w:citation/>
+              </w:sdtPr>
+              <w:sdtContent>
+                <w:r>
+                  <w:rPr>
+                    <w:color w:val="0070C0"/>
+                    <w:sz w:val="20"/>
+                    <w:szCs w:val="20"/>
+                  </w:rPr>
+                  <w:fldChar w:fldCharType="begin"/>
+                </w:r>
+                <w:r>
+                  <w:rPr>
+                    <w:color w:val="0070C0"/>
+                    <w:sz w:val="20"/>
+                    <w:szCs w:val="20"/>
+                  </w:rPr>
+                  <w:instrText xml:space="preserve"> CITATION Far15 \l 1033 </w:instrText>
+                </w:r>
+                <w:r>
+                  <w:rPr>
+                    <w:color w:val="0070C0"/>
+                    <w:sz w:val="20"/>
+                    <w:szCs w:val="20"/>
+                  </w:rPr>
+                  <w:fldChar w:fldCharType="separate"/>
+                </w:r>
+                <w:r>
+                  <w:rPr>
+                    <w:noProof/>
+                    <w:color w:val="0070C0"/>
+                    <w:sz w:val="20"/>
+                    <w:szCs w:val="20"/>
+                  </w:rPr>
+                  <w:t>[1]</w:t>
+                </w:r>
+                <w:r>
+                  <w:rPr>
+                    <w:color w:val="0070C0"/>
+                    <w:sz w:val="20"/>
+                    <w:szCs w:val="20"/>
+                  </w:rPr>
+                  <w:fldChar w:fldCharType="end"/>
+                </w:r>
+              </w:sdtContent>
+            </w:sdt>
+            <w:r>
+              <w:rPr>
+                <w:color w:val="0070C0"/>
+                <w:sz w:val="20"/>
+                <w:szCs w:val="20"/>
+              </w:rPr>
+              <w:t xml:space="preserve"> </w:t>
+            </w:r>
+            <w:r>
+              <w:rPr>
+                <w:color w:val="0070C0"/>
+                <w:sz w:val="20"/>
+                <w:szCs w:val="20"/>
+              </w:rPr>
+              <w:t xml:space="preserve">e de identificar uma pessoa com alterações visuais, tais como: envelhecimento, barba, óculos, chapéu, etc </w:t>
+            </w:r>
+            <w:sdt>
+              <w:sdtPr>
+                <w:rPr>
+                  <w:color w:val="0070C0"/>
+                  <w:sz w:val="20"/>
+                  <w:szCs w:val="20"/>
+                </w:rPr>
+                <w:id w:val="-2068721052"/>
+                <w:citation/>
+              </w:sdtPr>
+              <w:sdtContent>
+                <w:r>
+                  <w:rPr>
+                    <w:color w:val="0070C0"/>
+                    <w:sz w:val="20"/>
+                    <w:szCs w:val="20"/>
+                  </w:rPr>
+                  <w:fldChar w:fldCharType="begin"/>
+                </w:r>
+                <w:r>
+                  <w:rPr>
+                    <w:color w:val="0070C0"/>
+                    <w:sz w:val="20"/>
+                    <w:szCs w:val="20"/>
+                  </w:rPr>
+                  <w:instrText xml:space="preserve"> CITATION Tur911 \l 1033 </w:instrText>
+                </w:r>
+                <w:r>
+                  <w:rPr>
+                    <w:color w:val="0070C0"/>
+                    <w:sz w:val="20"/>
+                    <w:szCs w:val="20"/>
+                  </w:rPr>
+                  <w:fldChar w:fldCharType="separate"/>
+                </w:r>
+                <w:r>
+                  <w:rPr>
+                    <w:noProof/>
+                    <w:color w:val="0070C0"/>
+                    <w:sz w:val="20"/>
+                    <w:szCs w:val="20"/>
+                  </w:rPr>
+                  <w:t>[2]</w:t>
+                </w:r>
+                <w:r>
+                  <w:rPr>
+                    <w:color w:val="0070C0"/>
+                    <w:sz w:val="20"/>
+                    <w:szCs w:val="20"/>
+                  </w:rPr>
+                  <w:fldChar w:fldCharType="end"/>
+                </w:r>
+              </w:sdtContent>
+            </w:sdt>
+            <w:r>
+              <w:rPr>
+                <w:color w:val="0070C0"/>
+                <w:sz w:val="20"/>
+                <w:szCs w:val="20"/>
+              </w:rPr>
+              <w:t xml:space="preserve">. </w:t>
+            </w:r>
           </w:p>
           <w:p>
             <w:pPr>
@@ -1065,6 +1172,234 @@
                 <w:szCs w:val="20"/>
               </w:rPr>
             </w:pPr>
+            <w:r>
+              <w:rPr>
+                <w:color w:val="0070C0"/>
+                <w:sz w:val="20"/>
+                <w:szCs w:val="20"/>
+              </w:rPr>
+              <w:t xml:space="preserve">       </w:t>
+            </w:r>
+            <w:r>
+              <w:rPr>
+                <w:color w:val="0070C0"/>
+                <w:sz w:val="20"/>
+                <w:szCs w:val="20"/>
+              </w:rPr>
+              <w:t>Computacionalmente, problema</w:t>
+            </w:r>
+            <w:r>
+              <w:rPr>
+                <w:color w:val="0070C0"/>
+                <w:sz w:val="20"/>
+                <w:szCs w:val="20"/>
+              </w:rPr>
+              <w:t>s</w:t>
+            </w:r>
+            <w:r>
+              <w:rPr>
+                <w:color w:val="0070C0"/>
+                <w:sz w:val="20"/>
+                <w:szCs w:val="20"/>
+              </w:rPr>
+              <w:t xml:space="preserve"> deste tipo são conhecidos como detecção, identificação e/ou reconhecimento de faces, compondo um subgrupo </w:t>
+            </w:r>
+            <w:r>
+              <w:rPr>
+                <w:color w:val="0070C0"/>
+                <w:sz w:val="20"/>
+                <w:szCs w:val="20"/>
+              </w:rPr>
+              <w:t>dentre</w:t>
+            </w:r>
+            <w:r>
+              <w:rPr>
+                <w:color w:val="0070C0"/>
+                <w:sz w:val="20"/>
+                <w:szCs w:val="20"/>
+              </w:rPr>
+              <w:t xml:space="preserve"> várias </w:t>
+            </w:r>
+            <w:r>
+              <w:rPr>
+                <w:color w:val="0070C0"/>
+                <w:sz w:val="20"/>
+                <w:szCs w:val="20"/>
+              </w:rPr>
+              <w:t xml:space="preserve">outras </w:t>
+            </w:r>
+            <w:r>
+              <w:rPr>
+                <w:color w:val="0070C0"/>
+                <w:sz w:val="20"/>
+                <w:szCs w:val="20"/>
+              </w:rPr>
+              <w:t xml:space="preserve">técnicas baseadas em Biometria para reconhecer pessoas individuais </w:t>
+            </w:r>
+            <w:sdt>
+              <w:sdtPr>
+                <w:rPr>
+                  <w:color w:val="0070C0"/>
+                  <w:sz w:val="20"/>
+                  <w:szCs w:val="20"/>
+                </w:rPr>
+                <w:id w:val="-873926651"/>
+                <w:citation/>
+              </w:sdtPr>
+              <w:sdtContent>
+                <w:r>
+                  <w:rPr>
+                    <w:color w:val="0070C0"/>
+                    <w:sz w:val="20"/>
+                    <w:szCs w:val="20"/>
+                  </w:rPr>
+                  <w:fldChar w:fldCharType="begin"/>
+                </w:r>
+                <w:r>
+                  <w:rPr>
+                    <w:color w:val="0070C0"/>
+                    <w:sz w:val="20"/>
+                    <w:szCs w:val="20"/>
+                  </w:rPr>
+                  <w:instrText xml:space="preserve"> CITATION Ram13 \l 1033 </w:instrText>
+                </w:r>
+                <w:r>
+                  <w:rPr>
+                    <w:color w:val="0070C0"/>
+                    <w:sz w:val="20"/>
+                    <w:szCs w:val="20"/>
+                  </w:rPr>
+                  <w:fldChar w:fldCharType="separate"/>
+                </w:r>
+                <w:r>
+                  <w:rPr>
+                    <w:noProof/>
+                    <w:color w:val="0070C0"/>
+                    <w:sz w:val="20"/>
+                    <w:szCs w:val="20"/>
+                  </w:rPr>
+                  <w:t>[3]</w:t>
+                </w:r>
+                <w:r>
+                  <w:rPr>
+                    <w:color w:val="0070C0"/>
+                    <w:sz w:val="20"/>
+                    <w:szCs w:val="20"/>
+                  </w:rPr>
+                  <w:fldChar w:fldCharType="end"/>
+                </w:r>
+              </w:sdtContent>
+            </w:sdt>
+            <w:r>
+              <w:rPr>
+                <w:color w:val="0070C0"/>
+                <w:sz w:val="20"/>
+                <w:szCs w:val="20"/>
+              </w:rPr>
+              <w:t>. Porém, r</w:t>
+            </w:r>
+            <w:r>
+              <w:rPr>
+                <w:color w:val="0070C0"/>
+                <w:sz w:val="20"/>
+                <w:szCs w:val="20"/>
+              </w:rPr>
+              <w:t xml:space="preserve">ealizar </w:t>
+            </w:r>
+            <w:r>
+              <w:rPr>
+                <w:color w:val="0070C0"/>
+                <w:sz w:val="20"/>
+                <w:szCs w:val="20"/>
+              </w:rPr>
+              <w:t>estas mesmas</w:t>
+            </w:r>
+            <w:r>
+              <w:rPr>
+                <w:color w:val="0070C0"/>
+                <w:sz w:val="20"/>
+                <w:szCs w:val="20"/>
+              </w:rPr>
+              <w:t xml:space="preserve"> tarefa</w:t>
+            </w:r>
+            <w:r>
+              <w:rPr>
+                <w:color w:val="0070C0"/>
+                <w:sz w:val="20"/>
+                <w:szCs w:val="20"/>
+              </w:rPr>
+              <w:t>s</w:t>
+            </w:r>
+            <w:r>
+              <w:rPr>
+                <w:color w:val="0070C0"/>
+                <w:sz w:val="20"/>
+                <w:szCs w:val="20"/>
+              </w:rPr>
+              <w:t xml:space="preserve"> automaticamente, sem interação humana e utilizando um modelo computacional, é considerado um problema difícil de ser resolvido porque faces são complexas, multidimensionais e contém estímulos visuais </w:t>
+            </w:r>
+            <w:sdt>
+              <w:sdtPr>
+                <w:rPr>
+                  <w:color w:val="0070C0"/>
+                  <w:sz w:val="20"/>
+                  <w:szCs w:val="20"/>
+                </w:rPr>
+                <w:id w:val="-1204783480"/>
+                <w:citation/>
+              </w:sdtPr>
+              <w:sdtContent>
+                <w:r>
+                  <w:rPr>
+                    <w:color w:val="0070C0"/>
+                    <w:sz w:val="20"/>
+                    <w:szCs w:val="20"/>
+                  </w:rPr>
+                  <w:fldChar w:fldCharType="begin"/>
+                </w:r>
+                <w:r>
+                  <w:rPr>
+                    <w:color w:val="0070C0"/>
+                    <w:sz w:val="20"/>
+                    <w:szCs w:val="20"/>
+                  </w:rPr>
+                  <w:instrText xml:space="preserve"> CITATION Tur91 \l 1033 </w:instrText>
+                </w:r>
+                <w:r>
+                  <w:rPr>
+                    <w:color w:val="0070C0"/>
+                    <w:sz w:val="20"/>
+                    <w:szCs w:val="20"/>
+                  </w:rPr>
+                  <w:fldChar w:fldCharType="separate"/>
+                </w:r>
+                <w:r>
+                  <w:rPr>
+                    <w:noProof/>
+                    <w:color w:val="0070C0"/>
+                    <w:sz w:val="20"/>
+                    <w:szCs w:val="20"/>
+                  </w:rPr>
+                  <w:t>[4]</w:t>
+                </w:r>
+                <w:r>
+                  <w:rPr>
+                    <w:color w:val="0070C0"/>
+                    <w:sz w:val="20"/>
+                    <w:szCs w:val="20"/>
+                  </w:rPr>
+                  <w:fldChar w:fldCharType="end"/>
+                </w:r>
+              </w:sdtContent>
+            </w:sdt>
+            <w:r>
+              <w:rPr>
+                <w:color w:val="0070C0"/>
+                <w:sz w:val="20"/>
+                <w:szCs w:val="20"/>
+              </w:rPr>
+              <w:t>.</w:t>
+            </w:r>
           </w:p>
           <w:p>
             <w:pPr>
@@ -1075,57 +1410,21 @@
                 <w:szCs w:val="20"/>
               </w:rPr>
             </w:pPr>
-          </w:p>
-          <w:p>
-            <w:pPr>
-              <w:spacing w:line="276" w:lineRule="auto"/>
-              <w:rPr>
-                <w:color w:val="0070C0"/>
-                <w:sz w:val="20"/>
-                <w:szCs w:val="20"/>
-              </w:rPr>
-            </w:pPr>
-          </w:p>
-          <w:p>
-            <w:pPr>
-              <w:spacing w:line="276" w:lineRule="auto"/>
-              <w:rPr>
-                <w:color w:val="0070C0"/>
-                <w:sz w:val="20"/>
-                <w:szCs w:val="20"/>
-              </w:rPr>
-            </w:pPr>
-            <w:r>
-              <w:rPr>
-                <w:color w:val="0070C0"/>
-                <w:sz w:val="20"/>
-                <w:szCs w:val="20"/>
-              </w:rPr>
-              <w:t>Para tal, ele é divid</w:t>
-            </w:r>
-            <w:r>
-              <w:rPr>
-                <w:color w:val="0070C0"/>
-                <w:sz w:val="20"/>
-                <w:szCs w:val="20"/>
-              </w:rPr>
-              <w:t>id</w:t>
-            </w:r>
-            <w:r>
-              <w:rPr>
-                <w:color w:val="0070C0"/>
-                <w:sz w:val="20"/>
-                <w:szCs w:val="20"/>
-              </w:rPr>
-              <w:t xml:space="preserve">o </w:t>
-            </w:r>
-            <w:r>
-              <w:rPr>
-                <w:color w:val="0070C0"/>
-                <w:sz w:val="20"/>
-                <w:szCs w:val="20"/>
-              </w:rPr>
-              <w:t>nas etapas de</w:t>
+            <w:r>
+              <w:rPr>
+                <w:color w:val="0070C0"/>
+                <w:sz w:val="20"/>
+                <w:szCs w:val="20"/>
+              </w:rPr>
+              <w:t xml:space="preserve">       Este trabalho objetiva </w:t>
+            </w:r>
+            <w:r>
+              <w:rPr>
+                <w:color w:val="0070C0"/>
+                <w:sz w:val="20"/>
+                <w:szCs w:val="20"/>
+              </w:rPr>
+              <w:t>investigar evidências, métricas e métodos para detecção</w:t>
             </w:r>
             <w:r>
               <w:rPr>
@@ -1141,7 +1440,79 @@
                 <w:sz w:val="20"/>
                 <w:szCs w:val="20"/>
               </w:rPr>
-              <w:t>detecção e reconhecimento de faces</w:t>
+              <w:t>automátic</w:t>
+            </w:r>
+            <w:r>
+              <w:rPr>
+                <w:color w:val="0070C0"/>
+                <w:sz w:val="20"/>
+                <w:szCs w:val="20"/>
+              </w:rPr>
+              <w:t>a</w:t>
+            </w:r>
+            <w:r>
+              <w:rPr>
+                <w:color w:val="0070C0"/>
+                <w:sz w:val="20"/>
+                <w:szCs w:val="20"/>
+              </w:rPr>
+              <w:t xml:space="preserve"> de faces humanas e também seu posterior reconhecimento</w:t>
+            </w:r>
+            <w:r>
+              <w:rPr>
+                <w:color w:val="0070C0"/>
+                <w:sz w:val="20"/>
+                <w:szCs w:val="20"/>
+              </w:rPr>
+              <w:t xml:space="preserve"> </w:t>
+            </w:r>
+            <w:r>
+              <w:rPr>
+                <w:color w:val="0070C0"/>
+                <w:sz w:val="20"/>
+                <w:szCs w:val="20"/>
+              </w:rPr>
+              <w:t>levando em consideração o estado da arte, resultando em um protótipo</w:t>
+            </w:r>
+            <w:r>
+              <w:rPr>
+                <w:color w:val="0070C0"/>
+                <w:sz w:val="20"/>
+                <w:szCs w:val="20"/>
+              </w:rPr>
+              <w:t xml:space="preserve"> a ser implementado</w:t>
+            </w:r>
+            <w:r>
+              <w:rPr>
+                <w:color w:val="0070C0"/>
+                <w:sz w:val="20"/>
+                <w:szCs w:val="20"/>
+              </w:rPr>
+              <w:t xml:space="preserve">. Para tal, listamos alguns trabalhos relacionados a seguir, dos quais escolheremos dois métodos: um para primeira etapa de detecção </w:t>
+            </w:r>
+            <w:r>
+              <w:rPr>
+                <w:color w:val="0070C0"/>
+                <w:sz w:val="20"/>
+                <w:szCs w:val="20"/>
+              </w:rPr>
+              <w:t xml:space="preserve">de faces </w:t>
+            </w:r>
+            <w:r>
+              <w:rPr>
+                <w:color w:val="0070C0"/>
+                <w:sz w:val="20"/>
+                <w:szCs w:val="20"/>
+              </w:rPr>
+              <w:t>e outro para a segunda etapa de reconhecimento</w:t>
+            </w:r>
+            <w:r>
+              <w:rPr>
+                <w:color w:val="0070C0"/>
+                <w:sz w:val="20"/>
+                <w:szCs w:val="20"/>
+              </w:rPr>
+              <w:t xml:space="preserve"> de faces</w:t>
             </w:r>
             <w:r>
               <w:rPr>
@@ -1150,98 +1521,6 @@
                 <w:szCs w:val="20"/>
               </w:rPr>
               <w:t>.</w:t>
-            </w:r>
-            <w:r>
-              <w:rPr>
-                <w:color w:val="0070C0"/>
-                <w:sz w:val="20"/>
-                <w:szCs w:val="20"/>
-              </w:rPr>
-              <w:t xml:space="preserve"> </w:t>
-            </w:r>
-            <w:r>
-              <w:rPr>
-                <w:color w:val="0070C0"/>
-                <w:sz w:val="20"/>
-                <w:szCs w:val="20"/>
-              </w:rPr>
-              <w:t xml:space="preserve">A detecção de faces </w:t>
-            </w:r>
-          </w:p>
-          <w:p>
-            <w:pPr>
-              <w:spacing w:line="276" w:lineRule="auto"/>
-            </w:pPr>
-          </w:p>
-          <w:p>
-            <w:pPr>
-              <w:spacing w:line="276" w:lineRule="auto"/>
-            </w:pPr>
-          </w:p>
-          <w:p>
-            <w:pPr>
-              <w:spacing w:line="276" w:lineRule="auto"/>
-            </w:pPr>
-            <w:r>
-              <w:t>O algoritmo Viola-Jones será utilizado para a identificação de faces</w:t>
-            </w:r>
-          </w:p>
-          <w:p>
-            <w:pPr>
-              <w:spacing w:line="276" w:lineRule="auto"/>
-            </w:pPr>
-          </w:p>
-          <w:p>
-            <w:pPr>
-              <w:spacing w:line="276" w:lineRule="auto"/>
-            </w:pPr>
-            <w:r>
-              <w:t>Gabriel&gt; Falta os parágrafos 2 e 3. Estou trabalhando neles.</w:t>
-            </w:r>
-          </w:p>
-          <w:p>
-            <w:pPr>
-              <w:spacing w:line="276" w:lineRule="auto"/>
-            </w:pPr>
-          </w:p>
-          <w:p>
-            <w:pPr>
-              <w:spacing w:line="276" w:lineRule="auto"/>
-            </w:pPr>
-          </w:p>
-          <w:p>
-            <w:pPr>
-              <w:spacing w:line="276" w:lineRule="auto"/>
-              <w:rPr>
-                <w:color w:val="0070C0"/>
-                <w:sz w:val="20"/>
-                <w:szCs w:val="20"/>
-              </w:rPr>
-            </w:pPr>
-            <w:r>
-              <w:rPr>
-                <w:color w:val="0070C0"/>
-                <w:sz w:val="20"/>
-                <w:szCs w:val="20"/>
-              </w:rPr>
-              <w:t xml:space="preserve">Roteiro: </w:t>
-            </w:r>
-            <w:r>
-              <w:rPr>
-                <w:b/>
-                <w:color w:val="0070C0"/>
-                <w:sz w:val="20"/>
-                <w:szCs w:val="20"/>
-              </w:rPr>
-              <w:t>três parágrafos de 5 linhas</w:t>
-            </w:r>
-            <w:r>
-              <w:rPr>
-                <w:color w:val="0070C0"/>
-                <w:sz w:val="20"/>
-                <w:szCs w:val="20"/>
-              </w:rPr>
-              <w:t>, com uma breve introdução, utilizar referências bibliográficas e indicar qual seria a investigação proposta.</w:t>
             </w:r>
           </w:p>
         </w:tc>
@@ -1323,9 +1602,8 @@
             <w:pPr>
               <w:spacing w:line="276" w:lineRule="auto"/>
               <w:rPr>
-                <w:color w:val="0070C0"/>
-                <w:sz w:val="20"/>
-                <w:szCs w:val="20"/>
+                <w:i/>
+                <w:sz w:val="22"/>
               </w:rPr>
             </w:pPr>
             <w:r>
@@ -1378,6 +1656,1189 @@
               </w:rPr>
               <w:t xml:space="preserve"> o seu tema com os que vc relacionou. Quais são as diferenças? </w:t>
             </w:r>
+          </w:p>
+          <w:p>
+            <w:pPr>
+              <w:spacing w:line="276" w:lineRule="auto"/>
+              <w:rPr>
+                <w:i/>
+                <w:sz w:val="22"/>
+              </w:rPr>
+            </w:pPr>
+          </w:p>
+          <w:p>
+            <w:pPr>
+              <w:spacing w:line="276" w:lineRule="auto"/>
+              <w:rPr>
+                <w:color w:val="0070C0"/>
+                <w:sz w:val="20"/>
+                <w:szCs w:val="20"/>
+              </w:rPr>
+            </w:pPr>
+            <w:r>
+              <w:rPr>
+                <w:color w:val="0070C0"/>
+                <w:sz w:val="20"/>
+                <w:szCs w:val="20"/>
+              </w:rPr>
+              <w:t xml:space="preserve">O survey sobre detecção de faces </w:t>
+            </w:r>
+            <w:r>
+              <w:rPr>
+                <w:color w:val="0070C0"/>
+                <w:sz w:val="20"/>
+                <w:szCs w:val="20"/>
+              </w:rPr>
+              <w:t>em</w:t>
+            </w:r>
+            <w:r>
+              <w:rPr>
+                <w:color w:val="0070C0"/>
+                <w:sz w:val="20"/>
+                <w:szCs w:val="20"/>
+              </w:rPr>
+              <w:t xml:space="preserve"> </w:t>
+            </w:r>
+            <w:sdt>
+              <w:sdtPr>
+                <w:rPr>
+                  <w:color w:val="0070C0"/>
+                  <w:sz w:val="20"/>
+                  <w:szCs w:val="20"/>
+                </w:rPr>
+                <w:id w:val="-1103482886"/>
+                <w:citation/>
+              </w:sdtPr>
+              <w:sdtContent>
+                <w:r>
+                  <w:rPr>
+                    <w:color w:val="0070C0"/>
+                    <w:sz w:val="20"/>
+                    <w:szCs w:val="20"/>
+                  </w:rPr>
+                  <w:fldChar w:fldCharType="begin"/>
+                </w:r>
+                <w:r>
+                  <w:rPr>
+                    <w:color w:val="0070C0"/>
+                    <w:sz w:val="20"/>
+                    <w:szCs w:val="20"/>
+                  </w:rPr>
+                  <w:instrText xml:space="preserve"> CITATION Deg10 \l 1033 </w:instrText>
+                </w:r>
+                <w:r>
+                  <w:rPr>
+                    <w:color w:val="0070C0"/>
+                    <w:sz w:val="20"/>
+                    <w:szCs w:val="20"/>
+                  </w:rPr>
+                  <w:fldChar w:fldCharType="separate"/>
+                </w:r>
+                <w:r>
+                  <w:rPr>
+                    <w:noProof/>
+                    <w:color w:val="0070C0"/>
+                    <w:sz w:val="20"/>
+                    <w:szCs w:val="20"/>
+                  </w:rPr>
+                  <w:t>[5]</w:t>
+                </w:r>
+                <w:r>
+                  <w:rPr>
+                    <w:color w:val="0070C0"/>
+                    <w:sz w:val="20"/>
+                    <w:szCs w:val="20"/>
+                  </w:rPr>
+                  <w:fldChar w:fldCharType="end"/>
+                </w:r>
+              </w:sdtContent>
+            </w:sdt>
+            <w:r>
+              <w:rPr>
+                <w:color w:val="0070C0"/>
+                <w:sz w:val="20"/>
+                <w:szCs w:val="20"/>
+              </w:rPr>
+              <w:t xml:space="preserve"> </w:t>
+            </w:r>
+            <w:r>
+              <w:rPr>
+                <w:color w:val="0070C0"/>
+                <w:sz w:val="20"/>
+                <w:szCs w:val="20"/>
+              </w:rPr>
+              <w:t xml:space="preserve">apresenta </w:t>
+            </w:r>
+            <w:r>
+              <w:rPr>
+                <w:color w:val="0070C0"/>
+                <w:sz w:val="20"/>
+                <w:szCs w:val="20"/>
+              </w:rPr>
+              <w:t>alguns</w:t>
+            </w:r>
+            <w:r>
+              <w:rPr>
+                <w:color w:val="0070C0"/>
+                <w:sz w:val="20"/>
+                <w:szCs w:val="20"/>
+              </w:rPr>
+              <w:t xml:space="preserve"> algoritmos/bibliotecas para este fim e também apresenta experimentos comparando estes algoritimos. O primeiro é o </w:t>
+            </w:r>
+            <w:r>
+              <w:rPr>
+                <w:color w:val="0070C0"/>
+                <w:sz w:val="20"/>
+                <w:szCs w:val="20"/>
+              </w:rPr>
+              <w:t>Viola-Jones</w:t>
+            </w:r>
+            <w:r>
+              <w:rPr>
+                <w:color w:val="0070C0"/>
+                <w:sz w:val="20"/>
+                <w:szCs w:val="20"/>
+              </w:rPr>
+              <w:t>,</w:t>
+            </w:r>
+            <w:r>
+              <w:rPr>
+                <w:color w:val="0070C0"/>
+                <w:sz w:val="20"/>
+                <w:szCs w:val="20"/>
+              </w:rPr>
+              <w:t xml:space="preserve"> implementado pelo OpenCV</w:t>
+            </w:r>
+            <w:r>
+              <w:rPr>
+                <w:color w:val="0070C0"/>
+                <w:sz w:val="20"/>
+                <w:szCs w:val="20"/>
+              </w:rPr>
+              <w:t xml:space="preserve">, que se baseia em um </w:t>
+            </w:r>
+            <w:r>
+              <w:rPr>
+                <w:color w:val="0070C0"/>
+                <w:sz w:val="20"/>
+                <w:szCs w:val="20"/>
+              </w:rPr>
+              <w:t xml:space="preserve">boosting </w:t>
+            </w:r>
+            <w:r>
+              <w:rPr>
+                <w:color w:val="0070C0"/>
+                <w:sz w:val="20"/>
+                <w:szCs w:val="20"/>
+              </w:rPr>
+              <w:t>de numerosos classificadores fracos dentre os quais os melhores são escolhidos</w:t>
+            </w:r>
+            <w:r>
+              <w:rPr>
+                <w:color w:val="0070C0"/>
+                <w:sz w:val="20"/>
+                <w:szCs w:val="20"/>
+              </w:rPr>
+              <w:t>;</w:t>
+            </w:r>
+            <w:r>
+              <w:rPr>
+                <w:color w:val="0070C0"/>
+                <w:sz w:val="20"/>
+                <w:szCs w:val="20"/>
+              </w:rPr>
+              <w:t xml:space="preserve"> </w:t>
+            </w:r>
+            <w:r>
+              <w:rPr>
+                <w:color w:val="0070C0"/>
+                <w:sz w:val="20"/>
+                <w:szCs w:val="20"/>
+              </w:rPr>
+              <w:t>o</w:t>
+            </w:r>
+            <w:r>
+              <w:rPr>
+                <w:color w:val="0070C0"/>
+                <w:sz w:val="20"/>
+                <w:szCs w:val="20"/>
+              </w:rPr>
+              <w:t xml:space="preserve"> SIF cuja ideologia é se orientar por dois pontos negros correspondendo à posição dos olhos</w:t>
+            </w:r>
+            <w:r>
+              <w:rPr>
+                <w:color w:val="0070C0"/>
+                <w:sz w:val="20"/>
+                <w:szCs w:val="20"/>
+              </w:rPr>
+              <w:t xml:space="preserve"> na face</w:t>
+            </w:r>
+            <w:r>
+              <w:rPr>
+                <w:color w:val="0070C0"/>
+                <w:sz w:val="20"/>
+                <w:szCs w:val="20"/>
+              </w:rPr>
+              <w:t xml:space="preserve">; a FDLib que inclui um algoritmo baseado em vetores de suporte e expansão de kernels, possuindo apenas um parâmetro para indicar o rigor do aprendizado; o UniS baseados em vários métodos; o </w:t>
+            </w:r>
+            <w:r>
+              <w:rPr>
+                <w:color w:val="0070C0"/>
+                <w:sz w:val="20"/>
+                <w:szCs w:val="20"/>
+              </w:rPr>
+              <w:t>FaceOnIt</w:t>
+            </w:r>
+            <w:r>
+              <w:rPr>
+                <w:rStyle w:val="FootnoteReference"/>
+                <w:color w:val="0070C0"/>
+                <w:sz w:val="20"/>
+                <w:szCs w:val="20"/>
+              </w:rPr>
+              <w:footnoteReference w:id="1"/>
+            </w:r>
+            <w:r>
+              <w:rPr>
+                <w:color w:val="0070C0"/>
+                <w:sz w:val="20"/>
+                <w:szCs w:val="20"/>
+              </w:rPr>
+              <w:t xml:space="preserve"> que se baseia na mesma arquitetura em cascata do Viola-Jones e numa extensão de Local Binary Patterns (LBP); e, por fim, cita o </w:t>
+            </w:r>
+            <w:r>
+              <w:rPr>
+                <w:color w:val="0070C0"/>
+                <w:sz w:val="20"/>
+                <w:szCs w:val="20"/>
+              </w:rPr>
+              <w:t>FaceSDK</w:t>
+            </w:r>
+            <w:r>
+              <w:rPr>
+                <w:color w:val="0070C0"/>
+                <w:sz w:val="20"/>
+                <w:szCs w:val="20"/>
+              </w:rPr>
+              <w:t xml:space="preserve"> e o </w:t>
+            </w:r>
+            <w:r>
+              <w:rPr>
+                <w:color w:val="0070C0"/>
+                <w:sz w:val="20"/>
+                <w:szCs w:val="20"/>
+              </w:rPr>
+              <w:t>VeriLook</w:t>
+            </w:r>
+            <w:r>
+              <w:rPr>
+                <w:color w:val="0070C0"/>
+                <w:sz w:val="20"/>
+                <w:szCs w:val="20"/>
+              </w:rPr>
+              <w:t xml:space="preserve"> como ferramentas comerciais sem maiores detalhes.</w:t>
+            </w:r>
+          </w:p>
+          <w:p>
+            <w:pPr>
+              <w:spacing w:line="276" w:lineRule="auto"/>
+              <w:rPr>
+                <w:color w:val="0070C0"/>
+                <w:sz w:val="20"/>
+                <w:szCs w:val="20"/>
+              </w:rPr>
+            </w:pPr>
+            <w:r>
+              <w:rPr>
+                <w:color w:val="0070C0"/>
+                <w:sz w:val="20"/>
+                <w:szCs w:val="20"/>
+              </w:rPr>
+              <w:t xml:space="preserve">      O relatório técnico em </w:t>
+            </w:r>
+            <w:sdt>
+              <w:sdtPr>
+                <w:rPr>
+                  <w:color w:val="0070C0"/>
+                  <w:sz w:val="20"/>
+                  <w:szCs w:val="20"/>
+                </w:rPr>
+                <w:id w:val="240999540"/>
+                <w:citation/>
+              </w:sdtPr>
+              <w:sdtContent>
+                <w:r>
+                  <w:rPr>
+                    <w:color w:val="0070C0"/>
+                    <w:sz w:val="20"/>
+                    <w:szCs w:val="20"/>
+                  </w:rPr>
+                  <w:fldChar w:fldCharType="begin"/>
+                </w:r>
+                <w:r>
+                  <w:rPr>
+                    <w:color w:val="0070C0"/>
+                    <w:sz w:val="20"/>
+                    <w:szCs w:val="20"/>
+                  </w:rPr>
+                  <w:instrText xml:space="preserve"> CITATION Zha \l 1033 </w:instrText>
+                </w:r>
+                <w:r>
+                  <w:rPr>
+                    <w:color w:val="0070C0"/>
+                    <w:sz w:val="20"/>
+                    <w:szCs w:val="20"/>
+                  </w:rPr>
+                  <w:fldChar w:fldCharType="separate"/>
+                </w:r>
+                <w:r>
+                  <w:rPr>
+                    <w:noProof/>
+                    <w:color w:val="0070C0"/>
+                    <w:sz w:val="20"/>
+                    <w:szCs w:val="20"/>
+                  </w:rPr>
+                  <w:t>[6]</w:t>
+                </w:r>
+                <w:r>
+                  <w:rPr>
+                    <w:color w:val="0070C0"/>
+                    <w:sz w:val="20"/>
+                    <w:szCs w:val="20"/>
+                  </w:rPr>
+                  <w:fldChar w:fldCharType="end"/>
+                </w:r>
+              </w:sdtContent>
+            </w:sdt>
+            <w:r>
+              <w:rPr>
+                <w:color w:val="0070C0"/>
+                <w:sz w:val="20"/>
+                <w:szCs w:val="20"/>
+              </w:rPr>
+              <w:t xml:space="preserve"> propõe outro survey sobre </w:t>
+            </w:r>
+            <w:r>
+              <w:rPr>
+                <w:color w:val="0070C0"/>
+                <w:sz w:val="20"/>
+                <w:szCs w:val="20"/>
+              </w:rPr>
+              <w:t>detecção de faces</w:t>
+            </w:r>
+            <w:r>
+              <w:rPr>
+                <w:color w:val="0070C0"/>
+                <w:sz w:val="20"/>
+                <w:szCs w:val="20"/>
+              </w:rPr>
+              <w:t xml:space="preserve">, porém é bastante </w:t>
+            </w:r>
+            <w:r>
+              <w:rPr>
+                <w:color w:val="0070C0"/>
+                <w:sz w:val="20"/>
+                <w:szCs w:val="20"/>
+              </w:rPr>
+              <w:t>enfático</w:t>
+            </w:r>
+            <w:r>
+              <w:rPr>
+                <w:color w:val="0070C0"/>
+                <w:sz w:val="20"/>
+                <w:szCs w:val="20"/>
+              </w:rPr>
+              <w:t xml:space="preserve"> em descrever detalhadamente o funcionamento do </w:t>
+            </w:r>
+            <w:r>
+              <w:rPr>
+                <w:color w:val="0070C0"/>
+                <w:sz w:val="20"/>
+                <w:szCs w:val="20"/>
+              </w:rPr>
+              <w:t>Viola-Jones</w:t>
+            </w:r>
+            <w:r>
+              <w:rPr>
+                <w:color w:val="0070C0"/>
+                <w:sz w:val="20"/>
+                <w:szCs w:val="20"/>
+              </w:rPr>
+              <w:t>, bem como das técnicas de boosting</w:t>
+            </w:r>
+            <w:r>
+              <w:rPr>
+                <w:color w:val="0070C0"/>
+                <w:sz w:val="20"/>
+                <w:szCs w:val="20"/>
+              </w:rPr>
+              <w:t xml:space="preserve"> relacionadas</w:t>
+            </w:r>
+            <w:r>
+              <w:rPr>
+                <w:color w:val="0070C0"/>
+                <w:sz w:val="20"/>
+                <w:szCs w:val="20"/>
+              </w:rPr>
+              <w:t>, deixando para citar rapidamente outras estratégias de detecção baseadas em aprendizado</w:t>
+            </w:r>
+            <w:r>
+              <w:rPr>
+                <w:color w:val="0070C0"/>
+                <w:sz w:val="20"/>
+                <w:szCs w:val="20"/>
+              </w:rPr>
+              <w:t>, como métodos Bayesianos e SVMs</w:t>
+            </w:r>
+            <w:r>
+              <w:rPr>
+                <w:color w:val="0070C0"/>
+                <w:sz w:val="20"/>
+                <w:szCs w:val="20"/>
+              </w:rPr>
+              <w:t xml:space="preserve">, e afirma que estes possuem eficácia </w:t>
+            </w:r>
+            <w:r>
+              <w:rPr>
+                <w:color w:val="0070C0"/>
+                <w:sz w:val="20"/>
+                <w:szCs w:val="20"/>
+              </w:rPr>
+              <w:lastRenderedPageBreak/>
+              <w:t>competitiva se comparados ao Viola-Jones.</w:t>
+            </w:r>
+          </w:p>
+          <w:p>
+            <w:pPr>
+              <w:spacing w:line="276" w:lineRule="auto"/>
+              <w:rPr>
+                <w:color w:val="0070C0"/>
+                <w:sz w:val="20"/>
+                <w:szCs w:val="20"/>
+              </w:rPr>
+            </w:pPr>
+            <w:r>
+              <w:rPr>
+                <w:color w:val="0070C0"/>
+                <w:sz w:val="20"/>
+                <w:szCs w:val="20"/>
+              </w:rPr>
+              <w:t xml:space="preserve">       Em relação à reconhecimento de faces, o survey em </w:t>
+            </w:r>
+            <w:sdt>
+              <w:sdtPr>
+                <w:rPr>
+                  <w:color w:val="0070C0"/>
+                  <w:sz w:val="20"/>
+                  <w:szCs w:val="20"/>
+                </w:rPr>
+                <w:id w:val="-1227841606"/>
+                <w:citation/>
+              </w:sdtPr>
+              <w:sdtContent>
+                <w:r>
+                  <w:rPr>
+                    <w:color w:val="0070C0"/>
+                    <w:sz w:val="20"/>
+                    <w:szCs w:val="20"/>
+                  </w:rPr>
+                  <w:fldChar w:fldCharType="begin"/>
+                </w:r>
+                <w:r>
+                  <w:rPr>
+                    <w:color w:val="0070C0"/>
+                    <w:sz w:val="20"/>
+                    <w:szCs w:val="20"/>
+                  </w:rPr>
+                  <w:instrText xml:space="preserve"> CITATION Ram13 \l 1033 </w:instrText>
+                </w:r>
+                <w:r>
+                  <w:rPr>
+                    <w:color w:val="0070C0"/>
+                    <w:sz w:val="20"/>
+                    <w:szCs w:val="20"/>
+                  </w:rPr>
+                  <w:fldChar w:fldCharType="separate"/>
+                </w:r>
+                <w:r>
+                  <w:rPr>
+                    <w:noProof/>
+                    <w:color w:val="0070C0"/>
+                    <w:sz w:val="20"/>
+                    <w:szCs w:val="20"/>
+                  </w:rPr>
+                  <w:t>[3]</w:t>
+                </w:r>
+                <w:r>
+                  <w:rPr>
+                    <w:color w:val="0070C0"/>
+                    <w:sz w:val="20"/>
+                    <w:szCs w:val="20"/>
+                  </w:rPr>
+                  <w:fldChar w:fldCharType="end"/>
+                </w:r>
+              </w:sdtContent>
+            </w:sdt>
+            <w:r>
+              <w:rPr>
+                <w:color w:val="0070C0"/>
+                <w:sz w:val="20"/>
+                <w:szCs w:val="20"/>
+              </w:rPr>
+              <w:t xml:space="preserve"> </w:t>
+            </w:r>
+            <w:r>
+              <w:rPr>
+                <w:color w:val="0070C0"/>
+                <w:sz w:val="20"/>
+                <w:szCs w:val="20"/>
+              </w:rPr>
+              <w:t>defende e apresenta vantagens em relação ao uso da face em vez de outras biometrias para a tarefa de reconhecer pessoas.</w:t>
+            </w:r>
+            <w:r>
+              <w:rPr>
+                <w:color w:val="0070C0"/>
+                <w:sz w:val="20"/>
+                <w:szCs w:val="20"/>
+              </w:rPr>
+              <w:t xml:space="preserve"> </w:t>
+            </w:r>
+            <w:r>
+              <w:rPr>
+                <w:color w:val="0070C0"/>
+                <w:sz w:val="20"/>
+                <w:szCs w:val="20"/>
+              </w:rPr>
+              <w:t xml:space="preserve">Os métodos são classificados em </w:t>
+            </w:r>
+            <w:r>
+              <w:rPr>
+                <w:color w:val="0070C0"/>
+                <w:sz w:val="20"/>
+                <w:szCs w:val="20"/>
+              </w:rPr>
+              <w:t>três grupos</w:t>
+            </w:r>
+            <w:r>
+              <w:rPr>
+                <w:color w:val="0070C0"/>
+                <w:sz w:val="20"/>
+                <w:szCs w:val="20"/>
+              </w:rPr>
+              <w:t xml:space="preserve"> </w:t>
+            </w:r>
+            <w:sdt>
+              <w:sdtPr>
+                <w:rPr>
+                  <w:color w:val="0070C0"/>
+                  <w:sz w:val="20"/>
+                  <w:szCs w:val="20"/>
+                </w:rPr>
+                <w:id w:val="1099768805"/>
+                <w:citation/>
+              </w:sdtPr>
+              <w:sdtContent>
+                <w:r>
+                  <w:rPr>
+                    <w:color w:val="0070C0"/>
+                    <w:sz w:val="20"/>
+                    <w:szCs w:val="20"/>
+                  </w:rPr>
+                  <w:fldChar w:fldCharType="begin"/>
+                </w:r>
+                <w:r>
+                  <w:rPr>
+                    <w:color w:val="0070C0"/>
+                    <w:sz w:val="20"/>
+                    <w:szCs w:val="20"/>
+                  </w:rPr>
+                  <w:instrText xml:space="preserve"> CITATION Ram13 \l 1033 </w:instrText>
+                </w:r>
+                <w:r>
+                  <w:rPr>
+                    <w:color w:val="0070C0"/>
+                    <w:sz w:val="20"/>
+                    <w:szCs w:val="20"/>
+                  </w:rPr>
+                  <w:fldChar w:fldCharType="separate"/>
+                </w:r>
+                <w:r>
+                  <w:rPr>
+                    <w:noProof/>
+                    <w:color w:val="0070C0"/>
+                    <w:sz w:val="20"/>
+                    <w:szCs w:val="20"/>
+                  </w:rPr>
+                  <w:t>[3]</w:t>
+                </w:r>
+                <w:r>
+                  <w:rPr>
+                    <w:color w:val="0070C0"/>
+                    <w:sz w:val="20"/>
+                    <w:szCs w:val="20"/>
+                  </w:rPr>
+                  <w:fldChar w:fldCharType="end"/>
+                </w:r>
+              </w:sdtContent>
+            </w:sdt>
+            <w:sdt>
+              <w:sdtPr>
+                <w:rPr>
+                  <w:color w:val="0070C0"/>
+                  <w:sz w:val="20"/>
+                  <w:szCs w:val="20"/>
+                </w:rPr>
+                <w:id w:val="-668711710"/>
+                <w:citation/>
+              </w:sdtPr>
+              <w:sdtContent>
+                <w:r>
+                  <w:rPr>
+                    <w:color w:val="0070C0"/>
+                    <w:sz w:val="20"/>
+                    <w:szCs w:val="20"/>
+                  </w:rPr>
+                  <w:fldChar w:fldCharType="begin"/>
+                </w:r>
+                <w:r>
+                  <w:rPr>
+                    <w:color w:val="0070C0"/>
+                    <w:sz w:val="20"/>
+                    <w:szCs w:val="20"/>
+                  </w:rPr>
+                  <w:instrText xml:space="preserve"> CITATION Pan13 \l 1033 </w:instrText>
+                </w:r>
+                <w:r>
+                  <w:rPr>
+                    <w:color w:val="0070C0"/>
+                    <w:sz w:val="20"/>
+                    <w:szCs w:val="20"/>
+                  </w:rPr>
+                  <w:fldChar w:fldCharType="separate"/>
+                </w:r>
+                <w:r>
+                  <w:rPr>
+                    <w:noProof/>
+                    <w:color w:val="0070C0"/>
+                    <w:sz w:val="20"/>
+                    <w:szCs w:val="20"/>
+                  </w:rPr>
+                  <w:t xml:space="preserve"> </w:t>
+                </w:r>
+                <w:r>
+                  <w:rPr>
+                    <w:noProof/>
+                    <w:color w:val="0070C0"/>
+                    <w:sz w:val="20"/>
+                    <w:szCs w:val="20"/>
+                  </w:rPr>
+                  <w:t>[7]</w:t>
+                </w:r>
+                <w:r>
+                  <w:rPr>
+                    <w:color w:val="0070C0"/>
+                    <w:sz w:val="20"/>
+                    <w:szCs w:val="20"/>
+                  </w:rPr>
+                  <w:fldChar w:fldCharType="end"/>
+                </w:r>
+              </w:sdtContent>
+            </w:sdt>
+            <w:r>
+              <w:rPr>
+                <w:color w:val="0070C0"/>
+                <w:sz w:val="20"/>
+                <w:szCs w:val="20"/>
+              </w:rPr>
+              <w:t xml:space="preserve">: baseados em aparência, em características e métodos híbridos. Métodos baseados em aparência incluem o método Eigenfaces </w:t>
+            </w:r>
+            <w:sdt>
+              <w:sdtPr>
+                <w:rPr>
+                  <w:color w:val="0070C0"/>
+                  <w:sz w:val="20"/>
+                  <w:szCs w:val="20"/>
+                </w:rPr>
+                <w:id w:val="658886679"/>
+                <w:citation/>
+              </w:sdtPr>
+              <w:sdtContent>
+                <w:r>
+                  <w:rPr>
+                    <w:color w:val="0070C0"/>
+                    <w:sz w:val="20"/>
+                    <w:szCs w:val="20"/>
+                  </w:rPr>
+                  <w:fldChar w:fldCharType="begin"/>
+                </w:r>
+                <w:r>
+                  <w:rPr>
+                    <w:color w:val="0070C0"/>
+                    <w:sz w:val="20"/>
+                    <w:szCs w:val="20"/>
+                  </w:rPr>
+                  <w:instrText xml:space="preserve"> CITATION Tur911 \l 1033 </w:instrText>
+                </w:r>
+                <w:r>
+                  <w:rPr>
+                    <w:color w:val="0070C0"/>
+                    <w:sz w:val="20"/>
+                    <w:szCs w:val="20"/>
+                  </w:rPr>
+                  <w:fldChar w:fldCharType="separate"/>
+                </w:r>
+                <w:r>
+                  <w:rPr>
+                    <w:noProof/>
+                    <w:color w:val="0070C0"/>
+                    <w:sz w:val="20"/>
+                    <w:szCs w:val="20"/>
+                  </w:rPr>
+                  <w:t>[2]</w:t>
+                </w:r>
+                <w:r>
+                  <w:rPr>
+                    <w:color w:val="0070C0"/>
+                    <w:sz w:val="20"/>
+                    <w:szCs w:val="20"/>
+                  </w:rPr>
+                  <w:fldChar w:fldCharType="end"/>
+                </w:r>
+              </w:sdtContent>
+            </w:sdt>
+            <w:r>
+              <w:rPr>
+                <w:color w:val="0070C0"/>
+                <w:sz w:val="20"/>
+                <w:szCs w:val="20"/>
+              </w:rPr>
+              <w:t xml:space="preserve">, o método de Fisherface, Support Vector Machnes (SVM), </w:t>
+            </w:r>
+            <w:r>
+              <w:rPr>
+                <w:color w:val="0070C0"/>
+                <w:sz w:val="20"/>
+                <w:szCs w:val="20"/>
+              </w:rPr>
+              <w:t>Independent Component Analysis</w:t>
+            </w:r>
+            <w:r>
+              <w:rPr>
+                <w:color w:val="0070C0"/>
+                <w:sz w:val="20"/>
+                <w:szCs w:val="20"/>
+              </w:rPr>
+              <w:t xml:space="preserve"> (ICA), </w:t>
+            </w:r>
+            <w:r>
+              <w:rPr>
+                <w:color w:val="0070C0"/>
+                <w:sz w:val="20"/>
+                <w:szCs w:val="20"/>
+              </w:rPr>
+              <w:t>Probabilistic Decision Based Neural Network (PDBNN)</w:t>
+            </w:r>
+            <w:r>
+              <w:rPr>
+                <w:color w:val="0070C0"/>
+                <w:sz w:val="20"/>
+                <w:szCs w:val="20"/>
+              </w:rPr>
+              <w:t>.</w:t>
+            </w:r>
+            <w:r>
+              <w:rPr>
+                <w:color w:val="0070C0"/>
+                <w:sz w:val="20"/>
+                <w:szCs w:val="20"/>
+              </w:rPr>
+              <w:t xml:space="preserve"> Métodos baseados características  incluem</w:t>
+            </w:r>
+            <w:r>
+              <w:rPr>
+                <w:color w:val="0070C0"/>
+                <w:sz w:val="20"/>
+                <w:szCs w:val="20"/>
+              </w:rPr>
+              <w:t xml:space="preserve"> a utilização de </w:t>
+            </w:r>
+            <w:r>
+              <w:rPr>
+                <w:color w:val="0070C0"/>
+                <w:sz w:val="20"/>
+                <w:szCs w:val="20"/>
+              </w:rPr>
+              <w:t>Geometrical Feature Maching</w:t>
+            </w:r>
+            <w:r>
+              <w:rPr>
+                <w:color w:val="0070C0"/>
+                <w:sz w:val="20"/>
+                <w:szCs w:val="20"/>
+              </w:rPr>
+              <w:t xml:space="preserve">, </w:t>
+            </w:r>
+            <w:r>
+              <w:rPr>
+                <w:color w:val="0070C0"/>
+                <w:sz w:val="20"/>
+                <w:szCs w:val="20"/>
+              </w:rPr>
+              <w:t xml:space="preserve">de </w:t>
+            </w:r>
+            <w:r>
+              <w:rPr>
+                <w:color w:val="0070C0"/>
+                <w:sz w:val="20"/>
+                <w:szCs w:val="20"/>
+              </w:rPr>
+              <w:t>Hidden Markov Model (HMM)</w:t>
+            </w:r>
+            <w:r>
+              <w:rPr>
+                <w:color w:val="0070C0"/>
+                <w:sz w:val="20"/>
+                <w:szCs w:val="20"/>
+              </w:rPr>
+              <w:t xml:space="preserve">, </w:t>
+            </w:r>
+            <w:r>
+              <w:rPr>
+                <w:color w:val="0070C0"/>
+                <w:sz w:val="20"/>
+                <w:szCs w:val="20"/>
+              </w:rPr>
+              <w:t>do</w:t>
+            </w:r>
+            <w:r>
+              <w:rPr>
+                <w:color w:val="0070C0"/>
+                <w:sz w:val="20"/>
+                <w:szCs w:val="20"/>
+              </w:rPr>
+              <w:t xml:space="preserve"> método </w:t>
+            </w:r>
+            <w:r>
+              <w:rPr>
+                <w:color w:val="0070C0"/>
+                <w:sz w:val="20"/>
+                <w:szCs w:val="20"/>
+              </w:rPr>
+              <w:t>Active Appearance Model (AAM)-2D Morphable</w:t>
+            </w:r>
+            <w:r>
+              <w:rPr>
+                <w:color w:val="0070C0"/>
+                <w:sz w:val="20"/>
+                <w:szCs w:val="20"/>
+              </w:rPr>
+              <w:t xml:space="preserve"> e </w:t>
+            </w:r>
+            <w:r>
+              <w:rPr>
+                <w:color w:val="0070C0"/>
+                <w:sz w:val="20"/>
+                <w:szCs w:val="20"/>
+              </w:rPr>
+              <w:t>do</w:t>
+            </w:r>
+            <w:r>
+              <w:rPr>
+                <w:color w:val="0070C0"/>
+                <w:sz w:val="20"/>
+                <w:szCs w:val="20"/>
+              </w:rPr>
+              <w:t xml:space="preserve"> modelo </w:t>
+            </w:r>
+            <w:r>
+              <w:rPr>
+                <w:color w:val="0070C0"/>
+                <w:sz w:val="20"/>
+                <w:szCs w:val="20"/>
+              </w:rPr>
+              <w:t>3D Morphable</w:t>
+            </w:r>
+            <w:r>
+              <w:rPr>
+                <w:color w:val="0070C0"/>
+                <w:sz w:val="20"/>
+                <w:szCs w:val="20"/>
+              </w:rPr>
+              <w:t>.</w:t>
+            </w:r>
+            <w:r>
+              <w:rPr>
+                <w:color w:val="0070C0"/>
+                <w:sz w:val="20"/>
+                <w:szCs w:val="20"/>
+              </w:rPr>
+              <w:t xml:space="preserve"> Métodos híbridos incluem combinações dos métodos citados e normalmente oferecem resultados melhores.</w:t>
+            </w:r>
+            <w:r>
+              <w:rPr>
+                <w:color w:val="0070C0"/>
+                <w:sz w:val="20"/>
+                <w:szCs w:val="20"/>
+              </w:rPr>
+              <w:t xml:space="preserve"> </w:t>
+            </w:r>
+            <w:r>
+              <w:rPr>
+                <w:color w:val="0070C0"/>
+                <w:sz w:val="20"/>
+                <w:szCs w:val="20"/>
+              </w:rPr>
+              <w:t xml:space="preserve">Em </w:t>
+            </w:r>
+            <w:sdt>
+              <w:sdtPr>
+                <w:rPr>
+                  <w:color w:val="0070C0"/>
+                  <w:sz w:val="20"/>
+                  <w:szCs w:val="20"/>
+                </w:rPr>
+                <w:id w:val="-1520694396"/>
+                <w:citation/>
+              </w:sdtPr>
+              <w:sdtContent>
+                <w:r>
+                  <w:rPr>
+                    <w:color w:val="0070C0"/>
+                    <w:sz w:val="20"/>
+                    <w:szCs w:val="20"/>
+                  </w:rPr>
+                  <w:fldChar w:fldCharType="begin"/>
+                </w:r>
+                <w:r>
+                  <w:rPr>
+                    <w:color w:val="0070C0"/>
+                    <w:sz w:val="20"/>
+                    <w:szCs w:val="20"/>
+                  </w:rPr>
+                  <w:instrText xml:space="preserve"> CITATION Pan13 \l 1033 </w:instrText>
+                </w:r>
+                <w:r>
+                  <w:rPr>
+                    <w:color w:val="0070C0"/>
+                    <w:sz w:val="20"/>
+                    <w:szCs w:val="20"/>
+                  </w:rPr>
+                  <w:fldChar w:fldCharType="separate"/>
+                </w:r>
+                <w:r>
+                  <w:rPr>
+                    <w:noProof/>
+                    <w:color w:val="0070C0"/>
+                    <w:sz w:val="20"/>
+                    <w:szCs w:val="20"/>
+                  </w:rPr>
+                  <w:t>[7]</w:t>
+                </w:r>
+                <w:r>
+                  <w:rPr>
+                    <w:color w:val="0070C0"/>
+                    <w:sz w:val="20"/>
+                    <w:szCs w:val="20"/>
+                  </w:rPr>
+                  <w:fldChar w:fldCharType="end"/>
+                </w:r>
+              </w:sdtContent>
+            </w:sdt>
+            <w:r>
+              <w:rPr>
+                <w:color w:val="0070C0"/>
+                <w:sz w:val="20"/>
+                <w:szCs w:val="20"/>
+              </w:rPr>
+              <w:t xml:space="preserve"> cita-se ainda m</w:t>
+            </w:r>
+            <w:r>
+              <w:rPr>
+                <w:color w:val="0070C0"/>
+                <w:sz w:val="20"/>
+                <w:szCs w:val="20"/>
+              </w:rPr>
+              <w:t>étodos baseados em grafos</w:t>
+            </w:r>
+            <w:r>
+              <w:rPr>
+                <w:color w:val="0070C0"/>
+                <w:sz w:val="20"/>
+                <w:szCs w:val="20"/>
+              </w:rPr>
+              <w:t xml:space="preserve"> (</w:t>
+            </w:r>
+            <w:r>
+              <w:rPr>
+                <w:color w:val="0070C0"/>
+                <w:sz w:val="20"/>
+                <w:szCs w:val="20"/>
+              </w:rPr>
+              <w:t>Graph Matching</w:t>
+            </w:r>
+            <w:r>
+              <w:rPr>
+                <w:color w:val="0070C0"/>
+                <w:sz w:val="20"/>
+                <w:szCs w:val="20"/>
+              </w:rPr>
+              <w:t>)</w:t>
+            </w:r>
+            <w:r>
+              <w:rPr>
+                <w:color w:val="0070C0"/>
+                <w:sz w:val="20"/>
+                <w:szCs w:val="20"/>
+              </w:rPr>
+              <w:t xml:space="preserve"> e destaca o método de </w:t>
+            </w:r>
+            <w:r>
+              <w:rPr>
+                <w:color w:val="0070C0"/>
+                <w:sz w:val="20"/>
+                <w:szCs w:val="20"/>
+              </w:rPr>
+              <w:t>Eigenfaces</w:t>
+            </w:r>
+            <w:r>
+              <w:rPr>
+                <w:color w:val="0070C0"/>
+                <w:sz w:val="20"/>
+                <w:szCs w:val="20"/>
+              </w:rPr>
+              <w:t xml:space="preserve"> como um dos mais populares  e investigados.</w:t>
+            </w:r>
+          </w:p>
+          <w:p>
+            <w:pPr>
+              <w:spacing w:line="276" w:lineRule="auto"/>
+              <w:rPr>
+                <w:color w:val="0070C0"/>
+                <w:sz w:val="20"/>
+                <w:szCs w:val="20"/>
+              </w:rPr>
+            </w:pPr>
+            <w:r>
+              <w:rPr>
+                <w:color w:val="0070C0"/>
+                <w:sz w:val="20"/>
+                <w:szCs w:val="20"/>
+              </w:rPr>
+              <w:t xml:space="preserve">       </w:t>
+            </w:r>
+            <w:r>
+              <w:rPr>
+                <w:color w:val="0070C0"/>
+                <w:sz w:val="20"/>
+                <w:szCs w:val="20"/>
+              </w:rPr>
+              <w:t xml:space="preserve">É interessante citar um trabalho mais prático desenvolvido por </w:t>
+            </w:r>
+            <w:sdt>
+              <w:sdtPr>
+                <w:rPr>
+                  <w:color w:val="0070C0"/>
+                  <w:sz w:val="20"/>
+                  <w:szCs w:val="20"/>
+                </w:rPr>
+                <w:id w:val="-526188692"/>
+                <w:citation/>
+              </w:sdtPr>
+              <w:sdtContent>
+                <w:r>
+                  <w:rPr>
+                    <w:color w:val="0070C0"/>
+                    <w:sz w:val="20"/>
+                    <w:szCs w:val="20"/>
+                  </w:rPr>
+                  <w:fldChar w:fldCharType="begin"/>
+                </w:r>
+                <w:r>
+                  <w:rPr>
+                    <w:color w:val="0070C0"/>
+                    <w:sz w:val="20"/>
+                    <w:szCs w:val="20"/>
+                  </w:rPr>
+                  <w:instrText xml:space="preserve"> CITATION Far15 \l 1033 </w:instrText>
+                </w:r>
+                <w:r>
+                  <w:rPr>
+                    <w:color w:val="0070C0"/>
+                    <w:sz w:val="20"/>
+                    <w:szCs w:val="20"/>
+                  </w:rPr>
+                  <w:fldChar w:fldCharType="separate"/>
+                </w:r>
+                <w:r>
+                  <w:rPr>
+                    <w:noProof/>
+                    <w:color w:val="0070C0"/>
+                    <w:sz w:val="20"/>
+                    <w:szCs w:val="20"/>
+                  </w:rPr>
+                  <w:t>[1]</w:t>
+                </w:r>
+                <w:r>
+                  <w:rPr>
+                    <w:color w:val="0070C0"/>
+                    <w:sz w:val="20"/>
+                    <w:szCs w:val="20"/>
+                  </w:rPr>
+                  <w:fldChar w:fldCharType="end"/>
+                </w:r>
+              </w:sdtContent>
+            </w:sdt>
+            <w:r>
+              <w:rPr>
+                <w:color w:val="0070C0"/>
+                <w:sz w:val="20"/>
+                <w:szCs w:val="20"/>
+              </w:rPr>
+              <w:t xml:space="preserve"> onde os problemas de detecção e reconhecimento de faces são também aplicados à primatas não humanos.</w:t>
+            </w:r>
+          </w:p>
+          <w:p>
+            <w:pPr>
+              <w:spacing w:line="276" w:lineRule="auto"/>
+              <w:rPr>
+                <w:color w:val="0070C0"/>
+                <w:sz w:val="20"/>
+                <w:szCs w:val="20"/>
+              </w:rPr>
+            </w:pPr>
+          </w:p>
+        </w:tc>
+      </w:tr>
+      <w:tr>
+        <w:tc>
+          <w:tcPr>
+            <w:tcW w:w="1242" w:type="dxa"/>
+          </w:tcPr>
+          <w:p>
+            <w:pPr>
+              <w:spacing w:line="276" w:lineRule="auto"/>
+              <w:rPr>
+                <w:b/>
+                <w:color w:val="FF0000"/>
+                <w:sz w:val="20"/>
+                <w:szCs w:val="20"/>
+              </w:rPr>
+            </w:pPr>
+          </w:p>
+        </w:tc>
+        <w:tc>
+          <w:tcPr>
+            <w:tcW w:w="8119" w:type="dxa"/>
+          </w:tcPr>
+          <w:p>
+            <w:pPr>
+              <w:spacing w:line="276" w:lineRule="auto"/>
+              <w:rPr>
+                <w:color w:val="0070C0"/>
+                <w:sz w:val="20"/>
+                <w:szCs w:val="20"/>
+              </w:rPr>
+            </w:pPr>
           </w:p>
         </w:tc>
       </w:tr>
@@ -1399,6 +2860,8 @@
       <w:pPr>
         <w:spacing w:line="276" w:lineRule="auto"/>
       </w:pPr>
+      <w:bookmarkStart w:id="13" w:name="_GoBack"/>
+      <w:bookmarkEnd w:id="13"/>
     </w:p>
     <w:p>
       <w:pPr>
@@ -1895,6 +3358,7 @@
         <w:rPr>
           <w:rFonts w:ascii="Verdana" w:hAnsi="Verdana"/>
         </w:rPr>
+        <w:lastRenderedPageBreak/>
         <w:t>Experimentos e Resultados</w:t>
       </w:r>
     </w:p>
@@ -2248,6 +3712,11 @@
         </w:tc>
       </w:tr>
     </w:tbl>
+    <w:p>
+      <w:pPr>
+        <w:spacing w:line="276" w:lineRule="auto"/>
+      </w:pPr>
+    </w:p>
     <w:p>
       <w:pPr>
         <w:spacing w:line="276" w:lineRule="auto"/>
@@ -3442,6 +4911,7 @@
                 <w:sz w:val="20"/>
                 <w:szCs w:val="20"/>
               </w:rPr>
+              <w:lastRenderedPageBreak/>
               <w:t>7</w:t>
             </w:r>
           </w:p>
@@ -3717,392 +5187,631 @@
       </w:r>
     </w:p>
     <w:p/>
-    <w:p>
-      <w:pPr>
-        <w:pStyle w:val="Heading1"/>
-        <w:tabs>
-          <w:tab w:val="clear" w:pos="1850"/>
-          <w:tab w:val="num" w:pos="540"/>
-        </w:tabs>
-        <w:spacing w:line="276" w:lineRule="auto"/>
-        <w:ind w:left="540" w:hanging="540"/>
+    <w:p/>
+    <w:p/>
+    <w:p/>
+    <w:p/>
+    <w:p/>
+    <w:p/>
+    <w:p/>
+    <w:p/>
+    <w:p/>
+    <w:p/>
+    <w:p/>
+    <w:sdt>
+      <w:sdtPr>
+        <w:id w:val="1448662641"/>
+        <w:docPartObj>
+          <w:docPartGallery w:val="Bibliographies"/>
+          <w:docPartUnique/>
+        </w:docPartObj>
+      </w:sdtPr>
+      <w:sdtEndPr>
         <w:rPr>
-          <w:rFonts w:ascii="Verdana" w:hAnsi="Verdana"/>
+          <w:rFonts w:ascii="Times New Roman" w:hAnsi="Times New Roman"/>
+          <w:b w:val="0"/>
+          <w:bCs w:val="0"/>
+          <w:sz w:val="24"/>
+          <w:szCs w:val="24"/>
         </w:rPr>
-      </w:pPr>
-      <w:r>
-        <w:rPr>
-          <w:rFonts w:ascii="Verdana" w:hAnsi="Verdana"/>
-        </w:rPr>
-        <w:t>Referências Bibliográficas</w:t>
-      </w:r>
-    </w:p>
-    <w:tbl>
-      <w:tblPr>
-        <w:tblStyle w:val="TableGrid"/>
-        <w:tblW w:w="0" w:type="auto"/>
-        <w:tblLook w:val="04A0" w:firstRow="1" w:lastRow="0" w:firstColumn="1" w:lastColumn="0" w:noHBand="0" w:noVBand="1"/>
-      </w:tblPr>
-      <w:tblGrid>
-        <w:gridCol w:w="1232"/>
-        <w:gridCol w:w="8069"/>
-      </w:tblGrid>
-      <w:tr>
-        <w:tc>
-          <w:tcPr>
-            <w:tcW w:w="1242" w:type="dxa"/>
-          </w:tcPr>
-          <w:p>
-            <w:pPr>
-              <w:spacing w:line="276" w:lineRule="auto"/>
-              <w:rPr>
-                <w:b/>
-                <w:color w:val="0070C0"/>
-                <w:sz w:val="20"/>
-              </w:rPr>
-            </w:pPr>
-            <w:r>
-              <w:rPr>
-                <w:b/>
-                <w:color w:val="FF0000"/>
-                <w:sz w:val="20"/>
-              </w:rPr>
-              <w:t>Semana 1</w:t>
-            </w:r>
-          </w:p>
-        </w:tc>
-        <w:tc>
-          <w:tcPr>
-            <w:tcW w:w="8119" w:type="dxa"/>
-          </w:tcPr>
-          <w:p>
-            <w:pPr>
-              <w:pStyle w:val="ListParagraph"/>
-              <w:spacing w:line="276" w:lineRule="auto"/>
-              <w:rPr>
-                <w:color w:val="FF0000"/>
-                <w:sz w:val="20"/>
-              </w:rPr>
-            </w:pPr>
-            <w:r>
-              <w:rPr>
-                <w:color w:val="FF0000"/>
-                <w:sz w:val="20"/>
-              </w:rPr>
-              <w:t>(TODO: formalizar as referências).</w:t>
-            </w:r>
-          </w:p>
-          <w:p>
-            <w:pPr>
-              <w:pStyle w:val="ListParagraph"/>
-              <w:spacing w:line="276" w:lineRule="auto"/>
-              <w:rPr>
-                <w:color w:val="0070C0"/>
-                <w:sz w:val="20"/>
-              </w:rPr>
-            </w:pPr>
-            <w:r>
-              <w:rPr>
-                <w:color w:val="0070C0"/>
-                <w:sz w:val="20"/>
-              </w:rPr>
-              <w:t>1. A specialized face-processing network consistent with the</w:t>
-            </w:r>
-          </w:p>
-          <w:p>
-            <w:pPr>
-              <w:pStyle w:val="ListParagraph"/>
-              <w:spacing w:line="276" w:lineRule="auto"/>
-              <w:rPr>
-                <w:color w:val="0070C0"/>
-                <w:sz w:val="20"/>
-              </w:rPr>
-            </w:pPr>
-            <w:r>
-              <w:rPr>
-                <w:color w:val="0070C0"/>
-                <w:sz w:val="20"/>
-              </w:rPr>
-              <w:t>representational geometry of monkey face patches</w:t>
-            </w:r>
-          </w:p>
-          <w:p>
-            <w:pPr>
-              <w:pStyle w:val="ListParagraph"/>
-              <w:spacing w:line="276" w:lineRule="auto"/>
-              <w:rPr>
-                <w:color w:val="0070C0"/>
-                <w:sz w:val="20"/>
-              </w:rPr>
-            </w:pPr>
-            <w:r>
-              <w:rPr>
-                <w:color w:val="0070C0"/>
-                <w:sz w:val="20"/>
-              </w:rPr>
-              <w:t>http://arxiv.org/ftp/arxiv/papers/1502/1502.01241.pdf</w:t>
-            </w:r>
-          </w:p>
-          <w:p>
-            <w:pPr>
-              <w:pStyle w:val="ListParagraph"/>
-              <w:spacing w:line="276" w:lineRule="auto"/>
-              <w:rPr>
-                <w:color w:val="0070C0"/>
-                <w:sz w:val="20"/>
-              </w:rPr>
-            </w:pPr>
-          </w:p>
-          <w:p>
-            <w:pPr>
-              <w:pStyle w:val="ListParagraph"/>
-              <w:spacing w:line="276" w:lineRule="auto"/>
-              <w:rPr>
-                <w:color w:val="0070C0"/>
-                <w:sz w:val="20"/>
-              </w:rPr>
-            </w:pPr>
-            <w:r>
-              <w:rPr>
-                <w:color w:val="0070C0"/>
-                <w:sz w:val="20"/>
-              </w:rPr>
-              <w:t>2. Face Recognition Using Eigenfaces</w:t>
-            </w:r>
-          </w:p>
-          <w:p>
-            <w:pPr>
-              <w:pStyle w:val="ListParagraph"/>
-              <w:spacing w:line="276" w:lineRule="auto"/>
-              <w:rPr>
-                <w:color w:val="0070C0"/>
-                <w:sz w:val="20"/>
-              </w:rPr>
-            </w:pPr>
-            <w:r>
-              <w:rPr>
-                <w:color w:val="0070C0"/>
-                <w:sz w:val="20"/>
-              </w:rPr>
-              <w:t>http://www.cs.ucsb.edu/~mturk/Papers/mturk-CVPR91.pdf</w:t>
-            </w:r>
-          </w:p>
-          <w:p>
-            <w:pPr>
-              <w:pStyle w:val="ListParagraph"/>
-              <w:spacing w:line="276" w:lineRule="auto"/>
-              <w:rPr>
-                <w:color w:val="0070C0"/>
-                <w:sz w:val="20"/>
-              </w:rPr>
-            </w:pPr>
-          </w:p>
-          <w:p>
-            <w:pPr>
-              <w:pStyle w:val="ListParagraph"/>
-              <w:spacing w:line="276" w:lineRule="auto"/>
-              <w:rPr>
-                <w:color w:val="0070C0"/>
-                <w:sz w:val="20"/>
-              </w:rPr>
-            </w:pPr>
-            <w:r>
-              <w:rPr>
-                <w:color w:val="0070C0"/>
-                <w:sz w:val="20"/>
-              </w:rPr>
-              <w:t>3. Eigenfaces for Recognition</w:t>
-            </w:r>
-          </w:p>
-          <w:p>
-            <w:pPr>
-              <w:pStyle w:val="ListParagraph"/>
-              <w:spacing w:line="276" w:lineRule="auto"/>
-              <w:rPr>
-                <w:color w:val="0070C0"/>
-                <w:sz w:val="20"/>
-              </w:rPr>
-            </w:pPr>
-            <w:hyperlink r:id="rId7" w:history="1">
+      </w:sdtEndPr>
+      <w:sdtContent>
+        <w:p>
+          <w:pPr>
+            <w:pStyle w:val="Heading1"/>
+            <w:tabs>
+              <w:tab w:val="clear" w:pos="1850"/>
+              <w:tab w:val="num" w:pos="540"/>
+            </w:tabs>
+            <w:spacing w:line="276" w:lineRule="auto"/>
+            <w:ind w:left="540" w:hanging="540"/>
+          </w:pPr>
+          <w:r>
+            <w:rPr>
+              <w:rFonts w:ascii="Verdana" w:hAnsi="Verdana"/>
+            </w:rPr>
+            <w:t>Refer</w:t>
+          </w:r>
+          <w:r>
+            <w:rPr>
+              <w:rFonts w:ascii="Verdana" w:hAnsi="Verdana"/>
+            </w:rPr>
+            <w:t>ências Bibliográficas</w:t>
+          </w:r>
+        </w:p>
+        <w:sdt>
+          <w:sdtPr>
+            <w:id w:val="-573587230"/>
+            <w:bibliography/>
+          </w:sdtPr>
+          <w:sdtContent>
+            <w:p>
+              <w:pPr>
+                <w:rPr>
+                  <w:noProof/>
+                  <w:sz w:val="20"/>
+                  <w:szCs w:val="20"/>
+                </w:rPr>
+              </w:pPr>
+              <w:r>
+                <w:fldChar w:fldCharType="begin"/>
+              </w:r>
               <w:r>
                 <w:rPr>
-                  <w:rStyle w:val="Hyperlink"/>
-                  <w:sz w:val="20"/>
+                  <w:lang w:val="en-US"/>
                 </w:rPr>
-                <w:t>http://www.cs.ucsb.edu/~mturk/Papers/jcn.pdf</w:t>
+                <w:instrText xml:space="preserve"> BIBLIOGRAPHY </w:instrText>
               </w:r>
-            </w:hyperlink>
-          </w:p>
-          <w:p>
-            <w:pPr>
-              <w:pStyle w:val="ListParagraph"/>
-              <w:spacing w:line="276" w:lineRule="auto"/>
-              <w:rPr>
-                <w:color w:val="0070C0"/>
-                <w:sz w:val="20"/>
-              </w:rPr>
-            </w:pPr>
-          </w:p>
-          <w:p>
-            <w:pPr>
-              <w:pStyle w:val="ListParagraph"/>
-              <w:spacing w:line="276" w:lineRule="auto"/>
-              <w:rPr>
-                <w:color w:val="0070C0"/>
-                <w:sz w:val="20"/>
-              </w:rPr>
-            </w:pPr>
-            <w:r>
-              <w:rPr>
-                <w:color w:val="0070C0"/>
-                <w:sz w:val="20"/>
-              </w:rPr>
-              <w:t xml:space="preserve">4. Base de dados: </w:t>
-            </w:r>
-            <w:r>
-              <w:rPr>
-                <w:color w:val="0563C1"/>
-                <w:sz w:val="20"/>
-                <w:szCs w:val="20"/>
-              </w:rPr>
-              <w:t>http://www02.smt.ufrj.br/~tvdigital/muque/page_02.html#SEC2.1</w:t>
-            </w:r>
-            <w:r>
-              <w:rPr>
-                <w:color w:val="0070C0"/>
-                <w:sz w:val="20"/>
-              </w:rPr>
-              <w:t xml:space="preserve"> </w:t>
-            </w:r>
-          </w:p>
-          <w:p>
-            <w:pPr>
-              <w:pStyle w:val="ListParagraph"/>
-              <w:spacing w:line="276" w:lineRule="auto"/>
-              <w:rPr>
-                <w:color w:val="0070C0"/>
-                <w:sz w:val="20"/>
-              </w:rPr>
-            </w:pPr>
-          </w:p>
-          <w:p>
-            <w:pPr>
-              <w:pStyle w:val="ListParagraph"/>
-              <w:spacing w:line="276" w:lineRule="auto"/>
-              <w:rPr>
-                <w:color w:val="0070C0"/>
-                <w:sz w:val="20"/>
-              </w:rPr>
-            </w:pPr>
-            <w:r>
-              <w:rPr>
-                <w:color w:val="0070C0"/>
-                <w:sz w:val="20"/>
-              </w:rPr>
-              <w:t xml:space="preserve">5. </w:t>
-            </w:r>
-            <w:r>
-              <w:rPr>
-                <w:color w:val="0070C0"/>
-                <w:sz w:val="20"/>
-              </w:rPr>
-              <w:t>R. L. Prates et al., "Filtros de correlação e características Invariantes à escala para o</w:t>
-            </w:r>
-            <w:r>
-              <w:rPr>
-                <w:color w:val="0070C0"/>
-                <w:sz w:val="20"/>
-              </w:rPr>
-              <w:br/>
-              <w:t>reconhecimento de faces," in Simpósio Brasileiro de Telecomunicações, 2012</w:t>
-            </w:r>
-          </w:p>
-        </w:tc>
-      </w:tr>
-      <w:tr>
-        <w:tc>
-          <w:tcPr>
-            <w:tcW w:w="1242" w:type="dxa"/>
-          </w:tcPr>
-          <w:p>
-            <w:pPr>
-              <w:spacing w:line="276" w:lineRule="auto"/>
-              <w:rPr>
-                <w:b/>
-                <w:color w:val="FF0000"/>
-                <w:sz w:val="20"/>
-              </w:rPr>
-            </w:pPr>
-            <w:r>
-              <w:rPr>
-                <w:b/>
-                <w:color w:val="FF0000"/>
-                <w:sz w:val="20"/>
-              </w:rPr>
-              <w:t>Semana 2</w:t>
-            </w:r>
-          </w:p>
-        </w:tc>
-        <w:tc>
-          <w:tcPr>
-            <w:tcW w:w="8119" w:type="dxa"/>
-          </w:tcPr>
-          <w:p>
-            <w:pPr>
-              <w:spacing w:line="276" w:lineRule="auto"/>
-              <w:rPr>
-                <w:color w:val="0070C0"/>
-                <w:sz w:val="20"/>
-              </w:rPr>
-            </w:pPr>
-            <w:r>
-              <w:rPr>
-                <w:color w:val="0070C0"/>
-                <w:sz w:val="20"/>
-              </w:rPr>
-              <w:t>Roteiro: Faça as correções da semana anterior e;</w:t>
-            </w:r>
-            <w:r>
-              <w:rPr>
-                <w:color w:val="0070C0"/>
-                <w:sz w:val="20"/>
-              </w:rPr>
-              <w:t xml:space="preserve"> atualize e GUARDE as referências</w:t>
-            </w:r>
-          </w:p>
-        </w:tc>
-      </w:tr>
-    </w:tbl>
-    <w:p>
-      <w:pPr>
-        <w:spacing w:line="276" w:lineRule="auto"/>
-        <w:rPr>
-          <w:color w:val="0070C0"/>
-        </w:rPr>
-      </w:pPr>
-    </w:p>
-    <w:p>
-      <w:pPr>
-        <w:spacing w:line="276" w:lineRule="auto"/>
-      </w:pPr>
-      <w:r>
-        <w:t>&lt;formato do texto&gt;</w:t>
-      </w:r>
-    </w:p>
-    <w:p>
-      <w:pPr>
-        <w:pStyle w:val="Heading1"/>
-        <w:numPr>
-          <w:ilvl w:val="0"/>
-          <w:numId w:val="0"/>
-        </w:numPr>
-        <w:spacing w:line="276" w:lineRule="auto"/>
-        <w:ind w:left="540"/>
-        <w:rPr>
-          <w:color w:val="0070C0"/>
-        </w:rPr>
-      </w:pPr>
-    </w:p>
+              <w:r>
+                <w:fldChar w:fldCharType="separate"/>
+              </w:r>
+            </w:p>
+            <w:tbl>
+              <w:tblPr>
+                <w:tblW w:w="5000" w:type="pct"/>
+                <w:tblCellSpacing w:w="15" w:type="dxa"/>
+                <w:tblCellMar>
+                  <w:top w:w="15" w:type="dxa"/>
+                  <w:left w:w="15" w:type="dxa"/>
+                  <w:bottom w:w="15" w:type="dxa"/>
+                  <w:right w:w="15" w:type="dxa"/>
+                </w:tblCellMar>
+                <w:tblLook w:val="04A0" w:firstRow="1" w:lastRow="0" w:firstColumn="1" w:lastColumn="0" w:noHBand="0" w:noVBand="1"/>
+              </w:tblPr>
+              <w:tblGrid>
+                <w:gridCol w:w="355"/>
+                <w:gridCol w:w="8820"/>
+              </w:tblGrid>
+              <w:tr>
+                <w:trPr>
+                  <w:divId w:val="727604605"/>
+                  <w:tblCellSpacing w:w="15" w:type="dxa"/>
+                </w:trPr>
+                <w:tc>
+                  <w:tcPr>
+                    <w:tcW w:w="50" w:type="pct"/>
+                    <w:hideMark/>
+                  </w:tcPr>
+                  <w:p>
+                    <w:pPr>
+                      <w:pStyle w:val="Bibliography"/>
+                      <w:rPr>
+                        <w:noProof/>
+                      </w:rPr>
+                    </w:pPr>
+                    <w:r>
+                      <w:rPr>
+                        <w:noProof/>
+                      </w:rPr>
+                      <w:t xml:space="preserve">[1] </w:t>
+                    </w:r>
+                  </w:p>
+                </w:tc>
+                <w:tc>
+                  <w:tcPr>
+                    <w:tcW w:w="0" w:type="auto"/>
+                    <w:hideMark/>
+                  </w:tcPr>
+                  <w:p>
+                    <w:pPr>
+                      <w:pStyle w:val="Bibliography"/>
+                      <w:rPr>
+                        <w:noProof/>
+                        <w:lang w:val="en-US"/>
+                      </w:rPr>
+                    </w:pPr>
+                    <w:r>
+                      <w:rPr>
+                        <w:noProof/>
+                        <w:lang w:val="en-US"/>
+                      </w:rPr>
+                      <w:t xml:space="preserve">A. Farzmahdi, K. Rajaei, M. Ghodrati, R. Ebrahimpour e S.-M. KhalighRazavi, “A specialized face-processing network consistent with the representational geometry of monkey face patches,” em </w:t>
+                    </w:r>
+                    <w:r>
+                      <w:rPr>
+                        <w:i/>
+                        <w:iCs/>
+                        <w:noProof/>
+                        <w:lang w:val="en-US"/>
+                      </w:rPr>
+                      <w:t>arXiv preprint arXiv</w:t>
+                    </w:r>
+                    <w:r>
+                      <w:rPr>
+                        <w:noProof/>
+                        <w:lang w:val="en-US"/>
+                      </w:rPr>
+                      <w:t xml:space="preserve">, 2015. </w:t>
+                    </w:r>
+                  </w:p>
+                </w:tc>
+              </w:tr>
+              <w:tr>
+                <w:trPr>
+                  <w:divId w:val="727604605"/>
+                  <w:tblCellSpacing w:w="15" w:type="dxa"/>
+                </w:trPr>
+                <w:tc>
+                  <w:tcPr>
+                    <w:tcW w:w="50" w:type="pct"/>
+                    <w:hideMark/>
+                  </w:tcPr>
+                  <w:p>
+                    <w:pPr>
+                      <w:pStyle w:val="Bibliography"/>
+                      <w:rPr>
+                        <w:noProof/>
+                      </w:rPr>
+                    </w:pPr>
+                    <w:r>
+                      <w:rPr>
+                        <w:noProof/>
+                      </w:rPr>
+                      <w:t xml:space="preserve">[2] </w:t>
+                    </w:r>
+                  </w:p>
+                </w:tc>
+                <w:tc>
+                  <w:tcPr>
+                    <w:tcW w:w="0" w:type="auto"/>
+                    <w:hideMark/>
+                  </w:tcPr>
+                  <w:p>
+                    <w:pPr>
+                      <w:pStyle w:val="Bibliography"/>
+                      <w:rPr>
+                        <w:noProof/>
+                        <w:lang w:val="en-US"/>
+                      </w:rPr>
+                    </w:pPr>
+                    <w:r>
+                      <w:rPr>
+                        <w:noProof/>
+                        <w:lang w:val="en-US"/>
+                      </w:rPr>
+                      <w:t xml:space="preserve">M. Turk e A. Pentland, “Eigenfaces for Recognition,” em </w:t>
+                    </w:r>
+                    <w:r>
+                      <w:rPr>
+                        <w:i/>
+                        <w:iCs/>
+                        <w:noProof/>
+                        <w:lang w:val="en-US"/>
+                      </w:rPr>
+                      <w:t>Journal of Cognitive Neuroscience</w:t>
+                    </w:r>
+                    <w:r>
+                      <w:rPr>
+                        <w:noProof/>
+                        <w:lang w:val="en-US"/>
+                      </w:rPr>
+                      <w:t xml:space="preserve">, 1991. </w:t>
+                    </w:r>
+                  </w:p>
+                </w:tc>
+              </w:tr>
+              <w:tr>
+                <w:trPr>
+                  <w:divId w:val="727604605"/>
+                  <w:tblCellSpacing w:w="15" w:type="dxa"/>
+                </w:trPr>
+                <w:tc>
+                  <w:tcPr>
+                    <w:tcW w:w="50" w:type="pct"/>
+                    <w:hideMark/>
+                  </w:tcPr>
+                  <w:p>
+                    <w:pPr>
+                      <w:pStyle w:val="Bibliography"/>
+                      <w:rPr>
+                        <w:noProof/>
+                      </w:rPr>
+                    </w:pPr>
+                    <w:r>
+                      <w:rPr>
+                        <w:noProof/>
+                      </w:rPr>
+                      <w:t xml:space="preserve">[3] </w:t>
+                    </w:r>
+                  </w:p>
+                </w:tc>
+                <w:tc>
+                  <w:tcPr>
+                    <w:tcW w:w="0" w:type="auto"/>
+                    <w:hideMark/>
+                  </w:tcPr>
+                  <w:p>
+                    <w:pPr>
+                      <w:pStyle w:val="Bibliography"/>
+                      <w:rPr>
+                        <w:noProof/>
+                        <w:lang w:val="en-US"/>
+                      </w:rPr>
+                    </w:pPr>
+                    <w:r>
+                      <w:rPr>
+                        <w:noProof/>
+                        <w:lang w:val="en-US"/>
+                      </w:rPr>
+                      <w:t xml:space="preserve">G. Ramkumar e M. Manikandan, “FACE RECOGNITION - SURVEY,” em </w:t>
+                    </w:r>
+                    <w:r>
+                      <w:rPr>
+                        <w:i/>
+                        <w:iCs/>
+                        <w:noProof/>
+                        <w:lang w:val="en-US"/>
+                      </w:rPr>
+                      <w:t>International Journal of Advances in Science and Technology (IJAST)</w:t>
+                    </w:r>
+                    <w:r>
+                      <w:rPr>
+                        <w:noProof/>
+                        <w:lang w:val="en-US"/>
+                      </w:rPr>
+                      <w:t xml:space="preserve">, 2013. </w:t>
+                    </w:r>
+                  </w:p>
+                </w:tc>
+              </w:tr>
+              <w:tr>
+                <w:trPr>
+                  <w:divId w:val="727604605"/>
+                  <w:tblCellSpacing w:w="15" w:type="dxa"/>
+                </w:trPr>
+                <w:tc>
+                  <w:tcPr>
+                    <w:tcW w:w="50" w:type="pct"/>
+                    <w:hideMark/>
+                  </w:tcPr>
+                  <w:p>
+                    <w:pPr>
+                      <w:pStyle w:val="Bibliography"/>
+                      <w:rPr>
+                        <w:noProof/>
+                      </w:rPr>
+                    </w:pPr>
+                    <w:r>
+                      <w:rPr>
+                        <w:noProof/>
+                      </w:rPr>
+                      <w:t xml:space="preserve">[4] </w:t>
+                    </w:r>
+                  </w:p>
+                </w:tc>
+                <w:tc>
+                  <w:tcPr>
+                    <w:tcW w:w="0" w:type="auto"/>
+                    <w:hideMark/>
+                  </w:tcPr>
+                  <w:p>
+                    <w:pPr>
+                      <w:pStyle w:val="Bibliography"/>
+                      <w:rPr>
+                        <w:noProof/>
+                        <w:lang w:val="en-US"/>
+                      </w:rPr>
+                    </w:pPr>
+                    <w:r>
+                      <w:rPr>
+                        <w:noProof/>
+                        <w:lang w:val="en-US"/>
+                      </w:rPr>
+                      <w:t xml:space="preserve">M. Turk e A. Pentland, “Face Recognition Using Eigenfaces,” em </w:t>
+                    </w:r>
+                    <w:r>
+                      <w:rPr>
+                        <w:i/>
+                        <w:iCs/>
+                        <w:noProof/>
+                        <w:lang w:val="en-US"/>
+                      </w:rPr>
+                      <w:t>CVPR, IEEE.</w:t>
+                    </w:r>
+                    <w:r>
+                      <w:rPr>
+                        <w:noProof/>
+                        <w:lang w:val="en-US"/>
+                      </w:rPr>
+                      <w:t xml:space="preserve">, 1991. </w:t>
+                    </w:r>
+                  </w:p>
+                </w:tc>
+              </w:tr>
+              <w:tr>
+                <w:trPr>
+                  <w:divId w:val="727604605"/>
+                  <w:tblCellSpacing w:w="15" w:type="dxa"/>
+                </w:trPr>
+                <w:tc>
+                  <w:tcPr>
+                    <w:tcW w:w="50" w:type="pct"/>
+                    <w:hideMark/>
+                  </w:tcPr>
+                  <w:p>
+                    <w:pPr>
+                      <w:pStyle w:val="Bibliography"/>
+                      <w:rPr>
+                        <w:noProof/>
+                      </w:rPr>
+                    </w:pPr>
+                    <w:r>
+                      <w:rPr>
+                        <w:noProof/>
+                      </w:rPr>
+                      <w:t xml:space="preserve">[5] </w:t>
+                    </w:r>
+                  </w:p>
+                </w:tc>
+                <w:tc>
+                  <w:tcPr>
+                    <w:tcW w:w="0" w:type="auto"/>
+                    <w:hideMark/>
+                  </w:tcPr>
+                  <w:p>
+                    <w:pPr>
+                      <w:pStyle w:val="Bibliography"/>
+                      <w:rPr>
+                        <w:noProof/>
+                      </w:rPr>
+                    </w:pPr>
+                    <w:r>
+                      <w:rPr>
+                        <w:noProof/>
+                        <w:lang w:val="en-US"/>
+                      </w:rPr>
+                      <w:t xml:space="preserve">N. Degtyarev e O. Seredin, “Comparative Testing of Face Detection Algorithms,” em </w:t>
+                    </w:r>
+                    <w:r>
+                      <w:rPr>
+                        <w:i/>
+                        <w:iCs/>
+                        <w:noProof/>
+                        <w:lang w:val="en-US"/>
+                      </w:rPr>
+                      <w:t xml:space="preserve">Image and Signal Processing. </w:t>
+                    </w:r>
+                    <w:r>
+                      <w:rPr>
+                        <w:i/>
+                        <w:iCs/>
+                        <w:noProof/>
+                      </w:rPr>
+                      <w:t>Springer Berlin Heidelberg</w:t>
+                    </w:r>
+                    <w:r>
+                      <w:rPr>
+                        <w:noProof/>
+                      </w:rPr>
+                      <w:t xml:space="preserve">, 2010. </w:t>
+                    </w:r>
+                  </w:p>
+                </w:tc>
+              </w:tr>
+              <w:tr>
+                <w:trPr>
+                  <w:divId w:val="727604605"/>
+                  <w:tblCellSpacing w:w="15" w:type="dxa"/>
+                </w:trPr>
+                <w:tc>
+                  <w:tcPr>
+                    <w:tcW w:w="50" w:type="pct"/>
+                    <w:hideMark/>
+                  </w:tcPr>
+                  <w:p>
+                    <w:pPr>
+                      <w:pStyle w:val="Bibliography"/>
+                      <w:rPr>
+                        <w:noProof/>
+                      </w:rPr>
+                    </w:pPr>
+                    <w:r>
+                      <w:rPr>
+                        <w:noProof/>
+                      </w:rPr>
+                      <w:t xml:space="preserve">[6] </w:t>
+                    </w:r>
+                  </w:p>
+                </w:tc>
+                <w:tc>
+                  <w:tcPr>
+                    <w:tcW w:w="0" w:type="auto"/>
+                    <w:hideMark/>
+                  </w:tcPr>
+                  <w:p>
+                    <w:pPr>
+                      <w:pStyle w:val="Bibliography"/>
+                      <w:rPr>
+                        <w:noProof/>
+                        <w:lang w:val="en-US"/>
+                      </w:rPr>
+                    </w:pPr>
+                    <w:r>
+                      <w:rPr>
+                        <w:noProof/>
+                        <w:lang w:val="en-US"/>
+                      </w:rPr>
+                      <w:t xml:space="preserve">C. Zhang e Z. Zhang, “A Survey of Recent Advances in Face Detection,” Microsoft </w:t>
+                    </w:r>
+                    <w:r>
+                      <w:rPr>
+                        <w:noProof/>
+                        <w:lang w:val="en-US"/>
+                      </w:rPr>
+                      <w:lastRenderedPageBreak/>
+                      <w:t>Research.</w:t>
+                    </w:r>
+                  </w:p>
+                </w:tc>
+              </w:tr>
+              <w:tr>
+                <w:trPr>
+                  <w:divId w:val="727604605"/>
+                  <w:tblCellSpacing w:w="15" w:type="dxa"/>
+                </w:trPr>
+                <w:tc>
+                  <w:tcPr>
+                    <w:tcW w:w="50" w:type="pct"/>
+                    <w:hideMark/>
+                  </w:tcPr>
+                  <w:p>
+                    <w:pPr>
+                      <w:pStyle w:val="Bibliography"/>
+                      <w:rPr>
+                        <w:noProof/>
+                      </w:rPr>
+                    </w:pPr>
+                    <w:r>
+                      <w:rPr>
+                        <w:noProof/>
+                      </w:rPr>
+                      <w:lastRenderedPageBreak/>
+                      <w:t xml:space="preserve">[7] </w:t>
+                    </w:r>
+                  </w:p>
+                </w:tc>
+                <w:tc>
+                  <w:tcPr>
+                    <w:tcW w:w="0" w:type="auto"/>
+                    <w:hideMark/>
+                  </w:tcPr>
+                  <w:p>
+                    <w:pPr>
+                      <w:pStyle w:val="Bibliography"/>
+                      <w:rPr>
+                        <w:noProof/>
+                        <w:lang w:val="en-US"/>
+                      </w:rPr>
+                    </w:pPr>
+                    <w:r>
+                      <w:rPr>
+                        <w:noProof/>
+                        <w:lang w:val="en-US"/>
+                      </w:rPr>
+                      <w:t xml:space="preserve">J. Pandya, D. Rathod e J. Jadav, “A Survey of Face Recognition Approach,” em </w:t>
+                    </w:r>
+                    <w:r>
+                      <w:rPr>
+                        <w:i/>
+                        <w:iCs/>
+                        <w:noProof/>
+                        <w:lang w:val="en-US"/>
+                      </w:rPr>
+                      <w:t>International Journal of Engineering Research and Applications (IJERA)</w:t>
+                    </w:r>
+                    <w:r>
+                      <w:rPr>
+                        <w:noProof/>
+                        <w:lang w:val="en-US"/>
+                      </w:rPr>
+                      <w:t xml:space="preserve">, 2013. </w:t>
+                    </w:r>
+                  </w:p>
+                </w:tc>
+              </w:tr>
+              <w:tr>
+                <w:trPr>
+                  <w:divId w:val="727604605"/>
+                  <w:tblCellSpacing w:w="15" w:type="dxa"/>
+                </w:trPr>
+                <w:tc>
+                  <w:tcPr>
+                    <w:tcW w:w="50" w:type="pct"/>
+                    <w:hideMark/>
+                  </w:tcPr>
+                  <w:p>
+                    <w:pPr>
+                      <w:pStyle w:val="Bibliography"/>
+                      <w:rPr>
+                        <w:noProof/>
+                      </w:rPr>
+                    </w:pPr>
+                    <w:r>
+                      <w:rPr>
+                        <w:noProof/>
+                      </w:rPr>
+                      <w:t xml:space="preserve">[8] </w:t>
+                    </w:r>
+                  </w:p>
+                </w:tc>
+                <w:tc>
+                  <w:tcPr>
+                    <w:tcW w:w="0" w:type="auto"/>
+                    <w:hideMark/>
+                  </w:tcPr>
+                  <w:p>
+                    <w:pPr>
+                      <w:pStyle w:val="Bibliography"/>
+                      <w:rPr>
+                        <w:noProof/>
+                      </w:rPr>
+                    </w:pPr>
+                    <w:r>
+                      <w:rPr>
+                        <w:noProof/>
+                      </w:rPr>
+                      <w:t xml:space="preserve">R. Prates, M. Larcher, J. Oliveira e E. Silva, “Filtros de Correlação e Características Invariantes à Escala para o Reconhecimento de Faces,” em </w:t>
+                    </w:r>
+                    <w:r>
+                      <w:rPr>
+                        <w:i/>
+                        <w:iCs/>
+                        <w:noProof/>
+                      </w:rPr>
+                      <w:t>Simpósio Brasileiro de Telecomunicações</w:t>
+                    </w:r>
+                    <w:r>
+                      <w:rPr>
+                        <w:noProof/>
+                      </w:rPr>
+                      <w:t xml:space="preserve">, 2012. </w:t>
+                    </w:r>
+                  </w:p>
+                </w:tc>
+              </w:tr>
+            </w:tbl>
+            <w:p>
+              <w:pPr>
+                <w:divId w:val="727604605"/>
+                <w:rPr>
+                  <w:noProof/>
+                </w:rPr>
+              </w:pPr>
+            </w:p>
+            <w:p>
+              <w:r>
+                <w:rPr>
+                  <w:b/>
+                  <w:bCs/>
+                  <w:noProof/>
+                </w:rPr>
+                <w:fldChar w:fldCharType="end"/>
+              </w:r>
+            </w:p>
+          </w:sdtContent>
+        </w:sdt>
+      </w:sdtContent>
+    </w:sdt>
     <w:sectPr>
       <w:headerReference w:type="default" r:id="rId8"/>
       <w:footerReference w:type="default" r:id="rId9"/>
@@ -4217,7 +5926,7 @@
         <w:bCs/>
         <w:noProof/>
       </w:rPr>
-      <w:t>5</w:t>
+      <w:t>6</w:t>
     </w:r>
     <w:r>
       <w:rPr>
@@ -4263,6 +5972,31 @@
     <w:p>
       <w:r>
         <w:continuationSeparator/>
+      </w:r>
+    </w:p>
+  </w:footnote>
+  <w:footnote w:id="1">
+    <w:p>
+      <w:pPr>
+        <w:pStyle w:val="FootnoteText"/>
+        <w:rPr>
+          <w:lang w:val="en-US"/>
+        </w:rPr>
+      </w:pPr>
+      <w:r>
+        <w:rPr>
+          <w:rStyle w:val="FootnoteReference"/>
+        </w:rPr>
+        <w:footnoteRef/>
+      </w:r>
+      <w:r>
+        <w:t xml:space="preserve"> </w:t>
+      </w:r>
+      <w:r>
+        <w:rPr>
+          <w:color w:val="0070C0"/>
+        </w:rPr>
+        <w:t>http://www.faceonit.ch</w:t>
       </w:r>
     </w:p>
   </w:footnote>
@@ -9576,6 +11310,9 @@
   <w:num w:numId="44">
     <w:abstractNumId w:val="13"/>
   </w:num>
+  <w:num w:numId="45">
+    <w:abstractNumId w:val="10"/>
+  </w:num>
 </w:numbering>
 </file>
 
@@ -9592,7 +11329,7 @@
   </w:docDefaults>
   <w:latentStyles w:defLockedState="0" w:defUIPriority="99" w:defSemiHidden="0" w:defUnhideWhenUsed="0" w:defQFormat="0" w:count="371">
     <w:lsdException w:name="Normal" w:uiPriority="0" w:qFormat="1"/>
-    <w:lsdException w:name="heading 1" w:uiPriority="0" w:qFormat="1"/>
+    <w:lsdException w:name="heading 1" w:uiPriority="9" w:qFormat="1"/>
     <w:lsdException w:name="heading 2" w:uiPriority="0" w:qFormat="1"/>
     <w:lsdException w:name="heading 3" w:uiPriority="0" w:qFormat="1"/>
     <w:lsdException w:name="heading 4" w:uiPriority="0" w:qFormat="1"/>
@@ -9983,6 +11720,7 @@
     <w:basedOn w:val="Normal"/>
     <w:next w:val="Normal"/>
     <w:link w:val="Heading1Char"/>
+    <w:uiPriority w:val="9"/>
     <w:qFormat/>
     <w:pPr>
       <w:keepNext/>
@@ -10686,7 +12424,6 @@
     <w:basedOn w:val="TableNormal"/>
     <w:rsid w:val="00900172"/>
     <w:tblPr>
-      <w:tblInd w:w="0" w:type="dxa"/>
       <w:tblBorders>
         <w:top w:val="single" w:sz="4" w:space="0" w:color="auto"/>
         <w:left w:val="single" w:sz="4" w:space="0" w:color="auto"/>
@@ -10695,12 +12432,6 @@
         <w:insideH w:val="single" w:sz="4" w:space="0" w:color="auto"/>
         <w:insideV w:val="single" w:sz="4" w:space="0" w:color="auto"/>
       </w:tblBorders>
-      <w:tblCellMar>
-        <w:top w:w="0" w:type="dxa"/>
-        <w:left w:w="108" w:type="dxa"/>
-        <w:bottom w:w="0" w:type="dxa"/>
-        <w:right w:w="108" w:type="dxa"/>
-      </w:tblCellMar>
     </w:tblPr>
   </w:style>
   <w:style w:type="paragraph" w:styleId="FootnoteText">
@@ -10774,6 +12505,7 @@
     <w:name w:val="Heading 1 Char"/>
     <w:basedOn w:val="DefaultParagraphFont"/>
     <w:link w:val="Heading1"/>
+    <w:uiPriority w:val="9"/>
     <w:rsid w:val="008A211E"/>
     <w:rPr>
       <w:rFonts w:ascii="Arial" w:hAnsi="Arial"/>
@@ -10803,6 +12535,49 @@
       <w:sz w:val="22"/>
       <w:szCs w:val="22"/>
       <w:lang w:eastAsia="en-US"/>
+    </w:rPr>
+  </w:style>
+  <w:style w:type="paragraph" w:styleId="Bibliography">
+    <w:name w:val="Bibliography"/>
+    <w:basedOn w:val="Normal"/>
+    <w:next w:val="Normal"/>
+    <w:uiPriority w:val="37"/>
+    <w:unhideWhenUsed/>
+    <w:rsid w:val="00B4011A"/>
+  </w:style>
+  <w:style w:type="paragraph" w:styleId="EndnoteText">
+    <w:name w:val="endnote text"/>
+    <w:basedOn w:val="Normal"/>
+    <w:link w:val="EndnoteTextChar"/>
+    <w:uiPriority w:val="99"/>
+    <w:semiHidden/>
+    <w:unhideWhenUsed/>
+    <w:rsid w:val="00B55B34"/>
+    <w:pPr>
+      <w:spacing w:before="0" w:after="0"/>
+    </w:pPr>
+    <w:rPr>
+      <w:sz w:val="20"/>
+      <w:szCs w:val="20"/>
+    </w:rPr>
+  </w:style>
+  <w:style w:type="character" w:customStyle="1" w:styleId="EndnoteTextChar">
+    <w:name w:val="Endnote Text Char"/>
+    <w:basedOn w:val="DefaultParagraphFont"/>
+    <w:link w:val="EndnoteText"/>
+    <w:uiPriority w:val="99"/>
+    <w:semiHidden/>
+    <w:rsid w:val="00B55B34"/>
+  </w:style>
+  <w:style w:type="character" w:styleId="EndnoteReference">
+    <w:name w:val="endnote reference"/>
+    <w:basedOn w:val="DefaultParagraphFont"/>
+    <w:uiPriority w:val="99"/>
+    <w:semiHidden/>
+    <w:unhideWhenUsed/>
+    <w:rsid w:val="00B55B34"/>
+    <w:rPr>
+      <w:vertAlign w:val="superscript"/>
     </w:rPr>
   </w:style>
 </w:styles>
@@ -11091,4 +12866,225 @@
   <a:objectDefaults/>
   <a:extraClrSchemeLst/>
 </a:theme>
+</file>
+
+<file path=customXml/item1.xml><?xml version="1.0" encoding="utf-8"?>
+<b:Sources xmlns:b="http://schemas.openxmlformats.org/officeDocument/2006/bibliography" xmlns="http://schemas.openxmlformats.org/officeDocument/2006/bibliography" SelectedStyle="\IEEE2006OfficeOnline.xsl" StyleName="IEEE" Version="2006">
+  <b:Source>
+    <b:Tag>Pra12</b:Tag>
+    <b:SourceType>ConferenceProceedings</b:SourceType>
+    <b:Guid>{2421E754-5D9B-4233-A2BA-4C5807E7AA00}</b:Guid>
+    <b:Title>Filtros de Correlação e Características Invariantes à Escala para o Reconhecimento de Faces</b:Title>
+    <b:Year>2012</b:Year>
+    <b:Author>
+      <b:Author>
+        <b:NameList>
+          <b:Person>
+            <b:Last>Prates</b:Last>
+            <b:First>Rodrigo</b:First>
+          </b:Person>
+          <b:Person>
+            <b:Last>Larcher</b:Last>
+            <b:First>Marcelo</b:First>
+          </b:Person>
+          <b:Person>
+            <b:Last>Oliveira</b:Last>
+            <b:First>José</b:First>
+          </b:Person>
+          <b:Person>
+            <b:Last>Silva</b:Last>
+            <b:First>Eduardo</b:First>
+          </b:Person>
+        </b:NameList>
+      </b:Author>
+    </b:Author>
+    <b:ConferenceName>Simpósio Brasileiro de Telecomunicações</b:ConferenceName>
+    <b:RefOrder>8</b:RefOrder>
+  </b:Source>
+  <b:Source>
+    <b:Tag>Far15</b:Tag>
+    <b:SourceType>ConferenceProceedings</b:SourceType>
+    <b:Guid>{1B8102A5-556E-4E06-A2EB-F021A3361406}</b:Guid>
+    <b:Title>A specialized face-processing network consistent with the representational geometry of monkey face patches</b:Title>
+    <b:Year>2015</b:Year>
+    <b:Author>
+      <b:Author>
+        <b:NameList>
+          <b:Person>
+            <b:Last>Farzmahdi</b:Last>
+            <b:First>Amirhossein</b:First>
+          </b:Person>
+          <b:Person>
+            <b:Last>Rajaei</b:Last>
+            <b:First>Karim</b:First>
+          </b:Person>
+          <b:Person>
+            <b:Last>Ghodrati</b:Last>
+            <b:First>Masoud</b:First>
+          </b:Person>
+          <b:Person>
+            <b:Last>Ebrahimpour</b:Last>
+            <b:First>Reza</b:First>
+          </b:Person>
+          <b:Person>
+            <b:Last>KhalighRazavi</b:Last>
+            <b:First>Seyed-Mahdi</b:First>
+          </b:Person>
+        </b:NameList>
+      </b:Author>
+    </b:Author>
+    <b:ConferenceName>arXiv preprint arXiv</b:ConferenceName>
+    <b:RefOrder>1</b:RefOrder>
+  </b:Source>
+  <b:Source>
+    <b:Tag>Tur911</b:Tag>
+    <b:SourceType>ConferenceProceedings</b:SourceType>
+    <b:Guid>{16BF1281-E3DC-4375-B020-D168ED6805E1}</b:Guid>
+    <b:Title>Eigenfaces for Recognition</b:Title>
+    <b:Year>1991</b:Year>
+    <b:Author>
+      <b:Author>
+        <b:NameList>
+          <b:Person>
+            <b:Last>Turk</b:Last>
+            <b:First>Matthew</b:First>
+          </b:Person>
+          <b:Person>
+            <b:Last>Pentland</b:Last>
+            <b:First>Alex</b:First>
+          </b:Person>
+        </b:NameList>
+      </b:Author>
+    </b:Author>
+    <b:ConferenceName>Journal of Cognitive Neuroscience</b:ConferenceName>
+    <b:RefOrder>2</b:RefOrder>
+  </b:Source>
+  <b:Source>
+    <b:Tag>Tur91</b:Tag>
+    <b:SourceType>ConferenceProceedings</b:SourceType>
+    <b:Guid>{C42C1349-155D-4A65-9F10-E948E0384620}</b:Guid>
+    <b:Title>Face Recognition Using Eigenfaces</b:Title>
+    <b:Year>1991</b:Year>
+    <b:Author>
+      <b:Author>
+        <b:NameList>
+          <b:Person>
+            <b:Last>Turk</b:Last>
+            <b:First>Matthew</b:First>
+          </b:Person>
+          <b:Person>
+            <b:Last>Pentland</b:Last>
+            <b:First>Alex</b:First>
+          </b:Person>
+        </b:NameList>
+      </b:Author>
+    </b:Author>
+    <b:ConferenceName>CVPR, IEEE.</b:ConferenceName>
+    <b:RefOrder>4</b:RefOrder>
+  </b:Source>
+  <b:Source>
+    <b:Tag>Ram13</b:Tag>
+    <b:SourceType>ConferenceProceedings</b:SourceType>
+    <b:Guid>{82353751-5D9D-431E-B3D5-300FB7DF2602}</b:Guid>
+    <b:Title>FACE RECOGNITION - SURVEY</b:Title>
+    <b:Year>2013</b:Year>
+    <b:ConferenceName>International Journal of Advances in Science and Technology (IJAST)</b:ConferenceName>
+    <b:Author>
+      <b:Author>
+        <b:NameList>
+          <b:Person>
+            <b:Last>Ramkumar</b:Last>
+            <b:First>G.</b:First>
+          </b:Person>
+          <b:Person>
+            <b:Last>Manikandan</b:Last>
+            <b:First>M.</b:First>
+          </b:Person>
+        </b:NameList>
+      </b:Author>
+    </b:Author>
+    <b:RefOrder>3</b:RefOrder>
+  </b:Source>
+  <b:Source>
+    <b:Tag>Pan13</b:Tag>
+    <b:SourceType>ConferenceProceedings</b:SourceType>
+    <b:Guid>{E013AB1F-F9F1-4FFE-A875-C53F44C11D55}</b:Guid>
+    <b:Title>A Survey of Face Recognition Approach</b:Title>
+    <b:Year>2013</b:Year>
+    <b:ConferenceName>International Journal of Engineering Research and Applications (IJERA)</b:ConferenceName>
+    <b:Author>
+      <b:Author>
+        <b:NameList>
+          <b:Person>
+            <b:Last>Pandya</b:Last>
+            <b:First>Jigar</b:First>
+          </b:Person>
+          <b:Person>
+            <b:Last>Rathod</b:Last>
+            <b:First>Devang</b:First>
+          </b:Person>
+          <b:Person>
+            <b:Last>Jadav</b:Last>
+            <b:First>Jigna </b:First>
+          </b:Person>
+        </b:NameList>
+      </b:Author>
+    </b:Author>
+    <b:RefOrder>7</b:RefOrder>
+  </b:Source>
+  <b:Source>
+    <b:Tag>Deg10</b:Tag>
+    <b:SourceType>ConferenceProceedings</b:SourceType>
+    <b:Guid>{47FCBA1C-3CF3-41F2-B290-2B9288B37174}</b:Guid>
+    <b:Title>Comparative Testing of Face Detection Algorithms</b:Title>
+    <b:Year>2010</b:Year>
+    <b:ConferenceName>Image and Signal Processing. Springer Berlin Heidelberg</b:ConferenceName>
+    <b:Author>
+      <b:Author>
+        <b:NameList>
+          <b:Person>
+            <b:Last>Degtyarev</b:Last>
+            <b:First>Nikolay</b:First>
+          </b:Person>
+          <b:Person>
+            <b:Last>Seredin</b:Last>
+            <b:First>Oleg</b:First>
+          </b:Person>
+        </b:NameList>
+      </b:Author>
+    </b:Author>
+    <b:RefOrder>5</b:RefOrder>
+  </b:Source>
+  <b:Source>
+    <b:Tag>Zha</b:Tag>
+    <b:SourceType>Report</b:SourceType>
+    <b:Guid>{FE93D2D3-406F-4B5D-A73D-8CB51DC29C49}</b:Guid>
+    <b:Title>A Survey of Recent Advances in Face Detection</b:Title>
+    <b:ConferenceName>A survey of recent advances in face detection. Tech. rep., Microsoft Research</b:ConferenceName>
+    <b:Publisher>Microsoft Research</b:Publisher>
+    <b:Author>
+      <b:Author>
+        <b:NameList>
+          <b:Person>
+            <b:Last>Zhang</b:Last>
+            <b:First>Cha</b:First>
+          </b:Person>
+          <b:Person>
+            <b:Last>Zhang</b:Last>
+            <b:First>Zhengyou</b:First>
+          </b:Person>
+        </b:NameList>
+      </b:Author>
+    </b:Author>
+    <b:RefOrder>6</b:RefOrder>
+  </b:Source>
+</b:Sources>
+</file>
+
+<file path=customXml/itemProps1.xml><?xml version="1.0" encoding="utf-8"?>
+<ds:datastoreItem xmlns:ds="http://schemas.openxmlformats.org/officeDocument/2006/customXml" ds:itemID="{A1C4D038-8624-404C-87B5-FEF88099B848}">
+  <ds:schemaRefs>
+    <ds:schemaRef ds:uri="http://schemas.openxmlformats.org/officeDocument/2006/bibliography"/>
+  </ds:schemaRefs>
+</ds:datastoreItem>
 </file>
</xml_diff>

<commit_message>
Added diagram about related works
</commit_message>
<xml_diff>
--- a/resources/documents/semana1/doc-projeto.docx
+++ b/resources/documents/semana1/doc-projeto.docx
@@ -925,7 +925,7 @@
       <w:tr>
         <w:tc>
           <w:tcPr>
-            <w:tcW w:w="1242" w:type="dxa"/>
+            <w:tcW w:w="1238" w:type="dxa"/>
           </w:tcPr>
           <w:p>
             <w:pPr>
@@ -950,7 +950,7 @@
         </w:tc>
         <w:tc>
           <w:tcPr>
-            <w:tcW w:w="8119" w:type="dxa"/>
+            <w:tcW w:w="8063" w:type="dxa"/>
           </w:tcPr>
           <w:p>
             <w:pPr>
@@ -1040,6 +1040,7 @@
                 <w:id w:val="-972132703"/>
                 <w:citation/>
               </w:sdtPr>
+              <w:sdtEndPr/>
               <w:sdtContent>
                 <w:r>
                   <w:rPr>
@@ -1110,6 +1111,7 @@
                 <w:id w:val="-2068721052"/>
                 <w:citation/>
               </w:sdtPr>
+              <w:sdtEndPr/>
               <w:sdtContent>
                 <w:r>
                   <w:rPr>
@@ -1246,6 +1248,7 @@
                 <w:id w:val="-873926651"/>
                 <w:citation/>
               </w:sdtPr>
+              <w:sdtEndPr/>
               <w:sdtContent>
                 <w:r>
                   <w:rPr>
@@ -1348,6 +1351,7 @@
                 <w:id w:val="-1204783480"/>
                 <w:citation/>
               </w:sdtPr>
+              <w:sdtEndPr/>
               <w:sdtContent>
                 <w:r>
                   <w:rPr>
@@ -1432,23 +1436,7 @@
                 <w:sz w:val="20"/>
                 <w:szCs w:val="20"/>
               </w:rPr>
-              <w:t xml:space="preserve"> </w:t>
-            </w:r>
-            <w:r>
-              <w:rPr>
-                <w:color w:val="0070C0"/>
-                <w:sz w:val="20"/>
-                <w:szCs w:val="20"/>
-              </w:rPr>
-              <w:t>automátic</w:t>
-            </w:r>
-            <w:r>
-              <w:rPr>
-                <w:color w:val="0070C0"/>
-                <w:sz w:val="20"/>
-                <w:szCs w:val="20"/>
-              </w:rPr>
-              <w:t>a</w:t>
+              <w:t xml:space="preserve"> automática</w:t>
             </w:r>
             <w:r>
               <w:rPr>
@@ -1528,7 +1516,7 @@
       <w:tr>
         <w:tc>
           <w:tcPr>
-            <w:tcW w:w="1242" w:type="dxa"/>
+            <w:tcW w:w="1238" w:type="dxa"/>
           </w:tcPr>
           <w:p>
             <w:pPr>
@@ -1553,7 +1541,7 @@
         </w:tc>
         <w:tc>
           <w:tcPr>
-            <w:tcW w:w="8119" w:type="dxa"/>
+            <w:tcW w:w="8063" w:type="dxa"/>
           </w:tcPr>
           <w:p>
             <w:pPr>
@@ -1709,6 +1697,7 @@
                 <w:id w:val="-1103482886"/>
                 <w:citation/>
               </w:sdtPr>
+              <w:sdtEndPr/>
               <w:sdtContent>
                 <w:r>
                   <w:rPr>
@@ -1912,23 +1901,7 @@
                 <w:sz w:val="20"/>
                 <w:szCs w:val="20"/>
               </w:rPr>
-              <w:t>FaceSDK</w:t>
-            </w:r>
-            <w:r>
-              <w:rPr>
-                <w:color w:val="0070C0"/>
-                <w:sz w:val="20"/>
-                <w:szCs w:val="20"/>
-              </w:rPr>
-              <w:t xml:space="preserve"> e o </w:t>
-            </w:r>
-            <w:r>
-              <w:rPr>
-                <w:color w:val="0070C0"/>
-                <w:sz w:val="20"/>
-                <w:szCs w:val="20"/>
-              </w:rPr>
-              <w:t>VeriLook</w:t>
+              <w:t>FaceSDK e o VeriLook</w:t>
             </w:r>
             <w:r>
               <w:rPr>
@@ -1966,6 +1939,7 @@
                 <w:id w:val="240999540"/>
                 <w:citation/>
               </w:sdtPr>
+              <w:sdtEndPr/>
               <w:sdtContent>
                 <w:r>
                   <w:rPr>
@@ -2016,23 +1990,7 @@
                 <w:sz w:val="20"/>
                 <w:szCs w:val="20"/>
               </w:rPr>
-              <w:t xml:space="preserve"> propõe outro survey sobre </w:t>
-            </w:r>
-            <w:r>
-              <w:rPr>
-                <w:color w:val="0070C0"/>
-                <w:sz w:val="20"/>
-                <w:szCs w:val="20"/>
-              </w:rPr>
-              <w:t>detecção de faces</w:t>
-            </w:r>
-            <w:r>
-              <w:rPr>
-                <w:color w:val="0070C0"/>
-                <w:sz w:val="20"/>
-                <w:szCs w:val="20"/>
-              </w:rPr>
-              <w:t xml:space="preserve">, porém é bastante </w:t>
+              <w:t xml:space="preserve"> propõe outro survey sobre detecção de faces, porém é bastante </w:t>
             </w:r>
             <w:r>
               <w:rPr>
@@ -2135,6 +2093,7 @@
                 <w:id w:val="-1227841606"/>
                 <w:citation/>
               </w:sdtPr>
+              <w:sdtEndPr/>
               <w:sdtContent>
                 <w:r>
                   <w:rPr>
@@ -2237,6 +2196,7 @@
                 <w:id w:val="1099768805"/>
                 <w:citation/>
               </w:sdtPr>
+              <w:sdtEndPr/>
               <w:sdtContent>
                 <w:r>
                   <w:rPr>
@@ -2291,6 +2251,7 @@
                 <w:id w:val="-668711710"/>
                 <w:citation/>
               </w:sdtPr>
+              <w:sdtEndPr/>
               <w:sdtContent>
                 <w:r>
                   <w:rPr>
@@ -2362,6 +2323,7 @@
                 <w:id w:val="658886679"/>
                 <w:citation/>
               </w:sdtPr>
+              <w:sdtEndPr/>
               <w:sdtContent>
                 <w:r>
                   <w:rPr>
@@ -2600,6 +2562,7 @@
                 <w:id w:val="-1520694396"/>
                 <w:citation/>
               </w:sdtPr>
+              <w:sdtEndPr/>
               <w:sdtContent>
                 <w:r>
                   <w:rPr>
@@ -2650,23 +2613,7 @@
                 <w:sz w:val="20"/>
                 <w:szCs w:val="20"/>
               </w:rPr>
-              <w:t xml:space="preserve"> cita-se ainda m</w:t>
-            </w:r>
-            <w:r>
-              <w:rPr>
-                <w:color w:val="0070C0"/>
-                <w:sz w:val="20"/>
-                <w:szCs w:val="20"/>
-              </w:rPr>
-              <w:t>étodos baseados em grafos</w:t>
-            </w:r>
-            <w:r>
-              <w:rPr>
-                <w:color w:val="0070C0"/>
-                <w:sz w:val="20"/>
-                <w:szCs w:val="20"/>
-              </w:rPr>
-              <w:t xml:space="preserve"> (</w:t>
+              <w:t xml:space="preserve"> cita-se ainda métodos baseados em grafos (</w:t>
             </w:r>
             <w:r>
               <w:rPr>
@@ -2698,15 +2645,7 @@
                 <w:sz w:val="20"/>
                 <w:szCs w:val="20"/>
               </w:rPr>
-              <w:t>Eigenfaces</w:t>
-            </w:r>
-            <w:r>
-              <w:rPr>
-                <w:color w:val="0070C0"/>
-                <w:sz w:val="20"/>
-                <w:szCs w:val="20"/>
-              </w:rPr>
-              <w:t xml:space="preserve"> como um dos mais populares  e investigados.</w:t>
+              <w:t>Eigenfaces como um dos mais populares  e investigados.</w:t>
             </w:r>
           </w:p>
           <w:p>
@@ -2744,6 +2683,7 @@
                 <w:id w:val="-526188692"/>
                 <w:citation/>
               </w:sdtPr>
+              <w:sdtEndPr/>
               <w:sdtContent>
                 <w:r>
                   <w:rPr>
@@ -2812,7 +2752,7 @@
       <w:tr>
         <w:tc>
           <w:tcPr>
-            <w:tcW w:w="1242" w:type="dxa"/>
+            <w:tcW w:w="1238" w:type="dxa"/>
           </w:tcPr>
           <w:p>
             <w:pPr>
@@ -2824,11 +2764,21 @@
                 <w:szCs w:val="20"/>
               </w:rPr>
             </w:pPr>
+            <w:r>
+              <w:rPr>
+                <w:b/>
+                <w:color w:val="FF0000"/>
+                <w:sz w:val="20"/>
+                <w:szCs w:val="20"/>
+              </w:rPr>
+              <w:lastRenderedPageBreak/>
+              <w:t>Semana 3</w:t>
+            </w:r>
           </w:p>
         </w:tc>
         <w:tc>
           <w:tcPr>
-            <w:tcW w:w="8119" w:type="dxa"/>
+            <w:tcW w:w="8063" w:type="dxa"/>
           </w:tcPr>
           <w:p>
             <w:pPr>
@@ -2839,6 +2789,50 @@
                 <w:szCs w:val="20"/>
               </w:rPr>
             </w:pPr>
+            <w:r>
+              <w:rPr>
+                <w:color w:val="0070C0"/>
+                <w:sz w:val="20"/>
+                <w:szCs w:val="20"/>
+              </w:rPr>
+              <w:t xml:space="preserve">Roteiro: para </w:t>
+            </w:r>
+            <w:r>
+              <w:rPr>
+                <w:b/>
+                <w:color w:val="0070C0"/>
+                <w:sz w:val="20"/>
+                <w:szCs w:val="20"/>
+              </w:rPr>
+              <w:t>DOIS</w:t>
+            </w:r>
+            <w:r>
+              <w:rPr>
+                <w:color w:val="0070C0"/>
+                <w:sz w:val="20"/>
+                <w:szCs w:val="20"/>
+              </w:rPr>
+              <w:t xml:space="preserve"> trabalhos, dos quatro determinados na semana anterior, acrescente o diagrama em blocos (ou arquitetura ou fluxograma ou algoritmo  ou equivalente) de cada trabalho e escreva </w:t>
+            </w:r>
+            <w:r>
+              <w:rPr>
+                <w:b/>
+                <w:color w:val="0070C0"/>
+                <w:sz w:val="20"/>
+                <w:szCs w:val="20"/>
+              </w:rPr>
+              <w:t>5 linhas sobre cada</w:t>
+            </w:r>
+            <w:r>
+              <w:rPr>
+                <w:color w:val="0070C0"/>
+                <w:sz w:val="20"/>
+                <w:szCs w:val="20"/>
+              </w:rPr>
+              <w:t>.</w:t>
+            </w:r>
+            <w:bookmarkStart w:id="13" w:name="_GoBack"/>
+            <w:bookmarkEnd w:id="13"/>
           </w:p>
         </w:tc>
       </w:tr>
@@ -2860,8 +2854,6 @@
       <w:pPr>
         <w:spacing w:line="276" w:lineRule="auto"/>
       </w:pPr>
-      <w:bookmarkStart w:id="13" w:name="_GoBack"/>
-      <w:bookmarkEnd w:id="13"/>
     </w:p>
     <w:p>
       <w:pPr>
@@ -3333,6 +3325,7 @@
         <w:spacing w:line="276" w:lineRule="auto"/>
       </w:pPr>
       <w:r>
+        <w:lastRenderedPageBreak/>
         <w:t>&lt;formato do texto&gt;</w:t>
       </w:r>
     </w:p>
@@ -3358,7 +3351,6 @@
         <w:rPr>
           <w:rFonts w:ascii="Verdana" w:hAnsi="Verdana"/>
         </w:rPr>
-        <w:lastRenderedPageBreak/>
         <w:t>Experimentos e Resultados</w:t>
       </w:r>
     </w:p>
@@ -4595,6 +4587,7 @@
                 <w:sz w:val="20"/>
                 <w:szCs w:val="20"/>
               </w:rPr>
+              <w:lastRenderedPageBreak/>
               <w:t>5</w:t>
             </w:r>
           </w:p>
@@ -4911,7 +4904,6 @@
                 <w:sz w:val="20"/>
                 <w:szCs w:val="20"/>
               </w:rPr>
-              <w:lastRenderedPageBreak/>
               <w:t>7</w:t>
             </w:r>
           </w:p>
@@ -5189,24 +5181,8 @@
     <w:p/>
     <w:p/>
     <w:p/>
-    <w:p/>
-    <w:p/>
-    <w:p/>
-    <w:p/>
-    <w:p/>
-    <w:p/>
-    <w:p/>
-    <w:p/>
-    <w:p/>
     <w:sdt>
       <w:sdtPr>
-        <w:id w:val="1448662641"/>
-        <w:docPartObj>
-          <w:docPartGallery w:val="Bibliographies"/>
-          <w:docPartUnique/>
-        </w:docPartObj>
-      </w:sdtPr>
-      <w:sdtEndPr>
         <w:rPr>
           <w:rFonts w:ascii="Times New Roman" w:hAnsi="Times New Roman"/>
           <w:b w:val="0"/>
@@ -5214,7 +5190,13 @@
           <w:sz w:val="24"/>
           <w:szCs w:val="24"/>
         </w:rPr>
-      </w:sdtEndPr>
+        <w:id w:val="1448662641"/>
+        <w:docPartObj>
+          <w:docPartGallery w:val="Bibliographies"/>
+          <w:docPartUnique/>
+        </w:docPartObj>
+      </w:sdtPr>
+      <w:sdtEndPr/>
       <w:sdtContent>
         <w:p>
           <w:pPr>
@@ -5244,6 +5226,7 @@
             <w:id w:val="-573587230"/>
             <w:bibliography/>
           </w:sdtPr>
+          <w:sdtEndPr/>
           <w:sdtContent>
             <w:p>
               <w:pPr>
@@ -5651,15 +5634,7 @@
                         <w:noProof/>
                         <w:lang w:val="en-US"/>
                       </w:rPr>
-                      <w:t xml:space="preserve">C. Zhang e Z. Zhang, “A Survey of Recent Advances in Face Detection,” Microsoft </w:t>
-                    </w:r>
-                    <w:r>
-                      <w:rPr>
-                        <w:noProof/>
-                        <w:lang w:val="en-US"/>
-                      </w:rPr>
-                      <w:lastRenderedPageBreak/>
-                      <w:t>Research.</w:t>
+                      <w:t>C. Zhang e Z. Zhang, “A Survey of Recent Advances in Face Detection,” Microsoft Research.</w:t>
                     </w:r>
                   </w:p>
                 </w:tc>
@@ -5685,7 +5660,6 @@
                       <w:rPr>
                         <w:noProof/>
                       </w:rPr>
-                      <w:lastRenderedPageBreak/>
                       <w:t xml:space="preserve">[7] </w:t>
                     </w:r>
                   </w:p>
@@ -5778,7 +5752,16 @@
                         <w:iCs/>
                         <w:noProof/>
                       </w:rPr>
-                      <w:t>Simpósio Brasileiro de Telecomunicações</w:t>
+                      <w:t xml:space="preserve">Simpósio Brasileiro de </w:t>
+                    </w:r>
+                    <w:r>
+                      <w:rPr>
+                        <w:i/>
+                        <w:iCs/>
+                        <w:noProof/>
+                      </w:rPr>
+                      <w:lastRenderedPageBreak/>
+                      <w:t>Telecomunicações</w:t>
                     </w:r>
                     <w:r>
                       <w:rPr>
@@ -5887,7 +5870,7 @@
         <w:bCs/>
         <w:noProof/>
       </w:rPr>
-      <w:t>3</w:t>
+      <w:t>6</w:t>
     </w:r>
     <w:r>
       <w:rPr>
@@ -13082,7 +13065,7 @@
 </file>
 
 <file path=customXml/itemProps1.xml><?xml version="1.0" encoding="utf-8"?>
-<ds:datastoreItem xmlns:ds="http://schemas.openxmlformats.org/officeDocument/2006/customXml" ds:itemID="{A1C4D038-8624-404C-87B5-FEF88099B848}">
+<ds:datastoreItem xmlns:ds="http://schemas.openxmlformats.org/officeDocument/2006/customXml" ds:itemID="{E0E9D765-80A5-4670-B0E1-1A1D8A42B1A3}">
   <ds:schemaRefs>
     <ds:schemaRef ds:uri="http://schemas.openxmlformats.org/officeDocument/2006/bibliography"/>
   </ds:schemaRefs>

</xml_diff>